<commit_message>
update of the diplom's name in english.html and english's CV + writing of the first version of the german CV
</commit_message>
<xml_diff>
--- a/assets/EN_CV_Steve_Wagner.docx
+++ b/assets/EN_CV_Steve_Wagner.docx
@@ -210,9 +210,8 @@
           <w:sz w:val="20"/>
           <w:szCs w:val="16"/>
         </w:rPr>
-        <w:t>“</w:t>
-      </w:r>
-      <w:proofErr w:type="spellStart"/>
+        <w:t>Professional degree (</w:t>
+      </w:r>
       <w:r>
         <w:rPr>
           <w:rFonts w:ascii="Tahoma" w:hAnsi="Tahoma" w:cs="Tahoma"/>
@@ -223,100 +222,37 @@
         </w:rPr>
         <w:t>Licence</w:t>
       </w:r>
-      <w:proofErr w:type="spellEnd"/>
-      <w:r>
-        <w:rPr>
-          <w:rFonts w:ascii="Tahoma" w:hAnsi="Tahoma" w:cs="Tahoma"/>
-          <w:bCs/>
-          <w:color w:val="auto"/>
-          <w:sz w:val="20"/>
-          <w:szCs w:val="16"/>
-        </w:rPr>
-        <w:t xml:space="preserve"> </w:t>
-      </w:r>
-      <w:proofErr w:type="spellStart"/>
-      <w:r>
-        <w:rPr>
-          <w:rFonts w:ascii="Tahoma" w:hAnsi="Tahoma" w:cs="Tahoma"/>
-          <w:bCs/>
-          <w:color w:val="auto"/>
-          <w:sz w:val="20"/>
-          <w:szCs w:val="16"/>
-        </w:rPr>
-        <w:t>professionel</w:t>
-      </w:r>
-      <w:proofErr w:type="spellEnd"/>
-      <w:r>
-        <w:rPr>
-          <w:rFonts w:ascii="Tahoma" w:hAnsi="Tahoma" w:cs="Tahoma"/>
-          <w:bCs/>
-          <w:color w:val="auto"/>
-          <w:sz w:val="20"/>
-          <w:szCs w:val="16"/>
-        </w:rPr>
-        <w:t>” (French Bachelor)</w:t>
-      </w:r>
-      <w:r>
-        <w:rPr>
-          <w:rFonts w:ascii="Tahoma" w:hAnsi="Tahoma" w:cs="Tahoma"/>
-          <w:bCs/>
-          <w:color w:val="auto"/>
-          <w:sz w:val="20"/>
-          <w:szCs w:val="16"/>
-        </w:rPr>
-        <w:t xml:space="preserve"> </w:t>
-      </w:r>
-      <w:r>
-        <w:rPr>
-          <w:rFonts w:ascii="Tahoma" w:hAnsi="Tahoma" w:cs="Tahoma"/>
-          <w:bCs/>
-          <w:color w:val="auto"/>
-          <w:sz w:val="20"/>
-          <w:szCs w:val="16"/>
-        </w:rPr>
-        <w:t xml:space="preserve">major in Electric systems and Industrial </w:t>
-      </w:r>
-      <w:proofErr w:type="spellStart"/>
-      <w:r>
-        <w:rPr>
-          <w:rFonts w:ascii="Tahoma" w:hAnsi="Tahoma" w:cs="Tahoma"/>
-          <w:bCs/>
-          <w:color w:val="auto"/>
-          <w:sz w:val="20"/>
-          <w:szCs w:val="16"/>
-        </w:rPr>
-        <w:t>Informatic</w:t>
-      </w:r>
-      <w:proofErr w:type="spellEnd"/>
-      <w:r>
-        <w:rPr>
-          <w:rFonts w:ascii="Tahoma" w:hAnsi="Tahoma" w:cs="Tahoma"/>
-          <w:bCs/>
-          <w:color w:val="auto"/>
-          <w:sz w:val="20"/>
-          <w:szCs w:val="16"/>
-        </w:rPr>
-        <w:t>, University of Strasbourg</w:t>
-      </w:r>
-      <w:r>
-        <w:rPr>
-          <w:rFonts w:ascii="Tahoma" w:hAnsi="Tahoma" w:cs="Tahoma"/>
-          <w:bCs/>
-          <w:color w:val="auto"/>
-          <w:sz w:val="20"/>
-          <w:szCs w:val="16"/>
-        </w:rPr>
-        <w:t>,</w:t>
-      </w:r>
-      <w:r>
-        <w:rPr>
-          <w:rFonts w:ascii="Tahoma" w:hAnsi="Tahoma" w:cs="Tahoma"/>
-          <w:bCs/>
-          <w:color w:val="auto"/>
-          <w:sz w:val="20"/>
-          <w:szCs w:val="16"/>
-        </w:rPr>
-        <w:t xml:space="preserve"> France</w:t>
+      <w:r>
+        <w:rPr>
+          <w:rFonts w:ascii="Tahoma" w:hAnsi="Tahoma" w:cs="Tahoma"/>
+          <w:bCs/>
+          <w:color w:val="auto"/>
+          <w:sz w:val="20"/>
+          <w:szCs w:val="16"/>
+        </w:rPr>
+        <w:t xml:space="preserve"> professionnelle) in Electric</w:t>
+      </w:r>
+      <w:r>
+        <w:rPr>
+          <w:rFonts w:ascii="Tahoma" w:hAnsi="Tahoma" w:cs="Tahoma"/>
+          <w:bCs/>
+          <w:color w:val="auto"/>
+          <w:sz w:val="20"/>
+          <w:szCs w:val="16"/>
+        </w:rPr>
+        <w:t>al</w:t>
+      </w:r>
+      <w:bookmarkStart w:id="0" w:name="_GoBack"/>
+      <w:bookmarkEnd w:id="0"/>
+      <w:r>
+        <w:rPr>
+          <w:rFonts w:ascii="Tahoma" w:hAnsi="Tahoma" w:cs="Tahoma"/>
+          <w:bCs/>
+          <w:color w:val="auto"/>
+          <w:sz w:val="20"/>
+          <w:szCs w:val="16"/>
+        </w:rPr>
+        <w:t xml:space="preserve"> Systems and Industrial Network, University Institute of Technology, Haguenau, FRANCE</w:t>
       </w:r>
     </w:p>
     <w:p>
@@ -376,57 +312,27 @@
           <w:sz w:val="20"/>
           <w:szCs w:val="16"/>
         </w:rPr>
-        <w:t>Technologic University Diploma</w:t>
-      </w:r>
-      <w:r>
-        <w:rPr>
-          <w:rFonts w:ascii="Tahoma" w:hAnsi="Tahoma" w:cs="Tahoma"/>
-          <w:bCs/>
-          <w:color w:val="auto"/>
-          <w:sz w:val="20"/>
-          <w:szCs w:val="16"/>
-        </w:rPr>
-        <w:t xml:space="preserve"> (DUT),</w:t>
-      </w:r>
-      <w:r>
-        <w:rPr>
-          <w:rFonts w:ascii="Tahoma" w:hAnsi="Tahoma" w:cs="Tahoma"/>
-          <w:bCs/>
-          <w:color w:val="auto"/>
-          <w:sz w:val="20"/>
-          <w:szCs w:val="16"/>
-        </w:rPr>
-        <w:t xml:space="preserve"> in Electr</w:t>
-      </w:r>
-      <w:r>
-        <w:rPr>
-          <w:rFonts w:ascii="Tahoma" w:hAnsi="Tahoma" w:cs="Tahoma"/>
-          <w:bCs/>
-          <w:color w:val="auto"/>
-          <w:sz w:val="20"/>
-          <w:szCs w:val="16"/>
-        </w:rPr>
-        <w:t xml:space="preserve">ic and Industrial Informatics, </w:t>
-      </w:r>
-      <w:r>
-        <w:rPr>
-          <w:rFonts w:ascii="Tahoma" w:hAnsi="Tahoma" w:cs="Tahoma"/>
-          <w:bCs/>
-          <w:color w:val="auto"/>
-          <w:sz w:val="20"/>
-          <w:szCs w:val="16"/>
-        </w:rPr>
-        <w:t>University of Strasbourg</w:t>
-      </w:r>
-      <w:r>
-        <w:rPr>
-          <w:rFonts w:ascii="Tahoma" w:hAnsi="Tahoma" w:cs="Tahoma"/>
-          <w:bCs/>
-          <w:color w:val="auto"/>
-          <w:sz w:val="20"/>
-          <w:szCs w:val="16"/>
-        </w:rPr>
-        <w:t>, France</w:t>
+        <w:t>DUT in Electrical Enginee</w:t>
+      </w:r>
+      <w:r>
+        <w:rPr>
+          <w:rFonts w:ascii="Tahoma" w:hAnsi="Tahoma" w:cs="Tahoma"/>
+          <w:bCs/>
+          <w:color w:val="auto"/>
+          <w:sz w:val="20"/>
+          <w:szCs w:val="16"/>
+        </w:rPr>
+        <w:t xml:space="preserve">ring and Industrial Computing, </w:t>
+      </w:r>
+      <w:r>
+        <w:rPr>
+          <w:rFonts w:ascii="Tahoma" w:hAnsi="Tahoma" w:cs="Tahoma"/>
+          <w:bCs/>
+          <w:color w:val="auto"/>
+          <w:sz w:val="20"/>
+          <w:szCs w:val="16"/>
+        </w:rPr>
+        <w:t>University Institute of Technology, Haguenau, FRANCE</w:t>
       </w:r>
     </w:p>
     <w:p>
@@ -442,8 +348,6 @@
           <w:szCs w:val="16"/>
         </w:rPr>
       </w:pPr>
-      <w:bookmarkStart w:id="0" w:name="_GoBack"/>
-      <w:bookmarkEnd w:id="0"/>
     </w:p>
     <w:p>
       <w:pPr>
@@ -558,9 +462,8 @@
           <w:szCs w:val="16"/>
           <w:lang w:val="fr-FR"/>
         </w:rPr>
-        <w:t xml:space="preserve">Road </w:t>
-      </w:r>
-      <w:proofErr w:type="spellStart"/>
+        <w:t>Road sweeper</w:t>
+      </w:r>
       <w:r>
         <w:rPr>
           <w:rFonts w:ascii="Tahoma" w:hAnsi="Tahoma" w:cs="Tahoma"/>
@@ -569,29 +472,28 @@
           <w:szCs w:val="16"/>
           <w:lang w:val="fr-FR"/>
         </w:rPr>
-        <w:t>sweeper</w:t>
-      </w:r>
-      <w:proofErr w:type="spellEnd"/>
-      <w:r>
-        <w:rPr>
-          <w:rFonts w:ascii="Tahoma" w:hAnsi="Tahoma" w:cs="Tahoma"/>
+        <w:t xml:space="preserve">, </w:t>
+      </w:r>
+      <w:r>
+        <w:rPr>
+          <w:rFonts w:ascii="Tahoma" w:hAnsi="Tahoma" w:cs="Tahoma"/>
+          <w:bCs/>
           <w:color w:val="auto"/>
           <w:sz w:val="20"/>
           <w:szCs w:val="16"/>
           <w:lang w:val="fr-FR"/>
         </w:rPr>
-        <w:t xml:space="preserve">, </w:t>
-      </w:r>
-      <w:r>
-        <w:rPr>
-          <w:rFonts w:ascii="Tahoma" w:hAnsi="Tahoma" w:cs="Tahoma"/>
-          <w:bCs/>
+        <w:t xml:space="preserve">« </w:t>
+      </w:r>
+      <w:r>
+        <w:rPr>
+          <w:rFonts w:ascii="Tahoma" w:hAnsi="Tahoma" w:cs="Tahoma"/>
           <w:color w:val="auto"/>
           <w:sz w:val="20"/>
           <w:szCs w:val="16"/>
           <w:lang w:val="fr-FR"/>
         </w:rPr>
-        <w:t xml:space="preserve">« </w:t>
+        <w:t xml:space="preserve">Service Propreté Urbaine de la Communauté Urbaine de </w:t>
       </w:r>
       <w:r>
         <w:rPr>
@@ -601,7 +503,7 @@
           <w:szCs w:val="16"/>
           <w:lang w:val="fr-FR"/>
         </w:rPr>
-        <w:t xml:space="preserve">Service Propreté Urbaine de la Communauté Urbaine de </w:t>
+        <w:t>Strasbourg (CUS)</w:t>
       </w:r>
       <w:r>
         <w:rPr>
@@ -611,94 +513,60 @@
           <w:szCs w:val="16"/>
           <w:lang w:val="fr-FR"/>
         </w:rPr>
-        <w:t>Strasbourg (CUS)</w:t>
-      </w:r>
-      <w:r>
-        <w:rPr>
-          <w:rFonts w:ascii="Tahoma" w:hAnsi="Tahoma" w:cs="Tahoma"/>
+        <w:t xml:space="preserve"> </w:t>
+      </w:r>
+      <w:r>
+        <w:rPr>
+          <w:rFonts w:ascii="Tahoma" w:hAnsi="Tahoma" w:cs="Tahoma"/>
+          <w:bCs/>
           <w:color w:val="auto"/>
           <w:sz w:val="20"/>
           <w:szCs w:val="16"/>
           <w:lang w:val="fr-FR"/>
         </w:rPr>
+        <w:t>»</w:t>
+      </w:r>
+      <w:r>
+        <w:rPr>
+          <w:rFonts w:ascii="Tahoma" w:hAnsi="Tahoma" w:cs="Tahoma"/>
+          <w:color w:val="auto"/>
+          <w:sz w:val="20"/>
+          <w:szCs w:val="16"/>
+          <w:lang w:val="fr-FR"/>
+        </w:rPr>
+        <w:t xml:space="preserve">, Schiltigheim, </w:t>
+      </w:r>
+      <w:r>
+        <w:rPr>
+          <w:rFonts w:ascii="Tahoma" w:hAnsi="Tahoma" w:cs="Tahoma"/>
+          <w:color w:val="auto"/>
+          <w:sz w:val="20"/>
+          <w:szCs w:val="16"/>
+          <w:lang w:val="fr-FR"/>
+        </w:rPr>
+        <w:t>France,</w:t>
+      </w:r>
+      <w:r>
+        <w:rPr>
+          <w:rFonts w:ascii="Tahoma" w:hAnsi="Tahoma" w:cs="Tahoma"/>
+          <w:b/>
+          <w:color w:val="auto"/>
+          <w:sz w:val="20"/>
+          <w:szCs w:val="16"/>
+          <w:lang w:val="fr-FR"/>
+        </w:rPr>
         <w:t xml:space="preserve"> </w:t>
       </w:r>
       <w:r>
         <w:rPr>
           <w:rFonts w:ascii="Tahoma" w:hAnsi="Tahoma" w:cs="Tahoma"/>
-          <w:bCs/>
           <w:color w:val="auto"/>
           <w:sz w:val="20"/>
           <w:szCs w:val="16"/>
           <w:lang w:val="fr-FR"/>
         </w:rPr>
-        <w:t>»</w:t>
-      </w:r>
-      <w:r>
-        <w:rPr>
-          <w:rFonts w:ascii="Tahoma" w:hAnsi="Tahoma" w:cs="Tahoma"/>
-          <w:color w:val="auto"/>
-          <w:sz w:val="20"/>
-          <w:szCs w:val="16"/>
-          <w:lang w:val="fr-FR"/>
-        </w:rPr>
-        <w:t xml:space="preserve">, Schiltigheim, </w:t>
-      </w:r>
-      <w:r>
-        <w:rPr>
-          <w:rFonts w:ascii="Tahoma" w:hAnsi="Tahoma" w:cs="Tahoma"/>
-          <w:color w:val="auto"/>
-          <w:sz w:val="20"/>
-          <w:szCs w:val="16"/>
-          <w:lang w:val="fr-FR"/>
-        </w:rPr>
-        <w:t>France,</w:t>
-      </w:r>
-      <w:r>
-        <w:rPr>
-          <w:rFonts w:ascii="Tahoma" w:hAnsi="Tahoma" w:cs="Tahoma"/>
-          <w:b/>
-          <w:color w:val="auto"/>
-          <w:sz w:val="20"/>
-          <w:szCs w:val="16"/>
-          <w:lang w:val="fr-FR"/>
-        </w:rPr>
-        <w:t xml:space="preserve"> </w:t>
-      </w:r>
-      <w:proofErr w:type="spellStart"/>
-      <w:r>
-        <w:rPr>
-          <w:rFonts w:ascii="Tahoma" w:hAnsi="Tahoma" w:cs="Tahoma"/>
-          <w:color w:val="auto"/>
-          <w:sz w:val="20"/>
-          <w:szCs w:val="16"/>
-          <w:lang w:val="fr-FR"/>
-        </w:rPr>
-        <w:t>during</w:t>
-      </w:r>
-      <w:proofErr w:type="spellEnd"/>
-      <w:r>
-        <w:rPr>
-          <w:rFonts w:ascii="Tahoma" w:hAnsi="Tahoma" w:cs="Tahoma"/>
-          <w:color w:val="auto"/>
-          <w:sz w:val="20"/>
-          <w:szCs w:val="16"/>
-          <w:lang w:val="fr-FR"/>
-        </w:rPr>
-        <w:t xml:space="preserve"> one </w:t>
-      </w:r>
-      <w:proofErr w:type="spellStart"/>
-      <w:r>
-        <w:rPr>
-          <w:rFonts w:ascii="Tahoma" w:hAnsi="Tahoma" w:cs="Tahoma"/>
-          <w:color w:val="auto"/>
-          <w:sz w:val="20"/>
-          <w:szCs w:val="16"/>
-          <w:lang w:val="fr-FR"/>
-        </w:rPr>
-        <w:t>month</w:t>
-      </w:r>
-      <w:proofErr w:type="spellEnd"/>
+        <w:t>during one month</w:t>
+      </w:r>
     </w:p>
     <w:p>
       <w:pPr>
@@ -763,7 +631,6 @@
         </w:rPr>
         <w:t xml:space="preserve">   </w:t>
       </w:r>
-      <w:proofErr w:type="spellStart"/>
       <w:r>
         <w:rPr>
           <w:rFonts w:ascii="Tahoma" w:hAnsi="Tahoma" w:cs="Tahoma"/>
@@ -774,7 +641,6 @@
         </w:rPr>
         <w:t>Cleaner</w:t>
       </w:r>
-      <w:proofErr w:type="spellEnd"/>
       <w:r>
         <w:rPr>
           <w:rFonts w:ascii="Tahoma" w:hAnsi="Tahoma" w:cs="Tahoma"/>
@@ -877,7 +743,6 @@
         </w:rPr>
         <w:t xml:space="preserve">France, </w:t>
       </w:r>
-      <w:proofErr w:type="spellStart"/>
       <w:r>
         <w:rPr>
           <w:rFonts w:ascii="Tahoma" w:hAnsi="Tahoma" w:cs="Tahoma"/>
@@ -886,31 +751,8 @@
           <w:szCs w:val="16"/>
           <w:lang w:val="fr-FR"/>
         </w:rPr>
-        <w:t>during</w:t>
-      </w:r>
-      <w:proofErr w:type="spellEnd"/>
-      <w:r>
-        <w:rPr>
-          <w:rFonts w:ascii="Tahoma" w:hAnsi="Tahoma" w:cs="Tahoma"/>
-          <w:color w:val="auto"/>
-          <w:sz w:val="20"/>
-          <w:szCs w:val="16"/>
-          <w:lang w:val="fr-FR"/>
-        </w:rPr>
-        <w:t xml:space="preserve"> one </w:t>
-      </w:r>
-      <w:proofErr w:type="spellStart"/>
-      <w:r>
-        <w:rPr>
-          <w:rFonts w:ascii="Tahoma" w:hAnsi="Tahoma" w:cs="Tahoma"/>
-          <w:color w:val="auto"/>
-          <w:sz w:val="20"/>
-          <w:szCs w:val="16"/>
-          <w:lang w:val="fr-FR"/>
-        </w:rPr>
-        <w:t>month</w:t>
-      </w:r>
-      <w:proofErr w:type="spellEnd"/>
+        <w:t>during one month</w:t>
+      </w:r>
     </w:p>
     <w:p>
       <w:pPr>
@@ -1027,7 +869,6 @@
         </w:rPr>
         <w:t xml:space="preserve">, C, Java, Android, </w:t>
       </w:r>
-      <w:proofErr w:type="spellStart"/>
       <w:r>
         <w:rPr>
           <w:rFonts w:ascii="Tahoma" w:hAnsi="Tahoma" w:cs="Tahoma"/>
@@ -1037,7 +878,6 @@
         </w:rPr>
         <w:t>LabView</w:t>
       </w:r>
-      <w:proofErr w:type="spellEnd"/>
     </w:p>
     <w:p>
       <w:pPr>
@@ -1204,66 +1044,33 @@
         <w:tab/>
         <w:t xml:space="preserve">CodeWarrior, Eclipse, </w:t>
       </w:r>
-      <w:proofErr w:type="spellStart"/>
-      <w:r>
-        <w:rPr>
-          <w:rFonts w:ascii="Tahoma" w:hAnsi="Tahoma" w:cs="Tahoma"/>
-          <w:color w:val="auto"/>
-          <w:sz w:val="20"/>
-          <w:szCs w:val="16"/>
-        </w:rPr>
-        <w:t>MPlabX</w:t>
-      </w:r>
-      <w:proofErr w:type="spellEnd"/>
-      <w:r>
-        <w:rPr>
-          <w:rFonts w:ascii="Tahoma" w:hAnsi="Tahoma" w:cs="Tahoma"/>
-          <w:color w:val="auto"/>
-          <w:sz w:val="20"/>
-          <w:szCs w:val="16"/>
-        </w:rPr>
-        <w:t xml:space="preserve"> IDE</w:t>
-      </w:r>
-      <w:r>
-        <w:rPr>
-          <w:rFonts w:ascii="Tahoma" w:hAnsi="Tahoma" w:cs="Tahoma"/>
-          <w:color w:val="auto"/>
-          <w:sz w:val="20"/>
-          <w:szCs w:val="16"/>
-        </w:rPr>
-        <w:t xml:space="preserve">, Xilinx </w:t>
-      </w:r>
-      <w:proofErr w:type="spellStart"/>
-      <w:r>
-        <w:rPr>
-          <w:rFonts w:ascii="Tahoma" w:hAnsi="Tahoma" w:cs="Tahoma"/>
-          <w:color w:val="auto"/>
-          <w:sz w:val="20"/>
-          <w:szCs w:val="16"/>
-        </w:rPr>
-        <w:t>Vivado</w:t>
-      </w:r>
-      <w:proofErr w:type="spellEnd"/>
-      <w:r>
-        <w:rPr>
-          <w:rFonts w:ascii="Tahoma" w:hAnsi="Tahoma" w:cs="Tahoma"/>
-          <w:color w:val="auto"/>
-          <w:sz w:val="20"/>
-          <w:szCs w:val="16"/>
-        </w:rPr>
-        <w:t xml:space="preserve">, </w:t>
-      </w:r>
-      <w:proofErr w:type="spellStart"/>
-      <w:r>
-        <w:rPr>
-          <w:rFonts w:ascii="Tahoma" w:hAnsi="Tahoma" w:cs="Tahoma"/>
-          <w:color w:val="auto"/>
-          <w:sz w:val="20"/>
-          <w:szCs w:val="16"/>
-        </w:rPr>
-        <w:t>LabView</w:t>
-      </w:r>
-      <w:proofErr w:type="spellEnd"/>
+      <w:r>
+        <w:rPr>
+          <w:rFonts w:ascii="Tahoma" w:hAnsi="Tahoma" w:cs="Tahoma"/>
+          <w:color w:val="auto"/>
+          <w:sz w:val="20"/>
+          <w:szCs w:val="16"/>
+        </w:rPr>
+        <w:t>MPlabX IDE</w:t>
+      </w:r>
+      <w:r>
+        <w:rPr>
+          <w:rFonts w:ascii="Tahoma" w:hAnsi="Tahoma" w:cs="Tahoma"/>
+          <w:color w:val="auto"/>
+          <w:sz w:val="20"/>
+          <w:szCs w:val="16"/>
+        </w:rPr>
+        <w:t>, Xilinx Vivado</w:t>
+      </w:r>
+      <w:r>
+        <w:rPr>
+          <w:rFonts w:ascii="Tahoma" w:hAnsi="Tahoma" w:cs="Tahoma"/>
+          <w:color w:val="auto"/>
+          <w:sz w:val="20"/>
+          <w:szCs w:val="16"/>
+        </w:rPr>
+        <w:t>, LabView</w:t>
+      </w:r>
     </w:p>
     <w:p>
       <w:pPr>
@@ -1309,38 +1116,8 @@
           <w:szCs w:val="16"/>
         </w:rPr>
         <w:tab/>
-      </w:r>
-      <w:proofErr w:type="spellStart"/>
-      <w:r>
-        <w:rPr>
-          <w:rFonts w:ascii="Tahoma" w:hAnsi="Tahoma" w:cs="Tahoma"/>
-          <w:color w:val="auto"/>
-          <w:sz w:val="20"/>
-          <w:szCs w:val="16"/>
-        </w:rPr>
-        <w:t>Altium</w:t>
-      </w:r>
-      <w:proofErr w:type="spellEnd"/>
-      <w:r>
-        <w:rPr>
-          <w:rFonts w:ascii="Tahoma" w:hAnsi="Tahoma" w:cs="Tahoma"/>
-          <w:color w:val="auto"/>
-          <w:sz w:val="20"/>
-          <w:szCs w:val="16"/>
-        </w:rPr>
-        <w:t xml:space="preserve">, Xilinx </w:t>
-      </w:r>
-      <w:proofErr w:type="spellStart"/>
-      <w:r>
-        <w:rPr>
-          <w:rFonts w:ascii="Tahoma" w:hAnsi="Tahoma" w:cs="Tahoma"/>
-          <w:color w:val="auto"/>
-          <w:sz w:val="20"/>
-          <w:szCs w:val="16"/>
-        </w:rPr>
-        <w:t>Vivado</w:t>
-      </w:r>
-      <w:proofErr w:type="spellEnd"/>
+        <w:t>Altium, Xilinx Vivado</w:t>
+      </w:r>
     </w:p>
     <w:p>
       <w:pPr>
@@ -1383,38 +1160,17 @@
           <w:szCs w:val="16"/>
         </w:rPr>
         <w:tab/>
-      </w:r>
-      <w:proofErr w:type="spellStart"/>
-      <w:r>
-        <w:rPr>
-          <w:rFonts w:ascii="Tahoma" w:hAnsi="Tahoma" w:cs="Tahoma"/>
-          <w:color w:val="auto"/>
-          <w:sz w:val="20"/>
-          <w:szCs w:val="16"/>
-        </w:rPr>
         <w:t>Mathematica</w:t>
       </w:r>
-      <w:proofErr w:type="spellEnd"/>
-      <w:r>
-        <w:rPr>
-          <w:rFonts w:ascii="Tahoma" w:hAnsi="Tahoma" w:cs="Tahoma"/>
-          <w:color w:val="auto"/>
-          <w:sz w:val="20"/>
-          <w:szCs w:val="16"/>
-        </w:rPr>
-        <w:t xml:space="preserve">, Simulink, </w:t>
-      </w:r>
-      <w:proofErr w:type="spellStart"/>
-      <w:r>
-        <w:rPr>
-          <w:rFonts w:ascii="Tahoma" w:hAnsi="Tahoma" w:cs="Tahoma"/>
-          <w:color w:val="auto"/>
-          <w:sz w:val="20"/>
-          <w:szCs w:val="16"/>
-        </w:rPr>
-        <w:t>Matlab</w:t>
-      </w:r>
-      <w:proofErr w:type="spellEnd"/>
+      <w:r>
+        <w:rPr>
+          <w:rFonts w:ascii="Tahoma" w:hAnsi="Tahoma" w:cs="Tahoma"/>
+          <w:color w:val="auto"/>
+          <w:sz w:val="20"/>
+          <w:szCs w:val="16"/>
+        </w:rPr>
+        <w:t>, Simulink, Matlab</w:t>
+      </w:r>
     </w:p>
     <w:p>
       <w:pPr>
@@ -1475,26 +1231,7 @@
           <w:szCs w:val="16"/>
         </w:rPr>
         <w:tab/>
-      </w:r>
-      <w:proofErr w:type="spellStart"/>
-      <w:r>
-        <w:rPr>
-          <w:rFonts w:ascii="Tahoma" w:hAnsi="Tahoma" w:cs="Tahoma"/>
-          <w:color w:val="auto"/>
-          <w:sz w:val="20"/>
-          <w:szCs w:val="16"/>
-        </w:rPr>
-        <w:t>Debian</w:t>
-      </w:r>
-      <w:proofErr w:type="spellEnd"/>
-      <w:r>
-        <w:rPr>
-          <w:rFonts w:ascii="Tahoma" w:hAnsi="Tahoma" w:cs="Tahoma"/>
-          <w:color w:val="auto"/>
-          <w:sz w:val="20"/>
-          <w:szCs w:val="16"/>
-        </w:rPr>
-        <w:t>,</w:t>
+        <w:t>Debian,</w:t>
       </w:r>
       <w:r>
         <w:rPr>
@@ -1729,29 +1466,7 @@
           <w:sz w:val="20"/>
           <w:szCs w:val="16"/>
         </w:rPr>
-        <w:t xml:space="preserve">Entente Strasbourg </w:t>
-      </w:r>
-      <w:proofErr w:type="spellStart"/>
-      <w:r>
-        <w:rPr>
-          <w:rFonts w:ascii="Tahoma" w:hAnsi="Tahoma" w:cs="Tahoma"/>
-          <w:bCs/>
-          <w:color w:val="auto"/>
-          <w:sz w:val="20"/>
-          <w:szCs w:val="16"/>
-        </w:rPr>
-        <w:t>Schiltigheim</w:t>
-      </w:r>
-      <w:proofErr w:type="spellEnd"/>
-      <w:r>
-        <w:rPr>
-          <w:rFonts w:ascii="Tahoma" w:hAnsi="Tahoma" w:cs="Tahoma"/>
-          <w:bCs/>
-          <w:color w:val="auto"/>
-          <w:sz w:val="20"/>
-          <w:szCs w:val="16"/>
-        </w:rPr>
-        <w:t xml:space="preserve"> Alsace Handball (ESSAHB)</w:t>
+        <w:t>Entente Strasbourg Schiltigheim Alsace Handball (ESSAHB)</w:t>
       </w:r>
       <w:r>
         <w:rPr>
@@ -2023,7 +1738,15 @@
                               <w:color w:val="auto"/>
                               <w:sz w:val="18"/>
                             </w:rPr>
-                            <w:t xml:space="preserve">16 </w:t>
+                            <w:t>26</w:t>
+                          </w:r>
+                          <w:r>
+                            <w:rPr>
+                              <w:rFonts w:ascii="Tahoma" w:hAnsi="Tahoma" w:cs="Tahoma"/>
+                              <w:color w:val="auto"/>
+                              <w:sz w:val="18"/>
+                            </w:rPr>
+                            <w:t xml:space="preserve"> </w:t>
                           </w:r>
                           <w:r>
                             <w:rPr>
@@ -2108,7 +1831,15 @@
                         <w:color w:val="auto"/>
                         <w:sz w:val="18"/>
                       </w:rPr>
-                      <w:t xml:space="preserve">16 </w:t>
+                      <w:t>26</w:t>
+                    </w:r>
+                    <w:r>
+                      <w:rPr>
+                        <w:rFonts w:ascii="Tahoma" w:hAnsi="Tahoma" w:cs="Tahoma"/>
+                        <w:color w:val="auto"/>
+                        <w:sz w:val="18"/>
+                      </w:rPr>
+                      <w:t xml:space="preserve"> </w:t>
                     </w:r>
                     <w:r>
                       <w:rPr>
@@ -2464,10 +2195,13 @@
         <w:szCs w:val="16"/>
         <w:lang w:val="nl-NL"/>
       </w:rPr>
-      <w:t xml:space="preserve">1B </w:t>
+      <w:t>1B rue des Vosges</w:t>
     </w:r>
-    <w:proofErr w:type="spellStart"/>
-    <w:r>
+  </w:p>
+  <w:p>
+    <w:pPr>
+      <w:ind w:left="-540" w:right="-648"/>
+      <w:jc w:val="center"/>
       <w:rPr>
         <w:rFonts w:ascii="Tahoma" w:hAnsi="Tahoma" w:cs="Tahoma"/>
         <w:color w:val="auto"/>
@@ -2475,9 +2209,7 @@
         <w:szCs w:val="16"/>
         <w:lang w:val="nl-NL"/>
       </w:rPr>
-      <w:t>rue</w:t>
-    </w:r>
-    <w:proofErr w:type="spellEnd"/>
+    </w:pPr>
     <w:r>
       <w:rPr>
         <w:rFonts w:ascii="Tahoma" w:hAnsi="Tahoma" w:cs="Tahoma"/>
@@ -2486,64 +2218,7 @@
         <w:szCs w:val="16"/>
         <w:lang w:val="nl-NL"/>
       </w:rPr>
-      <w:t xml:space="preserve"> des </w:t>
-    </w:r>
-    <w:proofErr w:type="spellStart"/>
-    <w:r>
-      <w:rPr>
-        <w:rFonts w:ascii="Tahoma" w:hAnsi="Tahoma" w:cs="Tahoma"/>
-        <w:color w:val="auto"/>
-        <w:sz w:val="20"/>
-        <w:szCs w:val="16"/>
-        <w:lang w:val="nl-NL"/>
-      </w:rPr>
-      <w:t>Vosges</w:t>
-    </w:r>
-    <w:proofErr w:type="spellEnd"/>
-  </w:p>
-  <w:p>
-    <w:pPr>
-      <w:ind w:left="-540" w:right="-648"/>
-      <w:jc w:val="center"/>
-      <w:rPr>
-        <w:rFonts w:ascii="Tahoma" w:hAnsi="Tahoma" w:cs="Tahoma"/>
-        <w:color w:val="auto"/>
-        <w:sz w:val="20"/>
-        <w:szCs w:val="16"/>
-        <w:lang w:val="nl-NL"/>
-      </w:rPr>
-    </w:pPr>
-    <w:r>
-      <w:rPr>
-        <w:rFonts w:ascii="Tahoma" w:hAnsi="Tahoma" w:cs="Tahoma"/>
-        <w:color w:val="auto"/>
-        <w:sz w:val="20"/>
-        <w:szCs w:val="16"/>
-        <w:lang w:val="nl-NL"/>
-      </w:rPr>
-      <w:t xml:space="preserve">67300 </w:t>
-    </w:r>
-    <w:proofErr w:type="spellStart"/>
-    <w:r>
-      <w:rPr>
-        <w:rFonts w:ascii="Tahoma" w:hAnsi="Tahoma" w:cs="Tahoma"/>
-        <w:color w:val="auto"/>
-        <w:sz w:val="20"/>
-        <w:szCs w:val="16"/>
-        <w:lang w:val="nl-NL"/>
-      </w:rPr>
-      <w:t>Schiltigheim</w:t>
-    </w:r>
-    <w:proofErr w:type="spellEnd"/>
-    <w:r>
-      <w:rPr>
-        <w:rFonts w:ascii="Tahoma" w:hAnsi="Tahoma" w:cs="Tahoma"/>
-        <w:color w:val="auto"/>
-        <w:sz w:val="20"/>
-        <w:szCs w:val="16"/>
-        <w:lang w:val="nl-NL"/>
-      </w:rPr>
-      <w:t xml:space="preserve"> </w:t>
+      <w:t xml:space="preserve">67300 Schiltigheim </w:t>
     </w:r>
   </w:p>
   <w:p>
@@ -2578,6 +2253,7 @@
         <w:color w:val="auto"/>
         <w:sz w:val="20"/>
         <w:szCs w:val="16"/>
+        <w:lang w:val="de-DE"/>
       </w:rPr>
     </w:pPr>
     <w:r>
@@ -2586,6 +2262,7 @@
         <w:color w:val="auto"/>
         <w:sz w:val="20"/>
         <w:szCs w:val="16"/>
+        <w:lang w:val="de-DE"/>
       </w:rPr>
       <w:t>+33</w:t>
     </w:r>
@@ -2595,6 +2272,7 @@
         <w:color w:val="auto"/>
         <w:sz w:val="20"/>
         <w:szCs w:val="16"/>
+        <w:lang w:val="de-DE"/>
       </w:rPr>
       <w:t xml:space="preserve"> (0)</w:t>
     </w:r>
@@ -2604,6 +2282,7 @@
         <w:color w:val="auto"/>
         <w:sz w:val="20"/>
         <w:szCs w:val="16"/>
+        <w:lang w:val="de-DE"/>
       </w:rPr>
       <w:t>6.06.95.25.04</w:t>
     </w:r>
@@ -2617,6 +2296,7 @@
         <w:color w:val="auto"/>
         <w:sz w:val="20"/>
         <w:szCs w:val="16"/>
+        <w:lang w:val="de-DE"/>
       </w:rPr>
     </w:pPr>
     <w:r>
@@ -2625,6 +2305,7 @@
         <w:color w:val="auto"/>
         <w:sz w:val="20"/>
         <w:szCs w:val="16"/>
+        <w:lang w:val="de-DE"/>
       </w:rPr>
       <w:t xml:space="preserve"> steve.wagner.673@gmail.com</w:t>
     </w:r>
@@ -4416,7 +4097,7 @@
 </file>
 
 <file path=customXml/itemProps2.xml><?xml version="1.0" encoding="utf-8"?>
-<ds:datastoreItem xmlns:ds="http://schemas.openxmlformats.org/officeDocument/2006/customXml" ds:itemID="{D2E70CCB-876E-403D-90B8-E5F1CBBE23A9}">
+<ds:datastoreItem xmlns:ds="http://schemas.openxmlformats.org/officeDocument/2006/customXml" ds:itemID="{7B4AC68F-9CFA-4C8E-A81C-1FC734CE6277}">
   <ds:schemaRefs>
     <ds:schemaRef ds:uri="http://schemas.openxmlformats.org/officeDocument/2006/bibliography"/>
   </ds:schemaRefs>

</xml_diff>

<commit_message>
update of network skills
</commit_message>
<xml_diff>
--- a/assets/EN_CV_Steve_Wagner.docx
+++ b/assets/EN_CV_Steve_Wagner.docx
@@ -30,6 +30,7 @@
           <w:b/>
           <w:bCs/>
           <w:color w:val="auto"/>
+          <w:sz w:val="22"/>
           <w:szCs w:val="22"/>
         </w:rPr>
       </w:pPr>
@@ -39,6 +40,7 @@
           <w:b/>
           <w:bCs/>
           <w:color w:val="auto"/>
+          <w:sz w:val="22"/>
           <w:szCs w:val="22"/>
         </w:rPr>
         <w:t>Formation</w:t>
@@ -66,17 +68,17 @@
           <w:b/>
           <w:bCs/>
           <w:color w:val="auto"/>
-          <w:sz w:val="20"/>
-          <w:szCs w:val="16"/>
-        </w:rPr>
-      </w:pPr>
-      <w:r>
-        <w:rPr>
-          <w:rFonts w:ascii="Tahoma" w:hAnsi="Tahoma" w:cs="Tahoma"/>
-          <w:b/>
-          <w:bCs/>
-          <w:color w:val="auto"/>
-          <w:sz w:val="20"/>
+          <w:sz w:val="18"/>
+          <w:szCs w:val="16"/>
+        </w:rPr>
+      </w:pPr>
+      <w:r>
+        <w:rPr>
+          <w:rFonts w:ascii="Tahoma" w:hAnsi="Tahoma" w:cs="Tahoma"/>
+          <w:b/>
+          <w:bCs/>
+          <w:color w:val="auto"/>
+          <w:sz w:val="18"/>
           <w:szCs w:val="16"/>
         </w:rPr>
         <w:t>2015</w:t>
@@ -87,7 +89,7 @@
           <w:b/>
           <w:bCs/>
           <w:color w:val="auto"/>
-          <w:sz w:val="20"/>
+          <w:sz w:val="18"/>
           <w:szCs w:val="16"/>
         </w:rPr>
         <w:tab/>
@@ -97,7 +99,7 @@
           <w:rFonts w:ascii="Tahoma" w:hAnsi="Tahoma" w:cs="Tahoma"/>
           <w:bCs/>
           <w:color w:val="auto"/>
-          <w:sz w:val="20"/>
+          <w:sz w:val="18"/>
           <w:szCs w:val="16"/>
         </w:rPr>
         <w:t>Engineer</w:t>
@@ -107,7 +109,7 @@
           <w:rFonts w:ascii="Tahoma" w:hAnsi="Tahoma" w:cs="Tahoma"/>
           <w:bCs/>
           <w:color w:val="auto"/>
-          <w:sz w:val="20"/>
+          <w:sz w:val="18"/>
           <w:szCs w:val="16"/>
         </w:rPr>
         <w:t>,</w:t>
@@ -117,7 +119,7 @@
           <w:rFonts w:ascii="Tahoma" w:hAnsi="Tahoma" w:cs="Tahoma"/>
           <w:bCs/>
           <w:color w:val="auto"/>
-          <w:sz w:val="20"/>
+          <w:sz w:val="18"/>
           <w:szCs w:val="16"/>
         </w:rPr>
         <w:t> Bachelor of Science </w:t>
@@ -127,7 +129,7 @@
           <w:rFonts w:ascii="Tahoma" w:hAnsi="Tahoma" w:cs="Tahoma"/>
           <w:bCs/>
           <w:color w:val="auto"/>
-          <w:sz w:val="20"/>
+          <w:sz w:val="18"/>
           <w:szCs w:val="16"/>
         </w:rPr>
         <w:t>HES-SO in Computer Science, major in Industrial and Embedded Computer Science (BSc HES-SO)</w:t>
@@ -137,7 +139,7 @@
           <w:rFonts w:ascii="Tahoma" w:hAnsi="Tahoma" w:cs="Tahoma"/>
           <w:bCs/>
           <w:color w:val="auto"/>
-          <w:sz w:val="20"/>
+          <w:sz w:val="18"/>
           <w:szCs w:val="16"/>
         </w:rPr>
         <w:t xml:space="preserve">, </w:t>
@@ -147,7 +149,7 @@
           <w:rFonts w:ascii="Tahoma" w:hAnsi="Tahoma" w:cs="Tahoma"/>
           <w:bCs/>
           <w:color w:val="auto"/>
-          <w:sz w:val="20"/>
+          <w:sz w:val="18"/>
           <w:szCs w:val="16"/>
         </w:rPr>
         <w:t>HES-SO University of Applied Sciences and Arts Western Switzerland</w:t>
@@ -162,7 +164,7 @@
           <w:b/>
           <w:bCs/>
           <w:color w:val="auto"/>
-          <w:sz w:val="20"/>
+          <w:sz w:val="18"/>
           <w:szCs w:val="16"/>
         </w:rPr>
       </w:pPr>
@@ -176,7 +178,7 @@
           <w:b/>
           <w:bCs/>
           <w:color w:val="auto"/>
-          <w:sz w:val="20"/>
+          <w:sz w:val="18"/>
           <w:szCs w:val="16"/>
           <w:lang w:val="fr-FR"/>
         </w:rPr>
@@ -187,7 +189,7 @@
           <w:b/>
           <w:bCs/>
           <w:color w:val="auto"/>
-          <w:sz w:val="20"/>
+          <w:sz w:val="18"/>
           <w:szCs w:val="16"/>
           <w:lang w:val="fr-FR"/>
         </w:rPr>
@@ -199,7 +201,7 @@
           <w:b/>
           <w:bCs/>
           <w:color w:val="auto"/>
-          <w:sz w:val="20"/>
+          <w:sz w:val="18"/>
           <w:szCs w:val="16"/>
           <w:lang w:val="fr-FR"/>
         </w:rPr>
@@ -210,7 +212,7 @@
           <w:rFonts w:ascii="Tahoma" w:hAnsi="Tahoma" w:cs="Tahoma"/>
           <w:bCs/>
           <w:color w:val="auto"/>
-          <w:sz w:val="20"/>
+          <w:sz w:val="18"/>
           <w:szCs w:val="16"/>
           <w:lang w:val="fr-FR"/>
         </w:rPr>
@@ -226,7 +228,7 @@
           <w:b/>
           <w:bCs/>
           <w:color w:val="auto"/>
-          <w:sz w:val="20"/>
+          <w:sz w:val="18"/>
           <w:szCs w:val="16"/>
           <w:lang w:val="fr-FR"/>
         </w:rPr>
@@ -242,7 +244,7 @@
           <w:b/>
           <w:bCs/>
           <w:color w:val="auto"/>
-          <w:sz w:val="20"/>
+          <w:sz w:val="18"/>
           <w:szCs w:val="16"/>
           <w:lang w:val="fr-FR"/>
         </w:rPr>
@@ -253,7 +255,7 @@
           <w:b/>
           <w:bCs/>
           <w:color w:val="auto"/>
-          <w:sz w:val="20"/>
+          <w:sz w:val="18"/>
           <w:szCs w:val="16"/>
           <w:lang w:val="fr-FR"/>
         </w:rPr>
@@ -265,7 +267,7 @@
           <w:b/>
           <w:bCs/>
           <w:color w:val="auto"/>
-          <w:sz w:val="20"/>
+          <w:sz w:val="18"/>
           <w:szCs w:val="16"/>
           <w:lang w:val="fr-FR"/>
         </w:rPr>
@@ -276,7 +278,7 @@
           <w:rFonts w:ascii="Tahoma" w:hAnsi="Tahoma" w:cs="Tahoma"/>
           <w:bCs/>
           <w:color w:val="auto"/>
-          <w:sz w:val="20"/>
+          <w:sz w:val="18"/>
           <w:szCs w:val="16"/>
           <w:lang w:val="fr-FR"/>
         </w:rPr>
@@ -287,7 +289,7 @@
           <w:rFonts w:ascii="Tahoma" w:hAnsi="Tahoma" w:cs="Tahoma"/>
           <w:bCs/>
           <w:color w:val="auto"/>
-          <w:sz w:val="20"/>
+          <w:sz w:val="18"/>
           <w:szCs w:val="16"/>
           <w:lang w:val="fr-FR"/>
         </w:rPr>
@@ -321,6 +323,7 @@
           <w:b/>
           <w:bCs/>
           <w:color w:val="auto"/>
+          <w:sz w:val="22"/>
           <w:szCs w:val="22"/>
         </w:rPr>
       </w:pPr>
@@ -330,6 +333,7 @@
           <w:b/>
           <w:bCs/>
           <w:color w:val="auto"/>
+          <w:sz w:val="22"/>
           <w:szCs w:val="22"/>
         </w:rPr>
         <w:t>Jobs</w:t>
@@ -361,16 +365,16 @@
           <w:rFonts w:ascii="Tahoma" w:hAnsi="Tahoma" w:cs="Tahoma"/>
           <w:b/>
           <w:color w:val="auto"/>
-          <w:sz w:val="20"/>
-          <w:szCs w:val="16"/>
-        </w:rPr>
-      </w:pPr>
-      <w:r>
-        <w:rPr>
-          <w:rFonts w:ascii="Tahoma" w:hAnsi="Tahoma" w:cs="Tahoma"/>
-          <w:b/>
-          <w:color w:val="auto"/>
-          <w:sz w:val="20"/>
+          <w:sz w:val="18"/>
+          <w:szCs w:val="16"/>
+        </w:rPr>
+      </w:pPr>
+      <w:r>
+        <w:rPr>
+          <w:rFonts w:ascii="Tahoma" w:hAnsi="Tahoma" w:cs="Tahoma"/>
+          <w:b/>
+          <w:color w:val="auto"/>
+          <w:sz w:val="18"/>
           <w:szCs w:val="16"/>
         </w:rPr>
         <w:t>2015-2016</w:t>
@@ -380,7 +384,7 @@
           <w:rFonts w:ascii="Tahoma" w:hAnsi="Tahoma" w:cs="Tahoma"/>
           <w:b/>
           <w:color w:val="auto"/>
-          <w:sz w:val="20"/>
+          <w:sz w:val="18"/>
           <w:szCs w:val="16"/>
         </w:rPr>
         <w:tab/>
@@ -390,7 +394,7 @@
           <w:rFonts w:ascii="Tahoma" w:hAnsi="Tahoma" w:cs="Tahoma"/>
           <w:b/>
           <w:color w:val="auto"/>
-          <w:sz w:val="20"/>
+          <w:sz w:val="18"/>
           <w:szCs w:val="16"/>
         </w:rPr>
         <w:tab/>
@@ -400,52 +404,10 @@
           <w:rFonts w:ascii="Tahoma" w:hAnsi="Tahoma" w:cs="Tahoma"/>
           <w:b/>
           <w:color w:val="auto"/>
-          <w:sz w:val="20"/>
-          <w:szCs w:val="16"/>
-        </w:rPr>
-        <w:t xml:space="preserve">Bachelor degree thesis, in </w:t>
-      </w:r>
-      <w:r>
-        <w:rPr>
-          <w:rFonts w:ascii="Tahoma" w:hAnsi="Tahoma" w:cs="Tahoma"/>
-          <w:b/>
-          <w:color w:val="auto"/>
-          <w:sz w:val="20"/>
-          <w:szCs w:val="16"/>
-        </w:rPr>
-        <w:t>“</w:t>
-      </w:r>
-      <w:proofErr w:type="spellStart"/>
-      <w:r>
-        <w:rPr>
-          <w:rFonts w:ascii="Tahoma" w:hAnsi="Tahoma" w:cs="Tahoma"/>
-          <w:b/>
-          <w:color w:val="auto"/>
-          <w:sz w:val="20"/>
-          <w:szCs w:val="16"/>
-        </w:rPr>
-        <w:t>Hochschule</w:t>
-      </w:r>
-      <w:proofErr w:type="spellEnd"/>
-      <w:r>
-        <w:rPr>
-          <w:rFonts w:ascii="Tahoma" w:hAnsi="Tahoma" w:cs="Tahoma"/>
-          <w:b/>
-          <w:color w:val="auto"/>
-          <w:sz w:val="20"/>
-          <w:szCs w:val="16"/>
-        </w:rPr>
-        <w:t>”</w:t>
-      </w:r>
-      <w:r>
-        <w:rPr>
-          <w:rFonts w:ascii="Tahoma" w:hAnsi="Tahoma" w:cs="Tahoma"/>
-          <w:b/>
-          <w:color w:val="auto"/>
-          <w:sz w:val="20"/>
-          <w:szCs w:val="16"/>
-        </w:rPr>
-        <w:t xml:space="preserve"> Offenburg, Germany</w:t>
+          <w:sz w:val="18"/>
+          <w:szCs w:val="16"/>
+        </w:rPr>
+        <w:t>Bachelor degree thesis, in “Hochschule” Offenburg, Germany</w:t>
       </w:r>
     </w:p>
     <w:p>
@@ -457,16 +419,16 @@
         <w:rPr>
           <w:rFonts w:ascii="Tahoma" w:hAnsi="Tahoma" w:cs="Tahoma"/>
           <w:color w:val="auto"/>
-          <w:sz w:val="20"/>
-          <w:szCs w:val="16"/>
-        </w:rPr>
-      </w:pPr>
-      <w:r>
-        <w:rPr>
-          <w:rFonts w:ascii="Tahoma" w:hAnsi="Tahoma" w:cs="Tahoma"/>
-          <w:b/>
-          <w:color w:val="auto"/>
-          <w:sz w:val="20"/>
+          <w:sz w:val="18"/>
+          <w:szCs w:val="16"/>
+        </w:rPr>
+      </w:pPr>
+      <w:r>
+        <w:rPr>
+          <w:rFonts w:ascii="Tahoma" w:hAnsi="Tahoma" w:cs="Tahoma"/>
+          <w:b/>
+          <w:color w:val="auto"/>
+          <w:sz w:val="18"/>
           <w:szCs w:val="16"/>
         </w:rPr>
         <w:tab/>
@@ -476,36 +438,25 @@
           <w:rFonts w:ascii="Tahoma" w:hAnsi="Tahoma" w:cs="Tahoma"/>
           <w:b/>
           <w:color w:val="auto"/>
-          <w:sz w:val="20"/>
+          <w:sz w:val="18"/>
           <w:szCs w:val="16"/>
         </w:rPr>
         <w:tab/>
       </w:r>
-      <w:proofErr w:type="gramStart"/>
-      <w:r>
-        <w:rPr>
-          <w:rFonts w:ascii="Tahoma" w:hAnsi="Tahoma" w:cs="Tahoma"/>
-          <w:color w:val="auto"/>
-          <w:sz w:val="20"/>
-          <w:szCs w:val="16"/>
-        </w:rPr>
-        <w:t>Development of a new Generic Cryptographic Interface.</w:t>
-      </w:r>
-      <w:proofErr w:type="gramEnd"/>
-      <w:r>
-        <w:rPr>
-          <w:rFonts w:ascii="Tahoma" w:hAnsi="Tahoma" w:cs="Tahoma"/>
-          <w:color w:val="auto"/>
-          <w:sz w:val="20"/>
-          <w:szCs w:val="16"/>
-        </w:rPr>
-        <w:t xml:space="preserve"> This Interface </w:t>
-      </w:r>
-      <w:r>
-        <w:rPr>
-          <w:rFonts w:ascii="Tahoma" w:hAnsi="Tahoma" w:cs="Tahoma"/>
-          <w:color w:val="auto"/>
-          <w:sz w:val="20"/>
+      <w:r>
+        <w:rPr>
+          <w:rFonts w:ascii="Tahoma" w:hAnsi="Tahoma" w:cs="Tahoma"/>
+          <w:color w:val="auto"/>
+          <w:sz w:val="18"/>
+          <w:szCs w:val="16"/>
+        </w:rPr>
+        <w:t xml:space="preserve">Development of a new Generic Cryptographic Interface. This Interface </w:t>
+      </w:r>
+      <w:r>
+        <w:rPr>
+          <w:rFonts w:ascii="Tahoma" w:hAnsi="Tahoma" w:cs="Tahoma"/>
+          <w:color w:val="auto"/>
+          <w:sz w:val="18"/>
           <w:szCs w:val="16"/>
         </w:rPr>
         <w:t>should be</w:t>
@@ -514,10 +465,28 @@
         <w:rPr>
           <w:rFonts w:ascii="Tahoma" w:hAnsi="Tahoma" w:cs="Tahoma"/>
           <w:color w:val="auto"/>
-          <w:sz w:val="20"/>
-          <w:szCs w:val="16"/>
-        </w:rPr>
-        <w:t xml:space="preserve"> implemented in a TLS-Protocol, which is in an Embedded System implemented</w:t>
+          <w:sz w:val="18"/>
+          <w:szCs w:val="16"/>
+        </w:rPr>
+        <w:t xml:space="preserve"> implemented in a TLS-Protocol, which is </w:t>
+      </w:r>
+      <w:r>
+        <w:rPr>
+          <w:rFonts w:ascii="Tahoma" w:hAnsi="Tahoma" w:cs="Tahoma"/>
+          <w:color w:val="auto"/>
+          <w:sz w:val="18"/>
+          <w:szCs w:val="16"/>
+        </w:rPr>
+        <w:t xml:space="preserve">used </w:t>
+      </w:r>
+      <w:r>
+        <w:rPr>
+          <w:rFonts w:ascii="Tahoma" w:hAnsi="Tahoma" w:cs="Tahoma"/>
+          <w:color w:val="auto"/>
+          <w:sz w:val="18"/>
+          <w:szCs w:val="16"/>
+        </w:rPr>
+        <w:t>in an Embedded System</w:t>
       </w:r>
     </w:p>
     <w:p>
@@ -530,7 +499,7 @@
           <w:rFonts w:ascii="Tahoma" w:hAnsi="Tahoma" w:cs="Tahoma"/>
           <w:b/>
           <w:color w:val="auto"/>
-          <w:sz w:val="20"/>
+          <w:sz w:val="18"/>
           <w:szCs w:val="16"/>
         </w:rPr>
       </w:pPr>
@@ -546,16 +515,16 @@
           <w:rFonts w:ascii="Tahoma" w:hAnsi="Tahoma" w:cs="Tahoma"/>
           <w:b/>
           <w:color w:val="auto"/>
-          <w:sz w:val="20"/>
-          <w:szCs w:val="16"/>
-        </w:rPr>
-      </w:pPr>
-      <w:r>
-        <w:rPr>
-          <w:rFonts w:ascii="Tahoma" w:hAnsi="Tahoma" w:cs="Tahoma"/>
-          <w:b/>
-          <w:color w:val="auto"/>
-          <w:sz w:val="20"/>
+          <w:sz w:val="18"/>
+          <w:szCs w:val="16"/>
+        </w:rPr>
+      </w:pPr>
+      <w:r>
+        <w:rPr>
+          <w:rFonts w:ascii="Tahoma" w:hAnsi="Tahoma" w:cs="Tahoma"/>
+          <w:b/>
+          <w:color w:val="auto"/>
+          <w:sz w:val="18"/>
           <w:szCs w:val="16"/>
         </w:rPr>
         <w:t>2015</w:t>
@@ -565,7 +534,7 @@
           <w:rFonts w:ascii="Tahoma" w:hAnsi="Tahoma" w:cs="Tahoma"/>
           <w:b/>
           <w:color w:val="auto"/>
-          <w:sz w:val="20"/>
+          <w:sz w:val="18"/>
           <w:szCs w:val="16"/>
         </w:rPr>
         <w:tab/>
@@ -575,7 +544,7 @@
           <w:rFonts w:ascii="Tahoma" w:hAnsi="Tahoma" w:cs="Tahoma"/>
           <w:b/>
           <w:color w:val="auto"/>
-          <w:sz w:val="20"/>
+          <w:sz w:val="18"/>
           <w:szCs w:val="16"/>
         </w:rPr>
         <w:tab/>
@@ -585,32 +554,10 @@
           <w:rFonts w:ascii="Tahoma" w:hAnsi="Tahoma" w:cs="Tahoma"/>
           <w:b/>
           <w:color w:val="auto"/>
-          <w:sz w:val="20"/>
-          <w:szCs w:val="16"/>
-        </w:rPr>
-        <w:t>Bachelor degree thesis, in Haute-</w:t>
-      </w:r>
-      <w:proofErr w:type="spellStart"/>
-      <w:r>
-        <w:rPr>
-          <w:rFonts w:ascii="Tahoma" w:hAnsi="Tahoma" w:cs="Tahoma"/>
-          <w:b/>
-          <w:color w:val="auto"/>
-          <w:sz w:val="20"/>
-          <w:szCs w:val="16"/>
-        </w:rPr>
-        <w:t>Ecole</w:t>
-      </w:r>
-      <w:proofErr w:type="spellEnd"/>
-      <w:r>
-        <w:rPr>
-          <w:rFonts w:ascii="Tahoma" w:hAnsi="Tahoma" w:cs="Tahoma"/>
-          <w:b/>
-          <w:color w:val="auto"/>
-          <w:sz w:val="20"/>
-          <w:szCs w:val="16"/>
-        </w:rPr>
-        <w:t xml:space="preserve"> Arc Neuchâtel, Switzerland</w:t>
+          <w:sz w:val="18"/>
+          <w:szCs w:val="16"/>
+        </w:rPr>
+        <w:t>Bachelor degree thesis, in Haute-Ecole Arc Neuchâtel, Switzerland</w:t>
       </w:r>
     </w:p>
     <w:p>
@@ -622,15 +569,15 @@
         <w:rPr>
           <w:rFonts w:ascii="Tahoma" w:hAnsi="Tahoma" w:cs="Tahoma"/>
           <w:color w:val="auto"/>
-          <w:sz w:val="20"/>
-          <w:szCs w:val="16"/>
-        </w:rPr>
-      </w:pPr>
-      <w:r>
-        <w:rPr>
-          <w:rFonts w:ascii="Tahoma" w:hAnsi="Tahoma" w:cs="Tahoma"/>
-          <w:color w:val="auto"/>
-          <w:sz w:val="20"/>
+          <w:sz w:val="18"/>
+          <w:szCs w:val="16"/>
+        </w:rPr>
+      </w:pPr>
+      <w:r>
+        <w:rPr>
+          <w:rFonts w:ascii="Tahoma" w:hAnsi="Tahoma" w:cs="Tahoma"/>
+          <w:color w:val="auto"/>
+          <w:sz w:val="18"/>
           <w:szCs w:val="16"/>
         </w:rPr>
         <w:tab/>
@@ -639,7 +586,7 @@
         <w:rPr>
           <w:rFonts w:ascii="Tahoma" w:hAnsi="Tahoma" w:cs="Tahoma"/>
           <w:color w:val="auto"/>
-          <w:sz w:val="20"/>
+          <w:sz w:val="18"/>
           <w:szCs w:val="16"/>
         </w:rPr>
         <w:tab/>
@@ -648,7 +595,7 @@
         <w:rPr>
           <w:rFonts w:ascii="Tahoma" w:hAnsi="Tahoma" w:cs="Tahoma"/>
           <w:color w:val="auto"/>
-          <w:sz w:val="20"/>
+          <w:sz w:val="18"/>
           <w:szCs w:val="16"/>
         </w:rPr>
         <w:t>Development Hardware and Software of an Embedded System for a Swiss Athletics Firm</w:t>
@@ -703,9 +650,31 @@
           <w:b/>
           <w:bCs/>
           <w:color w:val="auto"/>
+          <w:sz w:val="22"/>
           <w:szCs w:val="22"/>
         </w:rPr>
-        <w:t>Professional competences</w:t>
+        <w:t>Professional</w:t>
+      </w:r>
+      <w:r>
+        <w:rPr>
+          <w:rFonts w:ascii="Tahoma" w:hAnsi="Tahoma" w:cs="Tahoma"/>
+          <w:b/>
+          <w:bCs/>
+          <w:color w:val="auto"/>
+          <w:szCs w:val="22"/>
+        </w:rPr>
+        <w:t xml:space="preserve"> </w:t>
+      </w:r>
+      <w:r>
+        <w:rPr>
+          <w:rFonts w:ascii="Tahoma" w:hAnsi="Tahoma" w:cs="Tahoma"/>
+          <w:b/>
+          <w:bCs/>
+          <w:color w:val="auto"/>
+          <w:sz w:val="22"/>
+          <w:szCs w:val="22"/>
+        </w:rPr>
+        <w:t>competences</w:t>
       </w:r>
     </w:p>
     <w:p>
@@ -714,6 +683,7 @@
         <w:rPr>
           <w:rFonts w:ascii="Tahoma" w:hAnsi="Tahoma" w:cs="Tahoma"/>
           <w:color w:val="auto"/>
+          <w:sz w:val="22"/>
           <w:szCs w:val="22"/>
         </w:rPr>
       </w:pPr>
@@ -725,16 +695,16 @@
         <w:rPr>
           <w:rFonts w:ascii="Tahoma" w:hAnsi="Tahoma" w:cs="Tahoma"/>
           <w:color w:val="auto"/>
-          <w:sz w:val="20"/>
-          <w:szCs w:val="16"/>
-        </w:rPr>
-      </w:pPr>
-      <w:r>
-        <w:rPr>
-          <w:rFonts w:ascii="Tahoma" w:hAnsi="Tahoma" w:cs="Tahoma"/>
-          <w:b/>
-          <w:color w:val="auto"/>
-          <w:sz w:val="20"/>
+          <w:sz w:val="18"/>
+          <w:szCs w:val="16"/>
+        </w:rPr>
+      </w:pPr>
+      <w:r>
+        <w:rPr>
+          <w:rFonts w:ascii="Tahoma" w:hAnsi="Tahoma" w:cs="Tahoma"/>
+          <w:b/>
+          <w:color w:val="auto"/>
+          <w:sz w:val="18"/>
           <w:szCs w:val="16"/>
         </w:rPr>
         <w:t>Programming</w:t>
@@ -744,7 +714,7 @@
           <w:rFonts w:ascii="Tahoma" w:hAnsi="Tahoma" w:cs="Tahoma"/>
           <w:b/>
           <w:color w:val="auto"/>
-          <w:sz w:val="20"/>
+          <w:sz w:val="18"/>
           <w:szCs w:val="16"/>
         </w:rPr>
         <w:tab/>
@@ -753,7 +723,7 @@
         <w:rPr>
           <w:rFonts w:ascii="Tahoma" w:hAnsi="Tahoma" w:cs="Tahoma"/>
           <w:color w:val="auto"/>
-          <w:sz w:val="20"/>
+          <w:sz w:val="18"/>
           <w:szCs w:val="16"/>
         </w:rPr>
         <w:t>Assembler</w:t>
@@ -762,63 +732,39 @@
         <w:rPr>
           <w:rFonts w:ascii="Tahoma" w:hAnsi="Tahoma" w:cs="Tahoma"/>
           <w:color w:val="auto"/>
-          <w:sz w:val="20"/>
+          <w:sz w:val="18"/>
           <w:szCs w:val="16"/>
         </w:rPr>
         <w:t xml:space="preserve">, C, Java, Android, </w:t>
       </w:r>
-      <w:proofErr w:type="spellStart"/>
-      <w:r>
-        <w:rPr>
-          <w:rFonts w:ascii="Tahoma" w:hAnsi="Tahoma" w:cs="Tahoma"/>
-          <w:color w:val="auto"/>
-          <w:sz w:val="20"/>
+      <w:r>
+        <w:rPr>
+          <w:rFonts w:ascii="Tahoma" w:hAnsi="Tahoma" w:cs="Tahoma"/>
+          <w:color w:val="auto"/>
+          <w:sz w:val="18"/>
           <w:szCs w:val="16"/>
         </w:rPr>
         <w:t>LabView</w:t>
       </w:r>
-      <w:proofErr w:type="spellEnd"/>
-      <w:r>
-        <w:rPr>
-          <w:rFonts w:ascii="Tahoma" w:hAnsi="Tahoma" w:cs="Tahoma"/>
-          <w:color w:val="auto"/>
-          <w:sz w:val="20"/>
+      <w:r>
+        <w:rPr>
+          <w:rFonts w:ascii="Tahoma" w:hAnsi="Tahoma" w:cs="Tahoma"/>
+          <w:color w:val="auto"/>
+          <w:sz w:val="18"/>
           <w:szCs w:val="16"/>
         </w:rPr>
         <w:t>, VHDL</w:t>
       </w:r>
-      <w:bookmarkStart w:id="0" w:name="_GoBack"/>
-      <w:r>
-        <w:rPr>
-          <w:rFonts w:ascii="Tahoma" w:hAnsi="Tahoma" w:cs="Tahoma"/>
-          <w:color w:val="auto"/>
-          <w:sz w:val="20"/>
-          <w:szCs w:val="16"/>
-        </w:rPr>
-        <w:t xml:space="preserve">, </w:t>
-      </w:r>
-      <w:proofErr w:type="spellStart"/>
-      <w:r>
-        <w:rPr>
-          <w:rFonts w:ascii="Tahoma" w:hAnsi="Tahoma" w:cs="Tahoma"/>
-          <w:color w:val="auto"/>
-          <w:sz w:val="20"/>
-          <w:szCs w:val="16"/>
-        </w:rPr>
-        <w:t>Git</w:t>
-      </w:r>
-      <w:proofErr w:type="spellEnd"/>
-      <w:r>
-        <w:rPr>
-          <w:rFonts w:ascii="Tahoma" w:hAnsi="Tahoma" w:cs="Tahoma"/>
-          <w:color w:val="auto"/>
-          <w:sz w:val="20"/>
-          <w:szCs w:val="16"/>
-        </w:rPr>
-        <w:t>, Latex</w:t>
-      </w:r>
-    </w:p>
-    <w:bookmarkEnd w:id="0"/>
+      <w:r>
+        <w:rPr>
+          <w:rFonts w:ascii="Tahoma" w:hAnsi="Tahoma" w:cs="Tahoma"/>
+          <w:color w:val="auto"/>
+          <w:sz w:val="18"/>
+          <w:szCs w:val="16"/>
+        </w:rPr>
+        <w:t>, Git, Latex</w:t>
+      </w:r>
+    </w:p>
     <w:p>
       <w:pPr>
         <w:ind w:left="-539" w:right="-648"/>
@@ -826,7 +772,7 @@
         <w:rPr>
           <w:rFonts w:ascii="Tahoma" w:hAnsi="Tahoma" w:cs="Tahoma"/>
           <w:color w:val="auto"/>
-          <w:sz w:val="20"/>
+          <w:sz w:val="18"/>
           <w:szCs w:val="16"/>
         </w:rPr>
       </w:pPr>
@@ -838,16 +784,16 @@
         <w:rPr>
           <w:rFonts w:ascii="Tahoma" w:hAnsi="Tahoma" w:cs="Tahoma"/>
           <w:color w:val="auto"/>
-          <w:sz w:val="20"/>
-          <w:szCs w:val="16"/>
-        </w:rPr>
-      </w:pPr>
-      <w:r>
-        <w:rPr>
-          <w:rFonts w:ascii="Tahoma" w:hAnsi="Tahoma" w:cs="Tahoma"/>
-          <w:b/>
-          <w:color w:val="auto"/>
-          <w:sz w:val="20"/>
+          <w:sz w:val="18"/>
+          <w:szCs w:val="16"/>
+        </w:rPr>
+      </w:pPr>
+      <w:r>
+        <w:rPr>
+          <w:rFonts w:ascii="Tahoma" w:hAnsi="Tahoma" w:cs="Tahoma"/>
+          <w:b/>
+          <w:color w:val="auto"/>
+          <w:sz w:val="18"/>
           <w:szCs w:val="16"/>
         </w:rPr>
         <w:t>Microcontroller</w:t>
@@ -856,36 +802,25 @@
         <w:rPr>
           <w:rFonts w:ascii="Tahoma" w:hAnsi="Tahoma" w:cs="Tahoma"/>
           <w:color w:val="auto"/>
-          <w:sz w:val="20"/>
+          <w:sz w:val="18"/>
           <w:szCs w:val="16"/>
         </w:rPr>
         <w:tab/>
       </w:r>
-      <w:proofErr w:type="spellStart"/>
-      <w:r>
-        <w:rPr>
-          <w:rFonts w:ascii="Tahoma" w:hAnsi="Tahoma" w:cs="Tahoma"/>
-          <w:color w:val="auto"/>
-          <w:sz w:val="20"/>
-          <w:szCs w:val="16"/>
-        </w:rPr>
-        <w:t>Freescale</w:t>
-      </w:r>
-      <w:proofErr w:type="spellEnd"/>
-      <w:r>
-        <w:rPr>
-          <w:rFonts w:ascii="Tahoma" w:hAnsi="Tahoma" w:cs="Tahoma"/>
-          <w:color w:val="auto"/>
-          <w:sz w:val="20"/>
-          <w:szCs w:val="16"/>
-        </w:rPr>
-        <w:t xml:space="preserve">, PIC, </w:t>
-      </w:r>
-      <w:r>
-        <w:rPr>
-          <w:rFonts w:ascii="Tahoma" w:hAnsi="Tahoma" w:cs="Tahoma"/>
-          <w:color w:val="auto"/>
-          <w:sz w:val="20"/>
+      <w:r>
+        <w:rPr>
+          <w:rFonts w:ascii="Tahoma" w:hAnsi="Tahoma" w:cs="Tahoma"/>
+          <w:color w:val="auto"/>
+          <w:sz w:val="18"/>
+          <w:szCs w:val="16"/>
+        </w:rPr>
+        <w:t xml:space="preserve">Freescale, PIC, </w:t>
+      </w:r>
+      <w:r>
+        <w:rPr>
+          <w:rFonts w:ascii="Tahoma" w:hAnsi="Tahoma" w:cs="Tahoma"/>
+          <w:color w:val="auto"/>
+          <w:sz w:val="18"/>
           <w:szCs w:val="16"/>
         </w:rPr>
         <w:t>Raspberry</w:t>
@@ -894,7 +829,7 @@
         <w:rPr>
           <w:rFonts w:ascii="Tahoma" w:hAnsi="Tahoma" w:cs="Tahoma"/>
           <w:color w:val="auto"/>
-          <w:sz w:val="20"/>
+          <w:sz w:val="18"/>
           <w:szCs w:val="16"/>
         </w:rPr>
         <w:t xml:space="preserve"> PI</w:t>
@@ -907,7 +842,7 @@
         <w:rPr>
           <w:rFonts w:ascii="Tahoma" w:hAnsi="Tahoma" w:cs="Tahoma"/>
           <w:color w:val="auto"/>
-          <w:sz w:val="20"/>
+          <w:sz w:val="18"/>
           <w:szCs w:val="16"/>
         </w:rPr>
       </w:pPr>
@@ -919,16 +854,16 @@
         <w:rPr>
           <w:rFonts w:ascii="Tahoma" w:hAnsi="Tahoma" w:cs="Tahoma"/>
           <w:color w:val="auto"/>
-          <w:sz w:val="20"/>
-          <w:szCs w:val="16"/>
-        </w:rPr>
-      </w:pPr>
-      <w:r>
-        <w:rPr>
-          <w:rFonts w:ascii="Tahoma" w:hAnsi="Tahoma" w:cs="Tahoma"/>
-          <w:b/>
-          <w:color w:val="auto"/>
-          <w:sz w:val="20"/>
+          <w:sz w:val="18"/>
+          <w:szCs w:val="16"/>
+        </w:rPr>
+      </w:pPr>
+      <w:r>
+        <w:rPr>
+          <w:rFonts w:ascii="Tahoma" w:hAnsi="Tahoma" w:cs="Tahoma"/>
+          <w:b/>
+          <w:color w:val="auto"/>
+          <w:sz w:val="18"/>
           <w:szCs w:val="16"/>
         </w:rPr>
         <w:t>Electronic</w:t>
@@ -937,7 +872,7 @@
         <w:rPr>
           <w:rFonts w:ascii="Tahoma" w:hAnsi="Tahoma" w:cs="Tahoma"/>
           <w:color w:val="auto"/>
-          <w:sz w:val="20"/>
+          <w:sz w:val="18"/>
           <w:szCs w:val="16"/>
         </w:rPr>
         <w:tab/>
@@ -946,7 +881,7 @@
         <w:rPr>
           <w:rFonts w:ascii="Tahoma" w:hAnsi="Tahoma" w:cs="Tahoma"/>
           <w:color w:val="auto"/>
-          <w:sz w:val="20"/>
+          <w:sz w:val="18"/>
           <w:szCs w:val="16"/>
         </w:rPr>
         <w:t>Conception of printed circuits, Analogic and Numeric Electronic, Signal processing</w:t>
@@ -959,7 +894,7 @@
         <w:rPr>
           <w:rFonts w:ascii="Tahoma" w:hAnsi="Tahoma" w:cs="Tahoma"/>
           <w:color w:val="auto"/>
-          <w:sz w:val="20"/>
+          <w:sz w:val="18"/>
           <w:szCs w:val="16"/>
         </w:rPr>
       </w:pPr>
@@ -971,110 +906,76 @@
         <w:rPr>
           <w:rFonts w:ascii="Tahoma" w:hAnsi="Tahoma" w:cs="Tahoma"/>
           <w:color w:val="auto"/>
-          <w:sz w:val="20"/>
-          <w:szCs w:val="16"/>
-        </w:rPr>
-      </w:pPr>
-      <w:r>
-        <w:rPr>
-          <w:rFonts w:ascii="Tahoma" w:hAnsi="Tahoma" w:cs="Tahoma"/>
-          <w:b/>
-          <w:color w:val="auto"/>
-          <w:sz w:val="20"/>
-          <w:szCs w:val="16"/>
-        </w:rPr>
-        <w:t>Programming software</w:t>
-      </w:r>
-      <w:r>
-        <w:rPr>
-          <w:rFonts w:ascii="Tahoma" w:hAnsi="Tahoma" w:cs="Tahoma"/>
-          <w:color w:val="auto"/>
-          <w:sz w:val="20"/>
+          <w:sz w:val="18"/>
+          <w:szCs w:val="16"/>
+        </w:rPr>
+      </w:pPr>
+      <w:r>
+        <w:rPr>
+          <w:rFonts w:ascii="Tahoma" w:hAnsi="Tahoma" w:cs="Tahoma"/>
+          <w:b/>
+          <w:color w:val="auto"/>
+          <w:sz w:val="18"/>
+          <w:szCs w:val="16"/>
+        </w:rPr>
+        <w:t xml:space="preserve">Programming </w:t>
+      </w:r>
+      <w:r>
+        <w:rPr>
+          <w:rFonts w:ascii="Tahoma" w:hAnsi="Tahoma" w:cs="Tahoma"/>
+          <w:b/>
+          <w:color w:val="auto"/>
+          <w:sz w:val="18"/>
+          <w:szCs w:val="16"/>
+        </w:rPr>
+        <w:t>tools</w:t>
+      </w:r>
+      <w:r>
+        <w:rPr>
+          <w:rFonts w:ascii="Tahoma" w:hAnsi="Tahoma" w:cs="Tahoma"/>
+          <w:color w:val="auto"/>
+          <w:sz w:val="18"/>
           <w:szCs w:val="16"/>
         </w:rPr>
         <w:tab/>
         <w:t xml:space="preserve">CodeWarrior, Eclipse, </w:t>
       </w:r>
-      <w:proofErr w:type="spellStart"/>
-      <w:r>
-        <w:rPr>
-          <w:rFonts w:ascii="Tahoma" w:hAnsi="Tahoma" w:cs="Tahoma"/>
-          <w:color w:val="auto"/>
-          <w:sz w:val="20"/>
-          <w:szCs w:val="16"/>
-        </w:rPr>
-        <w:t>MPlabX</w:t>
-      </w:r>
-      <w:proofErr w:type="spellEnd"/>
-      <w:r>
-        <w:rPr>
-          <w:rFonts w:ascii="Tahoma" w:hAnsi="Tahoma" w:cs="Tahoma"/>
-          <w:color w:val="auto"/>
-          <w:sz w:val="20"/>
-          <w:szCs w:val="16"/>
-        </w:rPr>
-        <w:t xml:space="preserve"> IDE</w:t>
-      </w:r>
-      <w:r>
-        <w:rPr>
-          <w:rFonts w:ascii="Tahoma" w:hAnsi="Tahoma" w:cs="Tahoma"/>
-          <w:color w:val="auto"/>
-          <w:sz w:val="20"/>
-          <w:szCs w:val="16"/>
-        </w:rPr>
-        <w:t xml:space="preserve">, Xilinx </w:t>
-      </w:r>
-      <w:proofErr w:type="spellStart"/>
-      <w:r>
-        <w:rPr>
-          <w:rFonts w:ascii="Tahoma" w:hAnsi="Tahoma" w:cs="Tahoma"/>
-          <w:color w:val="auto"/>
-          <w:sz w:val="20"/>
-          <w:szCs w:val="16"/>
-        </w:rPr>
-        <w:t>Vivado</w:t>
-      </w:r>
-      <w:proofErr w:type="spellEnd"/>
-      <w:r>
-        <w:rPr>
-          <w:rFonts w:ascii="Tahoma" w:hAnsi="Tahoma" w:cs="Tahoma"/>
-          <w:color w:val="auto"/>
-          <w:sz w:val="20"/>
-          <w:szCs w:val="16"/>
-        </w:rPr>
-        <w:t xml:space="preserve">, </w:t>
-      </w:r>
-      <w:proofErr w:type="spellStart"/>
-      <w:r>
-        <w:rPr>
-          <w:rFonts w:ascii="Tahoma" w:hAnsi="Tahoma" w:cs="Tahoma"/>
-          <w:color w:val="auto"/>
-          <w:sz w:val="20"/>
-          <w:szCs w:val="16"/>
-        </w:rPr>
-        <w:t>LabView</w:t>
-      </w:r>
-      <w:proofErr w:type="spellEnd"/>
-      <w:r>
-        <w:rPr>
-          <w:rFonts w:ascii="Tahoma" w:hAnsi="Tahoma" w:cs="Tahoma"/>
-          <w:color w:val="auto"/>
-          <w:sz w:val="20"/>
-          <w:szCs w:val="16"/>
-        </w:rPr>
-        <w:t xml:space="preserve">, </w:t>
-      </w:r>
-      <w:proofErr w:type="spellStart"/>
-      <w:r>
-        <w:rPr>
-          <w:rFonts w:ascii="Tahoma" w:hAnsi="Tahoma" w:cs="Tahoma"/>
-          <w:color w:val="auto"/>
-          <w:sz w:val="20"/>
-          <w:szCs w:val="16"/>
-        </w:rPr>
-        <w:t>Quartus</w:t>
-      </w:r>
-      <w:proofErr w:type="spellEnd"/>
+      <w:r>
+        <w:rPr>
+          <w:rFonts w:ascii="Tahoma" w:hAnsi="Tahoma" w:cs="Tahoma"/>
+          <w:color w:val="auto"/>
+          <w:sz w:val="18"/>
+          <w:szCs w:val="16"/>
+        </w:rPr>
+        <w:t>MPlabX IDE</w:t>
+      </w:r>
+      <w:r>
+        <w:rPr>
+          <w:rFonts w:ascii="Tahoma" w:hAnsi="Tahoma" w:cs="Tahoma"/>
+          <w:color w:val="auto"/>
+          <w:sz w:val="18"/>
+          <w:szCs w:val="16"/>
+        </w:rPr>
+        <w:t>, Xilinx Vivado</w:t>
+      </w:r>
+      <w:r>
+        <w:rPr>
+          <w:rFonts w:ascii="Tahoma" w:hAnsi="Tahoma" w:cs="Tahoma"/>
+          <w:color w:val="auto"/>
+          <w:sz w:val="18"/>
+          <w:szCs w:val="16"/>
+        </w:rPr>
+        <w:t>, LabView</w:t>
+      </w:r>
+      <w:r>
+        <w:rPr>
+          <w:rFonts w:ascii="Tahoma" w:hAnsi="Tahoma" w:cs="Tahoma"/>
+          <w:color w:val="auto"/>
+          <w:sz w:val="18"/>
+          <w:szCs w:val="16"/>
+        </w:rPr>
+        <w:t>, Quartus</w:t>
+      </w:r>
     </w:p>
     <w:p>
       <w:pPr>
@@ -1083,7 +984,7 @@
         <w:rPr>
           <w:rFonts w:ascii="Tahoma" w:hAnsi="Tahoma" w:cs="Tahoma"/>
           <w:color w:val="auto"/>
-          <w:sz w:val="20"/>
+          <w:sz w:val="18"/>
           <w:szCs w:val="16"/>
         </w:rPr>
       </w:pPr>
@@ -1098,60 +999,40 @@
         <w:rPr>
           <w:rFonts w:ascii="Tahoma" w:hAnsi="Tahoma" w:cs="Tahoma"/>
           <w:color w:val="auto"/>
-          <w:sz w:val="20"/>
-          <w:szCs w:val="16"/>
-        </w:rPr>
-      </w:pPr>
-      <w:r>
-        <w:rPr>
-          <w:rFonts w:ascii="Tahoma" w:hAnsi="Tahoma" w:cs="Tahoma"/>
-          <w:b/>
-          <w:color w:val="auto"/>
-          <w:sz w:val="20"/>
-          <w:szCs w:val="16"/>
-        </w:rPr>
-        <w:t>Conception software</w:t>
-      </w:r>
-      <w:r>
-        <w:rPr>
-          <w:rFonts w:ascii="Tahoma" w:hAnsi="Tahoma" w:cs="Tahoma"/>
-          <w:color w:val="auto"/>
-          <w:sz w:val="20"/>
+          <w:sz w:val="18"/>
+          <w:szCs w:val="16"/>
+        </w:rPr>
+      </w:pPr>
+      <w:r>
+        <w:rPr>
+          <w:rFonts w:ascii="Tahoma" w:hAnsi="Tahoma" w:cs="Tahoma"/>
+          <w:b/>
+          <w:color w:val="auto"/>
+          <w:sz w:val="18"/>
+          <w:szCs w:val="16"/>
+        </w:rPr>
+        <w:t xml:space="preserve">Conception </w:t>
+      </w:r>
+      <w:r>
+        <w:rPr>
+          <w:rFonts w:ascii="Tahoma" w:hAnsi="Tahoma" w:cs="Tahoma"/>
+          <w:b/>
+          <w:color w:val="auto"/>
+          <w:sz w:val="18"/>
+          <w:szCs w:val="16"/>
+        </w:rPr>
+        <w:t>tools</w:t>
+      </w:r>
+      <w:r>
+        <w:rPr>
+          <w:rFonts w:ascii="Tahoma" w:hAnsi="Tahoma" w:cs="Tahoma"/>
+          <w:color w:val="auto"/>
+          <w:sz w:val="18"/>
           <w:szCs w:val="16"/>
         </w:rPr>
         <w:tab/>
-      </w:r>
-      <w:proofErr w:type="spellStart"/>
-      <w:r>
-        <w:rPr>
-          <w:rFonts w:ascii="Tahoma" w:hAnsi="Tahoma" w:cs="Tahoma"/>
-          <w:color w:val="auto"/>
-          <w:sz w:val="20"/>
-          <w:szCs w:val="16"/>
-        </w:rPr>
-        <w:t>Altium</w:t>
-      </w:r>
-      <w:proofErr w:type="spellEnd"/>
-      <w:r>
-        <w:rPr>
-          <w:rFonts w:ascii="Tahoma" w:hAnsi="Tahoma" w:cs="Tahoma"/>
-          <w:color w:val="auto"/>
-          <w:sz w:val="20"/>
-          <w:szCs w:val="16"/>
-        </w:rPr>
-        <w:t xml:space="preserve">, Xilinx </w:t>
-      </w:r>
-      <w:proofErr w:type="spellStart"/>
-      <w:r>
-        <w:rPr>
-          <w:rFonts w:ascii="Tahoma" w:hAnsi="Tahoma" w:cs="Tahoma"/>
-          <w:color w:val="auto"/>
-          <w:sz w:val="20"/>
-          <w:szCs w:val="16"/>
-        </w:rPr>
-        <w:t>Vivado</w:t>
-      </w:r>
-      <w:proofErr w:type="spellEnd"/>
+        <w:t>Altium, Xilinx Vivado</w:t>
+      </w:r>
     </w:p>
     <w:p>
       <w:pPr>
@@ -1160,7 +1041,7 @@
         <w:rPr>
           <w:rFonts w:ascii="Tahoma" w:hAnsi="Tahoma" w:cs="Tahoma"/>
           <w:color w:val="auto"/>
-          <w:sz w:val="20"/>
+          <w:sz w:val="18"/>
           <w:szCs w:val="16"/>
         </w:rPr>
       </w:pPr>
@@ -1172,60 +1053,49 @@
         <w:rPr>
           <w:rFonts w:ascii="Tahoma" w:hAnsi="Tahoma" w:cs="Tahoma"/>
           <w:color w:val="auto"/>
-          <w:sz w:val="20"/>
-          <w:szCs w:val="16"/>
-        </w:rPr>
-      </w:pPr>
-      <w:r>
-        <w:rPr>
-          <w:rFonts w:ascii="Tahoma" w:hAnsi="Tahoma" w:cs="Tahoma"/>
-          <w:b/>
-          <w:color w:val="auto"/>
-          <w:sz w:val="20"/>
-          <w:szCs w:val="16"/>
-        </w:rPr>
-        <w:t>Mathematic software</w:t>
-      </w:r>
-      <w:r>
-        <w:rPr>
-          <w:rFonts w:ascii="Tahoma" w:hAnsi="Tahoma" w:cs="Tahoma"/>
-          <w:color w:val="auto"/>
-          <w:sz w:val="20"/>
+          <w:sz w:val="18"/>
+          <w:szCs w:val="16"/>
+        </w:rPr>
+      </w:pPr>
+      <w:r>
+        <w:rPr>
+          <w:rFonts w:ascii="Tahoma" w:hAnsi="Tahoma" w:cs="Tahoma"/>
+          <w:b/>
+          <w:color w:val="auto"/>
+          <w:sz w:val="18"/>
+          <w:szCs w:val="16"/>
+        </w:rPr>
+        <w:t xml:space="preserve">Mathematic </w:t>
+      </w:r>
+      <w:r>
+        <w:rPr>
+          <w:rFonts w:ascii="Tahoma" w:hAnsi="Tahoma" w:cs="Tahoma"/>
+          <w:b/>
+          <w:color w:val="auto"/>
+          <w:sz w:val="18"/>
+          <w:szCs w:val="16"/>
+        </w:rPr>
+        <w:t>tools</w:t>
+      </w:r>
+      <w:r>
+        <w:rPr>
+          <w:rFonts w:ascii="Tahoma" w:hAnsi="Tahoma" w:cs="Tahoma"/>
+          <w:color w:val="auto"/>
+          <w:sz w:val="18"/>
           <w:szCs w:val="16"/>
         </w:rPr>
         <w:tab/>
-      </w:r>
-      <w:proofErr w:type="spellStart"/>
-      <w:r>
-        <w:rPr>
-          <w:rFonts w:ascii="Tahoma" w:hAnsi="Tahoma" w:cs="Tahoma"/>
-          <w:color w:val="auto"/>
-          <w:sz w:val="20"/>
-          <w:szCs w:val="16"/>
-        </w:rPr>
         <w:t>Mathematica</w:t>
       </w:r>
-      <w:proofErr w:type="spellEnd"/>
-      <w:r>
-        <w:rPr>
-          <w:rFonts w:ascii="Tahoma" w:hAnsi="Tahoma" w:cs="Tahoma"/>
-          <w:color w:val="auto"/>
-          <w:sz w:val="20"/>
-          <w:szCs w:val="16"/>
-        </w:rPr>
-        <w:t xml:space="preserve">, Simulink, </w:t>
-      </w:r>
-      <w:proofErr w:type="spellStart"/>
-      <w:r>
-        <w:rPr>
-          <w:rFonts w:ascii="Tahoma" w:hAnsi="Tahoma" w:cs="Tahoma"/>
-          <w:color w:val="auto"/>
-          <w:sz w:val="20"/>
-          <w:szCs w:val="16"/>
-        </w:rPr>
-        <w:t>Matlab</w:t>
-      </w:r>
-      <w:proofErr w:type="spellEnd"/>
+      <w:r>
+        <w:rPr>
+          <w:rFonts w:ascii="Tahoma" w:hAnsi="Tahoma" w:cs="Tahoma"/>
+          <w:color w:val="auto"/>
+          <w:sz w:val="18"/>
+          <w:szCs w:val="16"/>
+        </w:rPr>
+        <w:t>, Simulink, Matlab</w:t>
+      </w:r>
     </w:p>
     <w:p>
       <w:pPr>
@@ -1234,15 +1104,15 @@
         <w:rPr>
           <w:rFonts w:ascii="Tahoma" w:hAnsi="Tahoma" w:cs="Tahoma"/>
           <w:color w:val="auto"/>
-          <w:sz w:val="20"/>
-          <w:szCs w:val="16"/>
-        </w:rPr>
-      </w:pPr>
-      <w:r>
-        <w:rPr>
-          <w:rFonts w:ascii="Tahoma" w:hAnsi="Tahoma" w:cs="Tahoma"/>
-          <w:color w:val="auto"/>
-          <w:sz w:val="20"/>
+          <w:sz w:val="18"/>
+          <w:szCs w:val="16"/>
+        </w:rPr>
+      </w:pPr>
+      <w:r>
+        <w:rPr>
+          <w:rFonts w:ascii="Tahoma" w:hAnsi="Tahoma" w:cs="Tahoma"/>
+          <w:color w:val="auto"/>
+          <w:sz w:val="18"/>
           <w:szCs w:val="16"/>
         </w:rPr>
         <w:tab/>
@@ -1251,7 +1121,7 @@
         <w:rPr>
           <w:rFonts w:ascii="Tahoma" w:hAnsi="Tahoma" w:cs="Tahoma"/>
           <w:color w:val="auto"/>
-          <w:sz w:val="20"/>
+          <w:sz w:val="18"/>
           <w:szCs w:val="16"/>
         </w:rPr>
         <w:tab/>
@@ -1264,16 +1134,16 @@
         <w:rPr>
           <w:rFonts w:ascii="Tahoma" w:hAnsi="Tahoma" w:cs="Tahoma"/>
           <w:color w:val="auto"/>
-          <w:sz w:val="20"/>
-          <w:szCs w:val="16"/>
-        </w:rPr>
-      </w:pPr>
-      <w:r>
-        <w:rPr>
-          <w:rFonts w:ascii="Tahoma" w:hAnsi="Tahoma" w:cs="Tahoma"/>
-          <w:b/>
-          <w:color w:val="auto"/>
-          <w:sz w:val="20"/>
+          <w:sz w:val="18"/>
+          <w:szCs w:val="16"/>
+        </w:rPr>
+      </w:pPr>
+      <w:r>
+        <w:rPr>
+          <w:rFonts w:ascii="Tahoma" w:hAnsi="Tahoma" w:cs="Tahoma"/>
+          <w:b/>
+          <w:color w:val="auto"/>
+          <w:sz w:val="18"/>
           <w:szCs w:val="16"/>
         </w:rPr>
         <w:t>Operating system</w:t>
@@ -1282,36 +1152,17 @@
         <w:rPr>
           <w:rFonts w:ascii="Tahoma" w:hAnsi="Tahoma" w:cs="Tahoma"/>
           <w:color w:val="auto"/>
-          <w:sz w:val="20"/>
+          <w:sz w:val="18"/>
           <w:szCs w:val="16"/>
         </w:rPr>
         <w:tab/>
-      </w:r>
-      <w:proofErr w:type="spellStart"/>
-      <w:r>
-        <w:rPr>
-          <w:rFonts w:ascii="Tahoma" w:hAnsi="Tahoma" w:cs="Tahoma"/>
-          <w:color w:val="auto"/>
-          <w:sz w:val="20"/>
-          <w:szCs w:val="16"/>
-        </w:rPr>
-        <w:t>Debian</w:t>
-      </w:r>
-      <w:proofErr w:type="spellEnd"/>
-      <w:r>
-        <w:rPr>
-          <w:rFonts w:ascii="Tahoma" w:hAnsi="Tahoma" w:cs="Tahoma"/>
-          <w:color w:val="auto"/>
-          <w:sz w:val="20"/>
-          <w:szCs w:val="16"/>
-        </w:rPr>
-        <w:t>,</w:t>
-      </w:r>
-      <w:r>
-        <w:rPr>
-          <w:rFonts w:ascii="Tahoma" w:hAnsi="Tahoma" w:cs="Tahoma"/>
-          <w:color w:val="auto"/>
-          <w:sz w:val="20"/>
+        <w:t>Debian,</w:t>
+      </w:r>
+      <w:r>
+        <w:rPr>
+          <w:rFonts w:ascii="Tahoma" w:hAnsi="Tahoma" w:cs="Tahoma"/>
+          <w:color w:val="auto"/>
+          <w:sz w:val="18"/>
           <w:szCs w:val="16"/>
         </w:rPr>
         <w:t xml:space="preserve"> Windows</w:t>
@@ -1320,10 +1171,117 @@
         <w:rPr>
           <w:rFonts w:ascii="Tahoma" w:hAnsi="Tahoma" w:cs="Tahoma"/>
           <w:color w:val="auto"/>
-          <w:sz w:val="20"/>
+          <w:sz w:val="18"/>
           <w:szCs w:val="16"/>
         </w:rPr>
         <w:t>, Real Time Operating System (RTOS) µOSII</w:t>
+      </w:r>
+    </w:p>
+    <w:p>
+      <w:pPr>
+        <w:ind w:left="2410" w:right="-648" w:hanging="2977"/>
+        <w:jc w:val="both"/>
+        <w:rPr>
+          <w:rFonts w:ascii="Tahoma" w:hAnsi="Tahoma" w:cs="Tahoma"/>
+          <w:color w:val="auto"/>
+          <w:sz w:val="18"/>
+          <w:szCs w:val="16"/>
+        </w:rPr>
+      </w:pPr>
+    </w:p>
+    <w:p>
+      <w:pPr>
+        <w:ind w:left="2410" w:right="-648" w:hanging="2977"/>
+        <w:jc w:val="both"/>
+        <w:rPr>
+          <w:rFonts w:ascii="Tahoma" w:hAnsi="Tahoma" w:cs="Tahoma"/>
+          <w:color w:val="auto"/>
+          <w:sz w:val="18"/>
+          <w:szCs w:val="16"/>
+        </w:rPr>
+      </w:pPr>
+      <w:r>
+        <w:rPr>
+          <w:rFonts w:ascii="Tahoma" w:hAnsi="Tahoma" w:cs="Tahoma"/>
+          <w:b/>
+          <w:color w:val="auto"/>
+          <w:sz w:val="18"/>
+          <w:szCs w:val="16"/>
+        </w:rPr>
+        <w:t>Network</w:t>
+      </w:r>
+      <w:r>
+        <w:rPr>
+          <w:rFonts w:ascii="Tahoma" w:hAnsi="Tahoma" w:cs="Tahoma"/>
+          <w:color w:val="auto"/>
+          <w:sz w:val="18"/>
+          <w:szCs w:val="16"/>
+        </w:rPr>
+        <w:tab/>
+        <w:t>SSL/TLS protocol</w:t>
+      </w:r>
+    </w:p>
+    <w:p>
+      <w:pPr>
+        <w:ind w:left="2410" w:right="-648" w:hanging="2977"/>
+        <w:jc w:val="both"/>
+        <w:rPr>
+          <w:rFonts w:ascii="Tahoma" w:hAnsi="Tahoma" w:cs="Tahoma"/>
+          <w:color w:val="auto"/>
+          <w:sz w:val="18"/>
+          <w:szCs w:val="16"/>
+        </w:rPr>
+      </w:pPr>
+    </w:p>
+    <w:p>
+      <w:pPr>
+        <w:ind w:left="2410" w:right="-648" w:hanging="2977"/>
+        <w:jc w:val="both"/>
+        <w:rPr>
+          <w:rFonts w:ascii="Tahoma" w:hAnsi="Tahoma" w:cs="Tahoma"/>
+          <w:color w:val="auto"/>
+          <w:sz w:val="18"/>
+          <w:szCs w:val="16"/>
+        </w:rPr>
+      </w:pPr>
+      <w:r>
+        <w:rPr>
+          <w:rFonts w:ascii="Tahoma" w:hAnsi="Tahoma" w:cs="Tahoma"/>
+          <w:b/>
+          <w:color w:val="auto"/>
+          <w:sz w:val="18"/>
+          <w:szCs w:val="16"/>
+        </w:rPr>
+        <w:t>Network</w:t>
+      </w:r>
+      <w:r>
+        <w:rPr>
+          <w:rFonts w:ascii="Tahoma" w:hAnsi="Tahoma" w:cs="Tahoma"/>
+          <w:color w:val="auto"/>
+          <w:sz w:val="18"/>
+          <w:szCs w:val="16"/>
+        </w:rPr>
+        <w:t xml:space="preserve"> </w:t>
+      </w:r>
+      <w:r>
+        <w:rPr>
+          <w:rFonts w:ascii="Tahoma" w:hAnsi="Tahoma" w:cs="Tahoma"/>
+          <w:b/>
+          <w:color w:val="auto"/>
+          <w:sz w:val="18"/>
+          <w:szCs w:val="16"/>
+        </w:rPr>
+        <w:t>tool</w:t>
+      </w:r>
+      <w:r>
+        <w:rPr>
+          <w:rFonts w:ascii="Tahoma" w:hAnsi="Tahoma" w:cs="Tahoma"/>
+          <w:color w:val="auto"/>
+          <w:sz w:val="18"/>
+          <w:szCs w:val="16"/>
+        </w:rPr>
+        <w:tab/>
+        <w:t>Wireshark</w:t>
       </w:r>
     </w:p>
     <w:p>
@@ -1333,7 +1291,7 @@
         <w:rPr>
           <w:rFonts w:ascii="Tahoma" w:hAnsi="Tahoma" w:cs="Tahoma"/>
           <w:color w:val="auto"/>
-          <w:sz w:val="20"/>
+          <w:sz w:val="18"/>
           <w:szCs w:val="16"/>
         </w:rPr>
       </w:pPr>
@@ -1346,17 +1304,17 @@
           <w:rFonts w:ascii="Tahoma" w:hAnsi="Tahoma" w:cs="Tahoma"/>
           <w:bCs/>
           <w:color w:val="auto"/>
-          <w:sz w:val="20"/>
-          <w:szCs w:val="16"/>
-        </w:rPr>
-      </w:pPr>
-      <w:r>
-        <w:rPr>
-          <w:rFonts w:ascii="Tahoma" w:hAnsi="Tahoma" w:cs="Tahoma"/>
-          <w:b/>
-          <w:bCs/>
-          <w:color w:val="auto"/>
-          <w:sz w:val="20"/>
+          <w:sz w:val="18"/>
+          <w:szCs w:val="16"/>
+        </w:rPr>
+      </w:pPr>
+      <w:r>
+        <w:rPr>
+          <w:rFonts w:ascii="Tahoma" w:hAnsi="Tahoma" w:cs="Tahoma"/>
+          <w:b/>
+          <w:bCs/>
+          <w:color w:val="auto"/>
+          <w:sz w:val="18"/>
           <w:szCs w:val="16"/>
         </w:rPr>
         <w:t>Languages</w:t>
@@ -1367,7 +1325,7 @@
           <w:b/>
           <w:bCs/>
           <w:color w:val="auto"/>
-          <w:sz w:val="20"/>
+          <w:sz w:val="18"/>
           <w:szCs w:val="16"/>
         </w:rPr>
         <w:tab/>
@@ -1377,7 +1335,7 @@
           <w:rFonts w:ascii="Tahoma" w:hAnsi="Tahoma" w:cs="Tahoma"/>
           <w:bCs/>
           <w:color w:val="auto"/>
-          <w:sz w:val="20"/>
+          <w:sz w:val="18"/>
           <w:szCs w:val="16"/>
         </w:rPr>
         <w:t>French at native speaker</w:t>
@@ -1391,16 +1349,16 @@
           <w:rFonts w:ascii="Tahoma" w:hAnsi="Tahoma" w:cs="Tahoma"/>
           <w:bCs/>
           <w:color w:val="auto"/>
-          <w:sz w:val="20"/>
-          <w:szCs w:val="16"/>
-        </w:rPr>
-      </w:pPr>
-      <w:r>
-        <w:rPr>
-          <w:rFonts w:ascii="Tahoma" w:hAnsi="Tahoma" w:cs="Tahoma"/>
-          <w:bCs/>
-          <w:color w:val="auto"/>
-          <w:sz w:val="20"/>
+          <w:sz w:val="18"/>
+          <w:szCs w:val="16"/>
+        </w:rPr>
+      </w:pPr>
+      <w:r>
+        <w:rPr>
+          <w:rFonts w:ascii="Tahoma" w:hAnsi="Tahoma" w:cs="Tahoma"/>
+          <w:bCs/>
+          <w:color w:val="auto"/>
+          <w:sz w:val="18"/>
           <w:szCs w:val="16"/>
         </w:rPr>
         <w:tab/>
@@ -1415,16 +1373,16 @@
           <w:rFonts w:ascii="Tahoma" w:hAnsi="Tahoma" w:cs="Tahoma"/>
           <w:bCs/>
           <w:color w:val="auto"/>
-          <w:sz w:val="20"/>
-          <w:szCs w:val="16"/>
-        </w:rPr>
-      </w:pPr>
-      <w:r>
-        <w:rPr>
-          <w:rFonts w:ascii="Tahoma" w:hAnsi="Tahoma" w:cs="Tahoma"/>
-          <w:bCs/>
-          <w:color w:val="auto"/>
-          <w:sz w:val="20"/>
+          <w:sz w:val="18"/>
+          <w:szCs w:val="16"/>
+        </w:rPr>
+      </w:pPr>
+      <w:r>
+        <w:rPr>
+          <w:rFonts w:ascii="Tahoma" w:hAnsi="Tahoma" w:cs="Tahoma"/>
+          <w:bCs/>
+          <w:color w:val="auto"/>
+          <w:sz w:val="18"/>
           <w:szCs w:val="16"/>
         </w:rPr>
         <w:tab/>
@@ -1471,6 +1429,7 @@
           <w:b/>
           <w:bCs/>
           <w:color w:val="auto"/>
+          <w:sz w:val="22"/>
           <w:szCs w:val="22"/>
         </w:rPr>
       </w:pPr>
@@ -1480,6 +1439,7 @@
           <w:b/>
           <w:bCs/>
           <w:color w:val="auto"/>
+          <w:sz w:val="22"/>
           <w:szCs w:val="22"/>
         </w:rPr>
         <w:t>Hobbies</w:t>
@@ -1506,7 +1466,7 @@
           <w:rFonts w:ascii="Tahoma" w:hAnsi="Tahoma" w:cs="Tahoma"/>
           <w:bCs/>
           <w:color w:val="auto"/>
-          <w:sz w:val="20"/>
+          <w:sz w:val="18"/>
           <w:szCs w:val="18"/>
         </w:rPr>
       </w:pPr>
@@ -1516,8 +1476,8 @@
           <w:b/>
           <w:bCs/>
           <w:color w:val="auto"/>
-          <w:sz w:val="20"/>
-          <w:szCs w:val="16"/>
+          <w:sz w:val="18"/>
+          <w:szCs w:val="18"/>
         </w:rPr>
         <w:t>Website</w:t>
       </w:r>
@@ -1527,8 +1487,8 @@
           <w:b/>
           <w:bCs/>
           <w:color w:val="auto"/>
-          <w:sz w:val="20"/>
-          <w:szCs w:val="16"/>
+          <w:sz w:val="18"/>
+          <w:szCs w:val="18"/>
         </w:rPr>
         <w:tab/>
       </w:r>
@@ -1537,46 +1497,70 @@
           <w:rFonts w:ascii="Tahoma" w:hAnsi="Tahoma" w:cs="Tahoma"/>
           <w:bCs/>
           <w:color w:val="auto"/>
-          <w:sz w:val="20"/>
-          <w:szCs w:val="16"/>
-        </w:rPr>
-        <w:t xml:space="preserve">Development of a personal website </w:t>
-      </w:r>
-      <w:r>
-        <w:rPr>
-          <w:rFonts w:ascii="Tahoma" w:hAnsi="Tahoma" w:cs="Tahoma"/>
-          <w:bCs/>
-          <w:color w:val="auto"/>
-          <w:sz w:val="20"/>
-          <w:szCs w:val="16"/>
-        </w:rPr>
-        <w:t>with my curriculum vita</w:t>
-      </w:r>
-      <w:r>
-        <w:rPr>
-          <w:rFonts w:ascii="Tahoma" w:hAnsi="Tahoma" w:cs="Tahoma"/>
-          <w:bCs/>
-          <w:color w:val="auto"/>
-          <w:sz w:val="20"/>
-          <w:szCs w:val="16"/>
-        </w:rPr>
-        <w:t xml:space="preserve">e translated in French, English and German. Link: </w:t>
+          <w:sz w:val="18"/>
+          <w:szCs w:val="18"/>
+        </w:rPr>
+        <w:t>Development of a personal website with my curriculum vitae translated in</w:t>
+      </w:r>
+      <w:r>
+        <w:rPr>
+          <w:rFonts w:ascii="Tahoma" w:hAnsi="Tahoma" w:cs="Tahoma"/>
+          <w:bCs/>
+          <w:color w:val="auto"/>
+          <w:sz w:val="18"/>
+          <w:szCs w:val="18"/>
+        </w:rPr>
+        <w:t xml:space="preserve">to </w:t>
+      </w:r>
+      <w:r>
+        <w:rPr>
+          <w:rFonts w:ascii="Tahoma" w:hAnsi="Tahoma" w:cs="Tahoma"/>
+          <w:bCs/>
+          <w:color w:val="auto"/>
+          <w:sz w:val="18"/>
+          <w:szCs w:val="18"/>
+        </w:rPr>
+        <w:t>French</w:t>
+      </w:r>
+      <w:r>
+        <w:rPr>
+          <w:rFonts w:ascii="Tahoma" w:hAnsi="Tahoma" w:cs="Tahoma"/>
+          <w:bCs/>
+          <w:color w:val="auto"/>
+          <w:sz w:val="18"/>
+          <w:szCs w:val="18"/>
+        </w:rPr>
+        <w:t xml:space="preserve"> and English</w:t>
+      </w:r>
+      <w:r>
+        <w:rPr>
+          <w:rFonts w:ascii="Tahoma" w:hAnsi="Tahoma" w:cs="Tahoma"/>
+          <w:bCs/>
+          <w:color w:val="auto"/>
+          <w:sz w:val="18"/>
+          <w:szCs w:val="18"/>
+        </w:rPr>
+        <w:t xml:space="preserve">. Link: </w:t>
       </w:r>
       <w:hyperlink r:id="rId10" w:history="1">
         <w:r>
           <w:rPr>
             <w:rStyle w:val="Lienhypertexte"/>
             <w:rFonts w:ascii="Tahoma" w:hAnsi="Tahoma" w:cs="Tahoma"/>
-            <w:sz w:val="20"/>
-            <w:szCs w:val="20"/>
+            <w:sz w:val="18"/>
+            <w:szCs w:val="18"/>
           </w:rPr>
           <w:t>http://steve-wagner.eu/</w:t>
         </w:r>
       </w:hyperlink>
     </w:p>
     <w:sectPr>
-      <w:headerReference w:type="default" r:id="rId11"/>
-      <w:footerReference w:type="default" r:id="rId12"/>
+      <w:headerReference w:type="even" r:id="rId11"/>
+      <w:headerReference w:type="default" r:id="rId12"/>
+      <w:footerReference w:type="even" r:id="rId13"/>
+      <w:footerReference w:type="default" r:id="rId14"/>
+      <w:headerReference w:type="first" r:id="rId15"/>
+      <w:footerReference w:type="first" r:id="rId16"/>
       <w:footnotePr>
         <w:pos w:val="beneathText"/>
       </w:footnotePr>
@@ -1609,6 +1593,16 @@
 </file>
 
 <file path=word/footer1.xml><?xml version="1.0" encoding="utf-8"?>
+<w:ftr xmlns:wpc="http://schemas.microsoft.com/office/word/2010/wordprocessingCanvas" xmlns:mc="http://schemas.openxmlformats.org/markup-compatibility/2006" xmlns:o="urn:schemas-microsoft-com:office:office" xmlns:r="http://schemas.openxmlformats.org/officeDocument/2006/relationships" xmlns:m="http://schemas.openxmlformats.org/officeDocument/2006/math" xmlns:v="urn:schemas-microsoft-com:vml" xmlns:wp14="http://schemas.microsoft.com/office/word/2010/wordprocessingDrawing" xmlns:wp="http://schemas.openxmlformats.org/drawingml/2006/wordprocessingDrawing" xmlns:w10="urn:schemas-microsoft-com:office:word" xmlns:w="http://schemas.openxmlformats.org/wordprocessingml/2006/main" xmlns:w14="http://schemas.microsoft.com/office/word/2010/wordml" xmlns:wpg="http://schemas.microsoft.com/office/word/2010/wordprocessingGroup" xmlns:wpi="http://schemas.microsoft.com/office/word/2010/wordprocessingInk" xmlns:wne="http://schemas.microsoft.com/office/word/2006/wordml" xmlns:wps="http://schemas.microsoft.com/office/word/2010/wordprocessingShape" mc:Ignorable="w14 wp14">
+  <w:p>
+    <w:pPr>
+      <w:pStyle w:val="Pieddepage"/>
+    </w:pPr>
+  </w:p>
+</w:ftr>
+</file>
+
+<file path=word/footer2.xml><?xml version="1.0" encoding="utf-8"?>
 <w:ftr xmlns:wpc="http://schemas.microsoft.com/office/word/2010/wordprocessingCanvas" xmlns:mc="http://schemas.openxmlformats.org/markup-compatibility/2006" xmlns:o="urn:schemas-microsoft-com:office:office" xmlns:r="http://schemas.openxmlformats.org/officeDocument/2006/relationships" xmlns:m="http://schemas.openxmlformats.org/officeDocument/2006/math" xmlns:v="urn:schemas-microsoft-com:vml" xmlns:wp14="http://schemas.microsoft.com/office/word/2010/wordprocessingDrawing" xmlns:wp="http://schemas.openxmlformats.org/drawingml/2006/wordprocessingDrawing" xmlns:w10="urn:schemas-microsoft-com:office:word" xmlns:w="http://schemas.openxmlformats.org/wordprocessingml/2006/main" xmlns:w14="http://schemas.microsoft.com/office/word/2010/wordml" xmlns:wpg="http://schemas.microsoft.com/office/word/2010/wordprocessingGroup" xmlns:wpi="http://schemas.microsoft.com/office/word/2010/wordprocessingInk" xmlns:wne="http://schemas.microsoft.com/office/word/2006/wordml" xmlns:wps="http://schemas.microsoft.com/office/word/2010/wordprocessingShape" mc:Ignorable="w14 wp14">
   <w:p>
     <w:pPr>
@@ -1689,31 +1683,17 @@
                               <w:color w:val="auto"/>
                               <w:sz w:val="18"/>
                             </w:rPr>
-                            <w:t>22</w:t>
+                            <w:t>15 F</w:t>
                           </w:r>
+                          <w:bookmarkStart w:id="0" w:name="_GoBack"/>
+                          <w:bookmarkEnd w:id="0"/>
                           <w:r>
                             <w:rPr>
                               <w:rFonts w:ascii="Tahoma" w:hAnsi="Tahoma" w:cs="Tahoma"/>
                               <w:color w:val="auto"/>
                               <w:sz w:val="18"/>
                             </w:rPr>
-                            <w:t xml:space="preserve"> November</w:t>
-                          </w:r>
-                          <w:r>
-                            <w:rPr>
-                              <w:rFonts w:ascii="Tahoma" w:hAnsi="Tahoma" w:cs="Tahoma"/>
-                              <w:color w:val="auto"/>
-                              <w:sz w:val="18"/>
-                            </w:rPr>
-                            <w:t xml:space="preserve"> 201</w:t>
-                          </w:r>
-                          <w:r>
-                            <w:rPr>
-                              <w:rFonts w:ascii="Tahoma" w:hAnsi="Tahoma" w:cs="Tahoma"/>
-                              <w:color w:val="auto"/>
-                              <w:sz w:val="18"/>
-                            </w:rPr>
-                            <w:t>5</w:t>
+                            <w:t>ebruary 2016</w:t>
                           </w:r>
                         </w:p>
                         <w:p>
@@ -1774,31 +1754,17 @@
                         <w:color w:val="auto"/>
                         <w:sz w:val="18"/>
                       </w:rPr>
-                      <w:t>22</w:t>
+                      <w:t>15 F</w:t>
                     </w:r>
+                    <w:bookmarkStart w:id="1" w:name="_GoBack"/>
+                    <w:bookmarkEnd w:id="1"/>
                     <w:r>
                       <w:rPr>
                         <w:rFonts w:ascii="Tahoma" w:hAnsi="Tahoma" w:cs="Tahoma"/>
                         <w:color w:val="auto"/>
                         <w:sz w:val="18"/>
                       </w:rPr>
-                      <w:t xml:space="preserve"> November</w:t>
-                    </w:r>
-                    <w:r>
-                      <w:rPr>
-                        <w:rFonts w:ascii="Tahoma" w:hAnsi="Tahoma" w:cs="Tahoma"/>
-                        <w:color w:val="auto"/>
-                        <w:sz w:val="18"/>
-                      </w:rPr>
-                      <w:t xml:space="preserve"> 201</w:t>
-                    </w:r>
-                    <w:r>
-                      <w:rPr>
-                        <w:rFonts w:ascii="Tahoma" w:hAnsi="Tahoma" w:cs="Tahoma"/>
-                        <w:color w:val="auto"/>
-                        <w:sz w:val="18"/>
-                      </w:rPr>
-                      <w:t>5</w:t>
+                      <w:t>ebruary 2016</w:t>
                     </w:r>
                   </w:p>
                   <w:p>
@@ -1995,6 +1961,16 @@
 </w:ftr>
 </file>
 
+<file path=word/footer3.xml><?xml version="1.0" encoding="utf-8"?>
+<w:ftr xmlns:wpc="http://schemas.microsoft.com/office/word/2010/wordprocessingCanvas" xmlns:mc="http://schemas.openxmlformats.org/markup-compatibility/2006" xmlns:o="urn:schemas-microsoft-com:office:office" xmlns:r="http://schemas.openxmlformats.org/officeDocument/2006/relationships" xmlns:m="http://schemas.openxmlformats.org/officeDocument/2006/math" xmlns:v="urn:schemas-microsoft-com:vml" xmlns:wp14="http://schemas.microsoft.com/office/word/2010/wordprocessingDrawing" xmlns:wp="http://schemas.openxmlformats.org/drawingml/2006/wordprocessingDrawing" xmlns:w10="urn:schemas-microsoft-com:office:word" xmlns:w="http://schemas.openxmlformats.org/wordprocessingml/2006/main" xmlns:w14="http://schemas.microsoft.com/office/word/2010/wordml" xmlns:wpg="http://schemas.microsoft.com/office/word/2010/wordprocessingGroup" xmlns:wpi="http://schemas.microsoft.com/office/word/2010/wordprocessingInk" xmlns:wne="http://schemas.microsoft.com/office/word/2006/wordml" xmlns:wps="http://schemas.microsoft.com/office/word/2010/wordprocessingShape" mc:Ignorable="w14 wp14">
+  <w:p>
+    <w:pPr>
+      <w:pStyle w:val="Pieddepage"/>
+    </w:pPr>
+  </w:p>
+</w:ftr>
+</file>
+
 <file path=word/footnotes.xml><?xml version="1.0" encoding="utf-8"?>
 <w:footnotes xmlns:wpc="http://schemas.microsoft.com/office/word/2010/wordprocessingCanvas" xmlns:mc="http://schemas.openxmlformats.org/markup-compatibility/2006" xmlns:o="urn:schemas-microsoft-com:office:office" xmlns:r="http://schemas.openxmlformats.org/officeDocument/2006/relationships" xmlns:m="http://schemas.openxmlformats.org/officeDocument/2006/math" xmlns:v="urn:schemas-microsoft-com:vml" xmlns:wp14="http://schemas.microsoft.com/office/word/2010/wordprocessingDrawing" xmlns:wp="http://schemas.openxmlformats.org/drawingml/2006/wordprocessingDrawing" xmlns:w10="urn:schemas-microsoft-com:office:word" xmlns:w="http://schemas.openxmlformats.org/wordprocessingml/2006/main" xmlns:w14="http://schemas.microsoft.com/office/word/2010/wordml" xmlns:wpg="http://schemas.microsoft.com/office/word/2010/wordprocessingGroup" xmlns:wpi="http://schemas.microsoft.com/office/word/2010/wordprocessingInk" xmlns:wne="http://schemas.microsoft.com/office/word/2006/wordml" xmlns:wps="http://schemas.microsoft.com/office/word/2010/wordprocessingShape" mc:Ignorable="w14 wp14">
   <w:footnote w:type="separator" w:id="-1">
@@ -2015,6 +1991,16 @@
 </file>
 
 <file path=word/header1.xml><?xml version="1.0" encoding="utf-8"?>
+<w:hdr xmlns:wpc="http://schemas.microsoft.com/office/word/2010/wordprocessingCanvas" xmlns:mc="http://schemas.openxmlformats.org/markup-compatibility/2006" xmlns:o="urn:schemas-microsoft-com:office:office" xmlns:r="http://schemas.openxmlformats.org/officeDocument/2006/relationships" xmlns:m="http://schemas.openxmlformats.org/officeDocument/2006/math" xmlns:v="urn:schemas-microsoft-com:vml" xmlns:wp14="http://schemas.microsoft.com/office/word/2010/wordprocessingDrawing" xmlns:wp="http://schemas.openxmlformats.org/drawingml/2006/wordprocessingDrawing" xmlns:w10="urn:schemas-microsoft-com:office:word" xmlns:w="http://schemas.openxmlformats.org/wordprocessingml/2006/main" xmlns:w14="http://schemas.microsoft.com/office/word/2010/wordml" xmlns:wpg="http://schemas.microsoft.com/office/word/2010/wordprocessingGroup" xmlns:wpi="http://schemas.microsoft.com/office/word/2010/wordprocessingInk" xmlns:wne="http://schemas.microsoft.com/office/word/2006/wordml" xmlns:wps="http://schemas.microsoft.com/office/word/2010/wordprocessingShape" mc:Ignorable="w14 wp14">
+  <w:p>
+    <w:pPr>
+      <w:pStyle w:val="En-tte"/>
+    </w:pPr>
+  </w:p>
+</w:hdr>
+</file>
+
+<file path=word/header2.xml><?xml version="1.0" encoding="utf-8"?>
 <w:hdr xmlns:wpc="http://schemas.microsoft.com/office/word/2010/wordprocessingCanvas" xmlns:mc="http://schemas.openxmlformats.org/markup-compatibility/2006" xmlns:o="urn:schemas-microsoft-com:office:office" xmlns:r="http://schemas.openxmlformats.org/officeDocument/2006/relationships" xmlns:m="http://schemas.openxmlformats.org/officeDocument/2006/math" xmlns:v="urn:schemas-microsoft-com:vml" xmlns:wp14="http://schemas.microsoft.com/office/word/2010/wordprocessingDrawing" xmlns:wp="http://schemas.openxmlformats.org/drawingml/2006/wordprocessingDrawing" xmlns:w10="urn:schemas-microsoft-com:office:word" xmlns:w="http://schemas.openxmlformats.org/wordprocessingml/2006/main" xmlns:w14="http://schemas.microsoft.com/office/word/2010/wordml" xmlns:wpg="http://schemas.microsoft.com/office/word/2010/wordprocessingGroup" xmlns:wpi="http://schemas.microsoft.com/office/word/2010/wordprocessingInk" xmlns:wne="http://schemas.microsoft.com/office/word/2006/wordml" xmlns:wps="http://schemas.microsoft.com/office/word/2010/wordprocessingShape" mc:Ignorable="w14 wp14">
   <w:p>
     <w:pPr>
@@ -2130,10 +2116,13 @@
         <w:szCs w:val="16"/>
         <w:lang w:val="nl-NL"/>
       </w:rPr>
-      <w:t xml:space="preserve">1B </w:t>
+      <w:t>1B rue des Vosges</w:t>
     </w:r>
-    <w:proofErr w:type="spellStart"/>
-    <w:r>
+  </w:p>
+  <w:p>
+    <w:pPr>
+      <w:ind w:left="-540" w:right="-648"/>
+      <w:jc w:val="center"/>
       <w:rPr>
         <w:rFonts w:ascii="Tahoma" w:hAnsi="Tahoma" w:cs="Tahoma"/>
         <w:color w:val="auto"/>
@@ -2141,9 +2130,7 @@
         <w:szCs w:val="16"/>
         <w:lang w:val="nl-NL"/>
       </w:rPr>
-      <w:t>rue</w:t>
-    </w:r>
-    <w:proofErr w:type="spellEnd"/>
+    </w:pPr>
     <w:r>
       <w:rPr>
         <w:rFonts w:ascii="Tahoma" w:hAnsi="Tahoma" w:cs="Tahoma"/>
@@ -2152,64 +2139,7 @@
         <w:szCs w:val="16"/>
         <w:lang w:val="nl-NL"/>
       </w:rPr>
-      <w:t xml:space="preserve"> des </w:t>
-    </w:r>
-    <w:proofErr w:type="spellStart"/>
-    <w:r>
-      <w:rPr>
-        <w:rFonts w:ascii="Tahoma" w:hAnsi="Tahoma" w:cs="Tahoma"/>
-        <w:color w:val="auto"/>
-        <w:sz w:val="20"/>
-        <w:szCs w:val="16"/>
-        <w:lang w:val="nl-NL"/>
-      </w:rPr>
-      <w:t>Vosges</w:t>
-    </w:r>
-    <w:proofErr w:type="spellEnd"/>
-  </w:p>
-  <w:p>
-    <w:pPr>
-      <w:ind w:left="-540" w:right="-648"/>
-      <w:jc w:val="center"/>
-      <w:rPr>
-        <w:rFonts w:ascii="Tahoma" w:hAnsi="Tahoma" w:cs="Tahoma"/>
-        <w:color w:val="auto"/>
-        <w:sz w:val="20"/>
-        <w:szCs w:val="16"/>
-        <w:lang w:val="nl-NL"/>
-      </w:rPr>
-    </w:pPr>
-    <w:r>
-      <w:rPr>
-        <w:rFonts w:ascii="Tahoma" w:hAnsi="Tahoma" w:cs="Tahoma"/>
-        <w:color w:val="auto"/>
-        <w:sz w:val="20"/>
-        <w:szCs w:val="16"/>
-        <w:lang w:val="nl-NL"/>
-      </w:rPr>
-      <w:t xml:space="preserve">67300 </w:t>
-    </w:r>
-    <w:proofErr w:type="spellStart"/>
-    <w:r>
-      <w:rPr>
-        <w:rFonts w:ascii="Tahoma" w:hAnsi="Tahoma" w:cs="Tahoma"/>
-        <w:color w:val="auto"/>
-        <w:sz w:val="20"/>
-        <w:szCs w:val="16"/>
-        <w:lang w:val="nl-NL"/>
-      </w:rPr>
-      <w:t>Schiltigheim</w:t>
-    </w:r>
-    <w:proofErr w:type="spellEnd"/>
-    <w:r>
-      <w:rPr>
-        <w:rFonts w:ascii="Tahoma" w:hAnsi="Tahoma" w:cs="Tahoma"/>
-        <w:color w:val="auto"/>
-        <w:sz w:val="20"/>
-        <w:szCs w:val="16"/>
-        <w:lang w:val="nl-NL"/>
-      </w:rPr>
-      <w:t xml:space="preserve"> </w:t>
+      <w:t xml:space="preserve">67300 Schiltigheim </w:t>
     </w:r>
   </w:p>
   <w:p>
@@ -2348,6 +2278,16 @@
       </w:rPr>
       <w:t>)</w:t>
     </w:r>
+  </w:p>
+</w:hdr>
+</file>
+
+<file path=word/header3.xml><?xml version="1.0" encoding="utf-8"?>
+<w:hdr xmlns:wpc="http://schemas.microsoft.com/office/word/2010/wordprocessingCanvas" xmlns:mc="http://schemas.openxmlformats.org/markup-compatibility/2006" xmlns:o="urn:schemas-microsoft-com:office:office" xmlns:r="http://schemas.openxmlformats.org/officeDocument/2006/relationships" xmlns:m="http://schemas.openxmlformats.org/officeDocument/2006/math" xmlns:v="urn:schemas-microsoft-com:vml" xmlns:wp14="http://schemas.microsoft.com/office/word/2010/wordprocessingDrawing" xmlns:wp="http://schemas.openxmlformats.org/drawingml/2006/wordprocessingDrawing" xmlns:w10="urn:schemas-microsoft-com:office:word" xmlns:w="http://schemas.openxmlformats.org/wordprocessingml/2006/main" xmlns:w14="http://schemas.microsoft.com/office/word/2010/wordml" xmlns:wpg="http://schemas.microsoft.com/office/word/2010/wordprocessingGroup" xmlns:wpi="http://schemas.microsoft.com/office/word/2010/wordprocessingInk" xmlns:wne="http://schemas.microsoft.com/office/word/2006/wordml" xmlns:wps="http://schemas.microsoft.com/office/word/2010/wordprocessingShape" mc:Ignorable="w14 wp14">
+  <w:p>
+    <w:pPr>
+      <w:pStyle w:val="En-tte"/>
+    </w:pPr>
   </w:p>
 </w:hdr>
 </file>
@@ -4112,7 +4052,7 @@
 </file>
 
 <file path=customXml/itemProps2.xml><?xml version="1.0" encoding="utf-8"?>
-<ds:datastoreItem xmlns:ds="http://schemas.openxmlformats.org/officeDocument/2006/customXml" ds:itemID="{A5A394E0-2532-4195-8B42-C091A7DD6532}">
+<ds:datastoreItem xmlns:ds="http://schemas.openxmlformats.org/officeDocument/2006/customXml" ds:itemID="{13793CFB-C726-4CC1-9F7A-7A34D554B1AF}">
   <ds:schemaRefs>
     <ds:schemaRef ds:uri="http://schemas.openxmlformats.org/officeDocument/2006/bibliography"/>
   </ds:schemaRefs>

</xml_diff>

<commit_message>
English CV and website update (Missing Portfolio update)
</commit_message>
<xml_diff>
--- a/assets/EN_CV_Steve_Wagner.docx
+++ b/assets/EN_CV_Steve_Wagner.docx
@@ -1,6 +1,6 @@
 
 <file path=word/document.xml><?xml version="1.0" encoding="utf-8"?>
-<w:document xmlns:wpc="http://schemas.microsoft.com/office/word/2010/wordprocessingCanvas" xmlns:mc="http://schemas.openxmlformats.org/markup-compatibility/2006" xmlns:o="urn:schemas-microsoft-com:office:office" xmlns:r="http://schemas.openxmlformats.org/officeDocument/2006/relationships" xmlns:m="http://schemas.openxmlformats.org/officeDocument/2006/math" xmlns:v="urn:schemas-microsoft-com:vml" xmlns:wp14="http://schemas.microsoft.com/office/word/2010/wordprocessingDrawing" xmlns:wp="http://schemas.openxmlformats.org/drawingml/2006/wordprocessingDrawing" xmlns:w10="urn:schemas-microsoft-com:office:word" xmlns:w="http://schemas.openxmlformats.org/wordprocessingml/2006/main" xmlns:w14="http://schemas.microsoft.com/office/word/2010/wordml" xmlns:wpg="http://schemas.microsoft.com/office/word/2010/wordprocessingGroup" xmlns:wpi="http://schemas.microsoft.com/office/word/2010/wordprocessingInk" xmlns:wne="http://schemas.microsoft.com/office/word/2006/wordml" xmlns:wps="http://schemas.microsoft.com/office/word/2010/wordprocessingShape" mc:Ignorable="w14 wp14">
+<w:document xmlns:wpc="http://schemas.microsoft.com/office/word/2010/wordprocessingCanvas" xmlns:cx="http://schemas.microsoft.com/office/drawing/2014/chartex" xmlns:cx1="http://schemas.microsoft.com/office/drawing/2015/9/8/chartex" xmlns:cx2="http://schemas.microsoft.com/office/drawing/2015/10/21/chartex" xmlns:cx3="http://schemas.microsoft.com/office/drawing/2016/5/9/chartex" xmlns:cx4="http://schemas.microsoft.com/office/drawing/2016/5/10/chartex" xmlns:cx5="http://schemas.microsoft.com/office/drawing/2016/5/11/chartex" xmlns:cx6="http://schemas.microsoft.com/office/drawing/2016/5/12/chartex" xmlns:cx7="http://schemas.microsoft.com/office/drawing/2016/5/13/chartex" xmlns:cx8="http://schemas.microsoft.com/office/drawing/2016/5/14/chartex" xmlns:mc="http://schemas.openxmlformats.org/markup-compatibility/2006" xmlns:aink="http://schemas.microsoft.com/office/drawing/2016/ink" xmlns:am3d="http://schemas.microsoft.com/office/drawing/2017/model3d" xmlns:o="urn:schemas-microsoft-com:office:office" xmlns:r="http://schemas.openxmlformats.org/officeDocument/2006/relationships" xmlns:m="http://schemas.openxmlformats.org/officeDocument/2006/math" xmlns:v="urn:schemas-microsoft-com:vml" xmlns:wp14="http://schemas.microsoft.com/office/word/2010/wordprocessingDrawing" xmlns:wp="http://schemas.openxmlformats.org/drawingml/2006/wordprocessingDrawing" xmlns:w10="urn:schemas-microsoft-com:office:word" xmlns:w="http://schemas.openxmlformats.org/wordprocessingml/2006/main" xmlns:w14="http://schemas.microsoft.com/office/word/2010/wordml" xmlns:w15="http://schemas.microsoft.com/office/word/2012/wordml" xmlns:w16cid="http://schemas.microsoft.com/office/word/2016/wordml/cid" xmlns:w16se="http://schemas.microsoft.com/office/word/2015/wordml/symex" xmlns:wpg="http://schemas.microsoft.com/office/word/2010/wordprocessingGroup" xmlns:wpi="http://schemas.microsoft.com/office/word/2010/wordprocessingInk" xmlns:wne="http://schemas.microsoft.com/office/word/2006/wordml" xmlns:wps="http://schemas.microsoft.com/office/word/2010/wordprocessingShape" mc:Ignorable="w14 w15 w16se w16cid wp14">
   <w:body>
     <w:p>
       <w:pPr>
@@ -81,6 +81,156 @@
           <w:sz w:val="18"/>
           <w:szCs w:val="16"/>
         </w:rPr>
+        <w:t>2016</w:t>
+      </w:r>
+      <w:r>
+        <w:rPr>
+          <w:rFonts w:ascii="Tahoma" w:hAnsi="Tahoma" w:cs="Tahoma"/>
+          <w:b/>
+          <w:bCs/>
+          <w:color w:val="auto"/>
+          <w:sz w:val="18"/>
+          <w:szCs w:val="16"/>
+        </w:rPr>
+        <w:tab/>
+      </w:r>
+      <w:r>
+        <w:rPr>
+          <w:rFonts w:ascii="Tahoma" w:hAnsi="Tahoma" w:cs="Tahoma"/>
+          <w:bCs/>
+          <w:color w:val="auto"/>
+          <w:sz w:val="18"/>
+          <w:szCs w:val="16"/>
+        </w:rPr>
+        <w:t xml:space="preserve">Junior Consultant Engineer, Software and Hardware Developer, </w:t>
+      </w:r>
+      <w:r>
+        <w:rPr>
+          <w:rFonts w:ascii="Tahoma" w:hAnsi="Tahoma" w:cs="Tahoma"/>
+          <w:bCs/>
+          <w:color w:val="auto"/>
+          <w:sz w:val="18"/>
+          <w:szCs w:val="16"/>
+        </w:rPr>
+        <w:t>specialized</w:t>
+      </w:r>
+      <w:r>
+        <w:rPr>
+          <w:rFonts w:ascii="Tahoma" w:hAnsi="Tahoma" w:cs="Tahoma"/>
+          <w:bCs/>
+          <w:color w:val="auto"/>
+          <w:sz w:val="18"/>
+          <w:szCs w:val="16"/>
+        </w:rPr>
+        <w:t xml:space="preserve"> in Embedded Systems, Altran Technologies, East Region, France</w:t>
+      </w:r>
+    </w:p>
+    <w:p>
+      <w:pPr>
+        <w:ind w:left="2410" w:right="-648" w:hanging="2977"/>
+        <w:jc w:val="both"/>
+        <w:rPr>
+          <w:rFonts w:ascii="Tahoma" w:hAnsi="Tahoma" w:cs="Tahoma"/>
+          <w:b/>
+          <w:bCs/>
+          <w:color w:val="auto"/>
+          <w:sz w:val="18"/>
+          <w:szCs w:val="16"/>
+        </w:rPr>
+      </w:pPr>
+    </w:p>
+    <w:p>
+      <w:pPr>
+        <w:ind w:left="2410" w:right="-648" w:hanging="2977"/>
+        <w:jc w:val="both"/>
+        <w:rPr>
+          <w:rFonts w:ascii="Tahoma" w:hAnsi="Tahoma" w:cs="Tahoma"/>
+          <w:b/>
+          <w:bCs/>
+          <w:color w:val="auto"/>
+          <w:sz w:val="18"/>
+          <w:szCs w:val="16"/>
+        </w:rPr>
+      </w:pPr>
+      <w:r>
+        <w:rPr>
+          <w:rFonts w:ascii="Tahoma" w:hAnsi="Tahoma" w:cs="Tahoma"/>
+          <w:b/>
+          <w:bCs/>
+          <w:color w:val="auto"/>
+          <w:sz w:val="18"/>
+          <w:szCs w:val="16"/>
+        </w:rPr>
+        <w:t>2016</w:t>
+      </w:r>
+      <w:r>
+        <w:rPr>
+          <w:rFonts w:ascii="Tahoma" w:hAnsi="Tahoma" w:cs="Tahoma"/>
+          <w:b/>
+          <w:bCs/>
+          <w:color w:val="auto"/>
+          <w:sz w:val="18"/>
+          <w:szCs w:val="16"/>
+        </w:rPr>
+        <w:tab/>
+      </w:r>
+      <w:r>
+        <w:rPr>
+          <w:rFonts w:ascii="Tahoma" w:hAnsi="Tahoma" w:cs="Tahoma"/>
+          <w:bCs/>
+          <w:color w:val="auto"/>
+          <w:sz w:val="18"/>
+          <w:szCs w:val="16"/>
+        </w:rPr>
+        <w:t>Engineer,</w:t>
+      </w:r>
+      <w:r>
+        <w:rPr>
+          <w:rFonts w:ascii="Tahoma" w:hAnsi="Tahoma" w:cs="Tahoma"/>
+          <w:bCs/>
+          <w:color w:val="auto"/>
+          <w:sz w:val="18"/>
+          <w:szCs w:val="16"/>
+        </w:rPr>
+        <w:t xml:space="preserve"> Bachelor of Engineering in Elektrotechnik und Informationstechnik, Hochschule Offenburg, Germany</w:t>
+      </w:r>
+    </w:p>
+    <w:p>
+      <w:pPr>
+        <w:ind w:left="2410" w:right="-648" w:hanging="2977"/>
+        <w:jc w:val="both"/>
+        <w:rPr>
+          <w:rFonts w:ascii="Tahoma" w:hAnsi="Tahoma" w:cs="Tahoma"/>
+          <w:b/>
+          <w:bCs/>
+          <w:color w:val="auto"/>
+          <w:sz w:val="18"/>
+          <w:szCs w:val="16"/>
+        </w:rPr>
+      </w:pPr>
+    </w:p>
+    <w:p>
+      <w:pPr>
+        <w:ind w:left="2410" w:right="-648" w:hanging="2977"/>
+        <w:jc w:val="both"/>
+        <w:rPr>
+          <w:rFonts w:ascii="Tahoma" w:hAnsi="Tahoma" w:cs="Tahoma"/>
+          <w:b/>
+          <w:bCs/>
+          <w:color w:val="auto"/>
+          <w:sz w:val="18"/>
+          <w:szCs w:val="16"/>
+        </w:rPr>
+      </w:pPr>
+      <w:r>
+        <w:rPr>
+          <w:rFonts w:ascii="Tahoma" w:hAnsi="Tahoma" w:cs="Tahoma"/>
+          <w:b/>
+          <w:bCs/>
+          <w:color w:val="auto"/>
+          <w:sz w:val="18"/>
+          <w:szCs w:val="16"/>
+        </w:rPr>
         <w:t>2015</w:t>
       </w:r>
       <w:r>
@@ -377,7 +527,7 @@
           <w:sz w:val="18"/>
           <w:szCs w:val="16"/>
         </w:rPr>
-        <w:t>2015-2016</w:t>
+        <w:t>2017</w:t>
       </w:r>
       <w:r>
         <w:rPr>
@@ -398,111 +548,8 @@
           <w:szCs w:val="16"/>
         </w:rPr>
         <w:tab/>
-      </w:r>
-      <w:r>
-        <w:rPr>
-          <w:rFonts w:ascii="Tahoma" w:hAnsi="Tahoma" w:cs="Tahoma"/>
-          <w:b/>
-          <w:color w:val="auto"/>
-          <w:sz w:val="18"/>
-          <w:szCs w:val="16"/>
-        </w:rPr>
-        <w:t>Bachelor degree thesis, in “Hochschule” Offenburg, Germany</w:t>
-      </w:r>
-    </w:p>
-    <w:p>
-      <w:pPr>
-        <w:tabs>
-          <w:tab w:val="left" w:pos="2268"/>
-        </w:tabs>
-        <w:ind w:left="2410" w:right="-648" w:hanging="2977"/>
-        <w:rPr>
-          <w:rFonts w:ascii="Tahoma" w:hAnsi="Tahoma" w:cs="Tahoma"/>
-          <w:color w:val="auto"/>
-          <w:sz w:val="18"/>
-          <w:szCs w:val="16"/>
-        </w:rPr>
-      </w:pPr>
-      <w:r>
-        <w:rPr>
-          <w:rFonts w:ascii="Tahoma" w:hAnsi="Tahoma" w:cs="Tahoma"/>
-          <w:b/>
-          <w:color w:val="auto"/>
-          <w:sz w:val="18"/>
-          <w:szCs w:val="16"/>
-        </w:rPr>
-        <w:tab/>
-      </w:r>
-      <w:r>
-        <w:rPr>
-          <w:rFonts w:ascii="Tahoma" w:hAnsi="Tahoma" w:cs="Tahoma"/>
-          <w:b/>
-          <w:color w:val="auto"/>
-          <w:sz w:val="18"/>
-          <w:szCs w:val="16"/>
-        </w:rPr>
-        <w:tab/>
-      </w:r>
-      <w:r>
-        <w:rPr>
-          <w:rFonts w:ascii="Tahoma" w:hAnsi="Tahoma" w:cs="Tahoma"/>
-          <w:color w:val="auto"/>
-          <w:sz w:val="18"/>
-          <w:szCs w:val="16"/>
-        </w:rPr>
-        <w:t xml:space="preserve">Development of a new Generic Cryptographic Interface. This Interface </w:t>
-      </w:r>
-      <w:r>
-        <w:rPr>
-          <w:rFonts w:ascii="Tahoma" w:hAnsi="Tahoma" w:cs="Tahoma"/>
-          <w:color w:val="auto"/>
-          <w:sz w:val="18"/>
-          <w:szCs w:val="16"/>
-        </w:rPr>
-        <w:t>should be</w:t>
-      </w:r>
-      <w:r>
-        <w:rPr>
-          <w:rFonts w:ascii="Tahoma" w:hAnsi="Tahoma" w:cs="Tahoma"/>
-          <w:color w:val="auto"/>
-          <w:sz w:val="18"/>
-          <w:szCs w:val="16"/>
-        </w:rPr>
-        <w:t xml:space="preserve"> implemented in a TLS-Protocol, which is </w:t>
-      </w:r>
-      <w:r>
-        <w:rPr>
-          <w:rFonts w:ascii="Tahoma" w:hAnsi="Tahoma" w:cs="Tahoma"/>
-          <w:color w:val="auto"/>
-          <w:sz w:val="18"/>
-          <w:szCs w:val="16"/>
-        </w:rPr>
-        <w:t xml:space="preserve">used </w:t>
-      </w:r>
-      <w:r>
-        <w:rPr>
-          <w:rFonts w:ascii="Tahoma" w:hAnsi="Tahoma" w:cs="Tahoma"/>
-          <w:color w:val="auto"/>
-          <w:sz w:val="18"/>
-          <w:szCs w:val="16"/>
-        </w:rPr>
-        <w:t>in an Embedded System</w:t>
-      </w:r>
-    </w:p>
-    <w:p>
-      <w:pPr>
-        <w:tabs>
-          <w:tab w:val="left" w:pos="2268"/>
-        </w:tabs>
-        <w:ind w:left="2410" w:right="-648" w:hanging="2977"/>
-        <w:rPr>
-          <w:rFonts w:ascii="Tahoma" w:hAnsi="Tahoma" w:cs="Tahoma"/>
-          <w:b/>
-          <w:color w:val="auto"/>
-          <w:sz w:val="18"/>
-          <w:szCs w:val="16"/>
-        </w:rPr>
-      </w:pPr>
+        <w:t>Altran Technologies – Mission for Electrolux Laundry Systems</w:t>
+      </w:r>
     </w:p>
     <w:p>
       <w:pPr>
@@ -513,6 +560,352 @@
         <w:ind w:left="2410" w:right="-648" w:hanging="2977"/>
         <w:rPr>
           <w:rFonts w:ascii="Tahoma" w:hAnsi="Tahoma" w:cs="Tahoma"/>
+          <w:color w:val="auto"/>
+          <w:sz w:val="18"/>
+          <w:szCs w:val="16"/>
+        </w:rPr>
+      </w:pPr>
+      <w:r>
+        <w:rPr>
+          <w:rFonts w:ascii="Tahoma" w:hAnsi="Tahoma" w:cs="Tahoma"/>
+          <w:b/>
+          <w:color w:val="auto"/>
+          <w:sz w:val="18"/>
+          <w:szCs w:val="16"/>
+        </w:rPr>
+        <w:tab/>
+      </w:r>
+      <w:r>
+        <w:rPr>
+          <w:rFonts w:ascii="Tahoma" w:hAnsi="Tahoma" w:cs="Tahoma"/>
+          <w:b/>
+          <w:color w:val="auto"/>
+          <w:sz w:val="18"/>
+          <w:szCs w:val="16"/>
+        </w:rPr>
+        <w:tab/>
+      </w:r>
+      <w:r>
+        <w:rPr>
+          <w:rFonts w:ascii="Tahoma" w:hAnsi="Tahoma" w:cs="Tahoma"/>
+          <w:color w:val="auto"/>
+          <w:sz w:val="18"/>
+          <w:szCs w:val="16"/>
+        </w:rPr>
+        <w:t>Debugging,</w:t>
+      </w:r>
+      <w:r>
+        <w:rPr>
+          <w:rFonts w:ascii="Tahoma" w:hAnsi="Tahoma" w:cs="Tahoma"/>
+          <w:color w:val="auto"/>
+          <w:sz w:val="18"/>
+          <w:szCs w:val="16"/>
+        </w:rPr>
+        <w:t xml:space="preserve"> improving </w:t>
+      </w:r>
+      <w:r>
+        <w:rPr>
+          <w:rFonts w:ascii="Tahoma" w:hAnsi="Tahoma" w:cs="Tahoma"/>
+          <w:color w:val="auto"/>
+          <w:sz w:val="18"/>
+          <w:szCs w:val="16"/>
+        </w:rPr>
+        <w:t xml:space="preserve">and documenting </w:t>
+      </w:r>
+      <w:r>
+        <w:rPr>
+          <w:rFonts w:ascii="Tahoma" w:hAnsi="Tahoma" w:cs="Tahoma"/>
+          <w:color w:val="auto"/>
+          <w:sz w:val="18"/>
+          <w:szCs w:val="16"/>
+        </w:rPr>
+        <w:t>the software of an ironer</w:t>
+      </w:r>
+    </w:p>
+    <w:p>
+      <w:pPr>
+        <w:tabs>
+          <w:tab w:val="left" w:pos="2268"/>
+        </w:tabs>
+        <w:spacing w:after="120"/>
+        <w:ind w:left="2410" w:right="-648" w:hanging="2977"/>
+        <w:rPr>
+          <w:rFonts w:ascii="Tahoma" w:hAnsi="Tahoma" w:cs="Tahoma"/>
+          <w:b/>
+          <w:color w:val="auto"/>
+          <w:sz w:val="18"/>
+          <w:szCs w:val="16"/>
+        </w:rPr>
+      </w:pPr>
+      <w:r>
+        <w:rPr>
+          <w:rFonts w:ascii="Tahoma" w:hAnsi="Tahoma" w:cs="Tahoma"/>
+          <w:b/>
+          <w:color w:val="auto"/>
+          <w:sz w:val="18"/>
+          <w:szCs w:val="16"/>
+        </w:rPr>
+        <w:t>2016</w:t>
+      </w:r>
+      <w:r>
+        <w:rPr>
+          <w:rFonts w:ascii="Tahoma" w:hAnsi="Tahoma" w:cs="Tahoma"/>
+          <w:b/>
+          <w:color w:val="auto"/>
+          <w:sz w:val="18"/>
+          <w:szCs w:val="16"/>
+        </w:rPr>
+        <w:t>-2017</w:t>
+      </w:r>
+      <w:r>
+        <w:rPr>
+          <w:rFonts w:ascii="Tahoma" w:hAnsi="Tahoma" w:cs="Tahoma"/>
+          <w:b/>
+          <w:color w:val="auto"/>
+          <w:sz w:val="18"/>
+          <w:szCs w:val="16"/>
+        </w:rPr>
+        <w:tab/>
+      </w:r>
+      <w:r>
+        <w:rPr>
+          <w:rFonts w:ascii="Tahoma" w:hAnsi="Tahoma" w:cs="Tahoma"/>
+          <w:b/>
+          <w:color w:val="auto"/>
+          <w:sz w:val="18"/>
+          <w:szCs w:val="16"/>
+        </w:rPr>
+        <w:tab/>
+        <w:t>Altran Technologies – Mission for Bosch Connected Devices and Solutions</w:t>
+      </w:r>
+    </w:p>
+    <w:p>
+      <w:pPr>
+        <w:tabs>
+          <w:tab w:val="left" w:pos="2268"/>
+        </w:tabs>
+        <w:spacing w:after="120"/>
+        <w:ind w:left="2410" w:right="-648" w:hanging="2977"/>
+        <w:rPr>
+          <w:rFonts w:ascii="Tahoma" w:hAnsi="Tahoma" w:cs="Tahoma"/>
+          <w:color w:val="auto"/>
+          <w:sz w:val="18"/>
+          <w:szCs w:val="16"/>
+        </w:rPr>
+      </w:pPr>
+      <w:r>
+        <w:rPr>
+          <w:rFonts w:ascii="Tahoma" w:hAnsi="Tahoma" w:cs="Tahoma"/>
+          <w:color w:val="auto"/>
+          <w:sz w:val="18"/>
+          <w:szCs w:val="16"/>
+        </w:rPr>
+        <w:tab/>
+      </w:r>
+      <w:r>
+        <w:rPr>
+          <w:rFonts w:ascii="Tahoma" w:hAnsi="Tahoma" w:cs="Tahoma"/>
+          <w:color w:val="auto"/>
+          <w:sz w:val="18"/>
+          <w:szCs w:val="16"/>
+        </w:rPr>
+        <w:tab/>
+        <w:t>Implementation, updating and improvement of unit and integration tests</w:t>
+      </w:r>
+    </w:p>
+    <w:p>
+      <w:pPr>
+        <w:tabs>
+          <w:tab w:val="left" w:pos="2268"/>
+        </w:tabs>
+        <w:spacing w:after="120"/>
+        <w:ind w:left="2410" w:right="-648" w:hanging="2977"/>
+        <w:rPr>
+          <w:rFonts w:ascii="Tahoma" w:hAnsi="Tahoma" w:cs="Tahoma"/>
+          <w:color w:val="auto"/>
+          <w:sz w:val="18"/>
+          <w:szCs w:val="16"/>
+        </w:rPr>
+      </w:pPr>
+      <w:r>
+        <w:rPr>
+          <w:rFonts w:ascii="Tahoma" w:hAnsi="Tahoma" w:cs="Tahoma"/>
+          <w:color w:val="auto"/>
+          <w:sz w:val="18"/>
+          <w:szCs w:val="16"/>
+        </w:rPr>
+        <w:tab/>
+      </w:r>
+      <w:r>
+        <w:rPr>
+          <w:rFonts w:ascii="Tahoma" w:hAnsi="Tahoma" w:cs="Tahoma"/>
+          <w:color w:val="auto"/>
+          <w:sz w:val="18"/>
+          <w:szCs w:val="16"/>
+        </w:rPr>
+        <w:tab/>
+        <w:t>Adaptation and implementation of a new software interface into several drivers</w:t>
+      </w:r>
+    </w:p>
+    <w:p>
+      <w:pPr>
+        <w:tabs>
+          <w:tab w:val="left" w:pos="2268"/>
+        </w:tabs>
+        <w:spacing w:after="120"/>
+        <w:ind w:left="2410" w:right="-648" w:hanging="2977"/>
+        <w:rPr>
+          <w:rFonts w:ascii="Tahoma" w:hAnsi="Tahoma" w:cs="Tahoma"/>
+          <w:b/>
+          <w:color w:val="auto"/>
+          <w:sz w:val="18"/>
+          <w:szCs w:val="16"/>
+        </w:rPr>
+      </w:pPr>
+      <w:r>
+        <w:rPr>
+          <w:rFonts w:ascii="Tahoma" w:hAnsi="Tahoma" w:cs="Tahoma"/>
+          <w:b/>
+          <w:color w:val="auto"/>
+          <w:sz w:val="18"/>
+          <w:szCs w:val="16"/>
+        </w:rPr>
+        <w:t>2015-2016</w:t>
+      </w:r>
+      <w:r>
+        <w:rPr>
+          <w:rFonts w:ascii="Tahoma" w:hAnsi="Tahoma" w:cs="Tahoma"/>
+          <w:b/>
+          <w:color w:val="auto"/>
+          <w:sz w:val="18"/>
+          <w:szCs w:val="16"/>
+        </w:rPr>
+        <w:tab/>
+      </w:r>
+      <w:r>
+        <w:rPr>
+          <w:rFonts w:ascii="Tahoma" w:hAnsi="Tahoma" w:cs="Tahoma"/>
+          <w:b/>
+          <w:color w:val="auto"/>
+          <w:sz w:val="18"/>
+          <w:szCs w:val="16"/>
+        </w:rPr>
+        <w:tab/>
+      </w:r>
+      <w:r>
+        <w:rPr>
+          <w:rFonts w:ascii="Tahoma" w:hAnsi="Tahoma" w:cs="Tahoma"/>
+          <w:b/>
+          <w:color w:val="auto"/>
+          <w:sz w:val="18"/>
+          <w:szCs w:val="16"/>
+        </w:rPr>
+        <w:t>Bachelor degree thesis, in “Hochschule” Offenburg, Germany</w:t>
+      </w:r>
+    </w:p>
+    <w:p>
+      <w:pPr>
+        <w:tabs>
+          <w:tab w:val="left" w:pos="2268"/>
+        </w:tabs>
+        <w:ind w:left="2410" w:right="-648" w:hanging="2977"/>
+        <w:rPr>
+          <w:rFonts w:ascii="Tahoma" w:hAnsi="Tahoma" w:cs="Tahoma"/>
+          <w:color w:val="auto"/>
+          <w:sz w:val="18"/>
+          <w:szCs w:val="16"/>
+        </w:rPr>
+      </w:pPr>
+      <w:r>
+        <w:rPr>
+          <w:rFonts w:ascii="Tahoma" w:hAnsi="Tahoma" w:cs="Tahoma"/>
+          <w:b/>
+          <w:color w:val="auto"/>
+          <w:sz w:val="18"/>
+          <w:szCs w:val="16"/>
+        </w:rPr>
+        <w:tab/>
+      </w:r>
+      <w:r>
+        <w:rPr>
+          <w:rFonts w:ascii="Tahoma" w:hAnsi="Tahoma" w:cs="Tahoma"/>
+          <w:b/>
+          <w:color w:val="auto"/>
+          <w:sz w:val="18"/>
+          <w:szCs w:val="16"/>
+        </w:rPr>
+        <w:tab/>
+      </w:r>
+      <w:r>
+        <w:rPr>
+          <w:rFonts w:ascii="Tahoma" w:hAnsi="Tahoma" w:cs="Tahoma"/>
+          <w:color w:val="auto"/>
+          <w:sz w:val="18"/>
+          <w:szCs w:val="16"/>
+        </w:rPr>
+        <w:t xml:space="preserve">Development of a new Generic Cryptographic Interface. This Interface </w:t>
+      </w:r>
+      <w:r>
+        <w:rPr>
+          <w:rFonts w:ascii="Tahoma" w:hAnsi="Tahoma" w:cs="Tahoma"/>
+          <w:color w:val="auto"/>
+          <w:sz w:val="18"/>
+          <w:szCs w:val="16"/>
+        </w:rPr>
+        <w:t>should be</w:t>
+      </w:r>
+      <w:r>
+        <w:rPr>
+          <w:rFonts w:ascii="Tahoma" w:hAnsi="Tahoma" w:cs="Tahoma"/>
+          <w:color w:val="auto"/>
+          <w:sz w:val="18"/>
+          <w:szCs w:val="16"/>
+        </w:rPr>
+        <w:t xml:space="preserve"> implemented in a TLS-Protocol, which is </w:t>
+      </w:r>
+      <w:r>
+        <w:rPr>
+          <w:rFonts w:ascii="Tahoma" w:hAnsi="Tahoma" w:cs="Tahoma"/>
+          <w:color w:val="auto"/>
+          <w:sz w:val="18"/>
+          <w:szCs w:val="16"/>
+        </w:rPr>
+        <w:t xml:space="preserve">used </w:t>
+      </w:r>
+      <w:r>
+        <w:rPr>
+          <w:rFonts w:ascii="Tahoma" w:hAnsi="Tahoma" w:cs="Tahoma"/>
+          <w:color w:val="auto"/>
+          <w:sz w:val="18"/>
+          <w:szCs w:val="16"/>
+        </w:rPr>
+        <w:t>in an Embedded System</w:t>
+      </w:r>
+    </w:p>
+    <w:p>
+      <w:pPr>
+        <w:tabs>
+          <w:tab w:val="left" w:pos="2268"/>
+        </w:tabs>
+        <w:ind w:left="2410" w:right="-648" w:hanging="2977"/>
+        <w:rPr>
+          <w:rFonts w:ascii="Tahoma" w:hAnsi="Tahoma" w:cs="Tahoma"/>
+          <w:b/>
+          <w:color w:val="auto"/>
+          <w:sz w:val="18"/>
+          <w:szCs w:val="16"/>
+        </w:rPr>
+      </w:pPr>
+    </w:p>
+    <w:p>
+      <w:pPr>
+        <w:tabs>
+          <w:tab w:val="left" w:pos="2268"/>
+        </w:tabs>
+        <w:spacing w:after="120"/>
+        <w:ind w:left="2410" w:right="-648" w:hanging="2977"/>
+        <w:rPr>
+          <w:rFonts w:ascii="Tahoma" w:hAnsi="Tahoma" w:cs="Tahoma"/>
           <w:b/>
           <w:color w:val="auto"/>
           <w:sz w:val="18"/>
@@ -764,6 +1157,15 @@
         </w:rPr>
         <w:t>, Git, Latex</w:t>
       </w:r>
+      <w:r>
+        <w:rPr>
+          <w:rFonts w:ascii="Tahoma" w:hAnsi="Tahoma" w:cs="Tahoma"/>
+          <w:color w:val="auto"/>
+          <w:sz w:val="18"/>
+          <w:szCs w:val="16"/>
+        </w:rPr>
+        <w:t>, Python</w:t>
+      </w:r>
     </w:p>
     <w:p>
       <w:pPr>
@@ -833,6 +1235,15 @@
           <w:szCs w:val="16"/>
         </w:rPr>
         <w:t xml:space="preserve"> PI</w:t>
+      </w:r>
+      <w:r>
+        <w:rPr>
+          <w:rFonts w:ascii="Tahoma" w:hAnsi="Tahoma" w:cs="Tahoma"/>
+          <w:color w:val="auto"/>
+          <w:sz w:val="18"/>
+          <w:szCs w:val="16"/>
+        </w:rPr>
+        <w:t>, Microchip</w:t>
       </w:r>
     </w:p>
     <w:p>
@@ -1033,6 +1444,15 @@
         <w:tab/>
         <w:t>Altium, Xilinx Vivado</w:t>
       </w:r>
+      <w:r>
+        <w:rPr>
+          <w:rFonts w:ascii="Tahoma" w:hAnsi="Tahoma" w:cs="Tahoma"/>
+          <w:color w:val="auto"/>
+          <w:sz w:val="18"/>
+          <w:szCs w:val="16"/>
+        </w:rPr>
+        <w:t>, Eagle</w:t>
+      </w:r>
     </w:p>
     <w:p>
       <w:pPr>
@@ -1176,6 +1596,15 @@
         </w:rPr>
         <w:t>, Real Time Operating System (RTOS) µOSII</w:t>
       </w:r>
+      <w:r>
+        <w:rPr>
+          <w:rFonts w:ascii="Tahoma" w:hAnsi="Tahoma" w:cs="Tahoma"/>
+          <w:color w:val="auto"/>
+          <w:sz w:val="18"/>
+          <w:szCs w:val="16"/>
+        </w:rPr>
+        <w:t>, FreeRTOS</w:t>
+      </w:r>
     </w:p>
     <w:p>
       <w:pPr>
@@ -1286,134 +1715,13 @@
     </w:p>
     <w:p>
       <w:pPr>
-        <w:ind w:left="2268" w:right="-648" w:hanging="2835"/>
-        <w:jc w:val="both"/>
-        <w:rPr>
-          <w:rFonts w:ascii="Tahoma" w:hAnsi="Tahoma" w:cs="Tahoma"/>
-          <w:color w:val="auto"/>
-          <w:sz w:val="18"/>
-          <w:szCs w:val="16"/>
-        </w:rPr>
-      </w:pPr>
-    </w:p>
-    <w:p>
-      <w:pPr>
         <w:ind w:left="2410" w:right="-648" w:hanging="2977"/>
         <w:jc w:val="both"/>
         <w:rPr>
           <w:rFonts w:ascii="Tahoma" w:hAnsi="Tahoma" w:cs="Tahoma"/>
-          <w:bCs/>
-          <w:color w:val="auto"/>
-          <w:sz w:val="18"/>
-          <w:szCs w:val="16"/>
-        </w:rPr>
-      </w:pPr>
-      <w:r>
-        <w:rPr>
-          <w:rFonts w:ascii="Tahoma" w:hAnsi="Tahoma" w:cs="Tahoma"/>
-          <w:b/>
-          <w:bCs/>
-          <w:color w:val="auto"/>
-          <w:sz w:val="18"/>
-          <w:szCs w:val="16"/>
-        </w:rPr>
-        <w:t>Languages</w:t>
-      </w:r>
-      <w:r>
-        <w:rPr>
-          <w:rFonts w:ascii="Tahoma" w:hAnsi="Tahoma" w:cs="Tahoma"/>
-          <w:b/>
-          <w:bCs/>
-          <w:color w:val="auto"/>
-          <w:sz w:val="18"/>
-          <w:szCs w:val="16"/>
-        </w:rPr>
-        <w:tab/>
-      </w:r>
-      <w:r>
-        <w:rPr>
-          <w:rFonts w:ascii="Tahoma" w:hAnsi="Tahoma" w:cs="Tahoma"/>
-          <w:bCs/>
-          <w:color w:val="auto"/>
-          <w:sz w:val="18"/>
-          <w:szCs w:val="16"/>
-        </w:rPr>
-        <w:t>French at native speaker</w:t>
-      </w:r>
-    </w:p>
-    <w:p>
-      <w:pPr>
-        <w:ind w:left="2410" w:right="-648" w:hanging="2977"/>
-        <w:jc w:val="both"/>
-        <w:rPr>
-          <w:rFonts w:ascii="Tahoma" w:hAnsi="Tahoma" w:cs="Tahoma"/>
-          <w:bCs/>
-          <w:color w:val="auto"/>
-          <w:sz w:val="18"/>
-          <w:szCs w:val="16"/>
-        </w:rPr>
-      </w:pPr>
-      <w:r>
-        <w:rPr>
-          <w:rFonts w:ascii="Tahoma" w:hAnsi="Tahoma" w:cs="Tahoma"/>
-          <w:bCs/>
-          <w:color w:val="auto"/>
-          <w:sz w:val="18"/>
-          <w:szCs w:val="16"/>
-        </w:rPr>
-        <w:tab/>
-        <w:t>Good level in German (B2)</w:t>
-      </w:r>
-    </w:p>
-    <w:p>
-      <w:pPr>
-        <w:ind w:left="2410" w:right="-648" w:hanging="2977"/>
-        <w:jc w:val="both"/>
-        <w:rPr>
-          <w:rFonts w:ascii="Tahoma" w:hAnsi="Tahoma" w:cs="Tahoma"/>
-          <w:bCs/>
-          <w:color w:val="auto"/>
-          <w:sz w:val="18"/>
-          <w:szCs w:val="16"/>
-        </w:rPr>
-      </w:pPr>
-      <w:r>
-        <w:rPr>
-          <w:rFonts w:ascii="Tahoma" w:hAnsi="Tahoma" w:cs="Tahoma"/>
-          <w:bCs/>
-          <w:color w:val="auto"/>
-          <w:sz w:val="18"/>
-          <w:szCs w:val="16"/>
-        </w:rPr>
-        <w:tab/>
-        <w:t>Good level in English (B2)</w:t>
-      </w:r>
-    </w:p>
-    <w:p>
-      <w:pPr>
-        <w:ind w:right="-648"/>
-        <w:jc w:val="both"/>
-        <w:rPr>
-          <w:rFonts w:ascii="Tahoma" w:hAnsi="Tahoma" w:cs="Tahoma"/>
-          <w:b/>
-          <w:bCs/>
-          <w:color w:val="auto"/>
-          <w:sz w:val="22"/>
-          <w:szCs w:val="20"/>
-        </w:rPr>
-      </w:pPr>
-    </w:p>
-    <w:p>
-      <w:pPr>
-        <w:ind w:right="-648"/>
-        <w:jc w:val="both"/>
-        <w:rPr>
-          <w:rFonts w:ascii="Tahoma" w:hAnsi="Tahoma" w:cs="Tahoma"/>
-          <w:b/>
-          <w:bCs/>
-          <w:color w:val="auto"/>
-          <w:sz w:val="22"/>
-          <w:szCs w:val="20"/>
+          <w:color w:val="auto"/>
+          <w:sz w:val="18"/>
+          <w:szCs w:val="16"/>
         </w:rPr>
       </w:pPr>
     </w:p>
@@ -1429,10 +1737,30 @@
           <w:b/>
           <w:bCs/>
           <w:color w:val="auto"/>
+          <w:szCs w:val="22"/>
+        </w:rPr>
+      </w:pPr>
+      <w:r>
+        <w:rPr>
+          <w:rFonts w:ascii="Tahoma" w:hAnsi="Tahoma" w:cs="Tahoma"/>
+          <w:b/>
+          <w:bCs/>
+          <w:color w:val="auto"/>
           <w:sz w:val="22"/>
           <w:szCs w:val="22"/>
         </w:rPr>
-      </w:pPr>
+        <w:t>Professional</w:t>
+      </w:r>
+      <w:r>
+        <w:rPr>
+          <w:rFonts w:ascii="Tahoma" w:hAnsi="Tahoma" w:cs="Tahoma"/>
+          <w:b/>
+          <w:bCs/>
+          <w:color w:val="auto"/>
+          <w:szCs w:val="22"/>
+        </w:rPr>
+        <w:t xml:space="preserve"> </w:t>
+      </w:r>
       <w:r>
         <w:rPr>
           <w:rFonts w:ascii="Tahoma" w:hAnsi="Tahoma" w:cs="Tahoma"/>
@@ -1442,6 +1770,305 @@
           <w:sz w:val="22"/>
           <w:szCs w:val="22"/>
         </w:rPr>
+        <w:t>competences</w:t>
+      </w:r>
+      <w:r>
+        <w:rPr>
+          <w:rFonts w:ascii="Tahoma" w:hAnsi="Tahoma" w:cs="Tahoma"/>
+          <w:b/>
+          <w:bCs/>
+          <w:color w:val="auto"/>
+          <w:sz w:val="22"/>
+          <w:szCs w:val="22"/>
+        </w:rPr>
+        <w:t xml:space="preserve"> (²)</w:t>
+      </w:r>
+    </w:p>
+    <w:p>
+      <w:pPr>
+        <w:ind w:left="2410" w:right="-648" w:hanging="2977"/>
+        <w:jc w:val="both"/>
+        <w:rPr>
+          <w:rFonts w:ascii="Tahoma" w:hAnsi="Tahoma" w:cs="Tahoma"/>
+          <w:b/>
+          <w:color w:val="auto"/>
+          <w:sz w:val="18"/>
+          <w:szCs w:val="16"/>
+        </w:rPr>
+      </w:pPr>
+    </w:p>
+    <w:p>
+      <w:pPr>
+        <w:ind w:left="2410" w:right="-648" w:hanging="2977"/>
+        <w:jc w:val="both"/>
+        <w:rPr>
+          <w:rFonts w:ascii="Tahoma" w:hAnsi="Tahoma" w:cs="Tahoma"/>
+          <w:b/>
+          <w:color w:val="auto"/>
+          <w:sz w:val="18"/>
+          <w:szCs w:val="16"/>
+        </w:rPr>
+      </w:pPr>
+    </w:p>
+    <w:p>
+      <w:pPr>
+        <w:ind w:left="2410" w:right="-648" w:hanging="2977"/>
+        <w:jc w:val="both"/>
+        <w:rPr>
+          <w:rFonts w:ascii="Tahoma" w:hAnsi="Tahoma" w:cs="Tahoma"/>
+          <w:color w:val="auto"/>
+          <w:sz w:val="18"/>
+          <w:szCs w:val="16"/>
+        </w:rPr>
+      </w:pPr>
+      <w:r>
+        <w:rPr>
+          <w:rFonts w:ascii="Tahoma" w:hAnsi="Tahoma" w:cs="Tahoma"/>
+          <w:b/>
+          <w:color w:val="auto"/>
+          <w:sz w:val="18"/>
+          <w:szCs w:val="16"/>
+        </w:rPr>
+        <w:t>Other tools</w:t>
+      </w:r>
+      <w:r>
+        <w:rPr>
+          <w:rFonts w:ascii="Tahoma" w:hAnsi="Tahoma" w:cs="Tahoma"/>
+          <w:b/>
+          <w:color w:val="auto"/>
+          <w:sz w:val="18"/>
+          <w:szCs w:val="16"/>
+        </w:rPr>
+        <w:tab/>
+      </w:r>
+      <w:r>
+        <w:rPr>
+          <w:rFonts w:ascii="Tahoma" w:hAnsi="Tahoma" w:cs="Tahoma"/>
+          <w:color w:val="auto"/>
+          <w:sz w:val="18"/>
+          <w:szCs w:val="16"/>
+        </w:rPr>
+        <w:t>Jenkins Continuous Integration, Git</w:t>
+      </w:r>
+    </w:p>
+    <w:p>
+      <w:pPr>
+        <w:ind w:left="2268" w:right="-648" w:hanging="2835"/>
+        <w:jc w:val="both"/>
+        <w:rPr>
+          <w:rFonts w:ascii="Tahoma" w:hAnsi="Tahoma" w:cs="Tahoma"/>
+          <w:color w:val="auto"/>
+          <w:sz w:val="18"/>
+          <w:szCs w:val="16"/>
+        </w:rPr>
+      </w:pPr>
+    </w:p>
+    <w:p>
+      <w:pPr>
+        <w:ind w:left="2410" w:right="-648" w:hanging="2977"/>
+        <w:jc w:val="both"/>
+        <w:rPr>
+          <w:rFonts w:ascii="Tahoma" w:hAnsi="Tahoma" w:cs="Tahoma"/>
+          <w:bCs/>
+          <w:color w:val="auto"/>
+          <w:sz w:val="18"/>
+          <w:szCs w:val="16"/>
+        </w:rPr>
+      </w:pPr>
+      <w:r>
+        <w:rPr>
+          <w:rFonts w:ascii="Tahoma" w:hAnsi="Tahoma" w:cs="Tahoma"/>
+          <w:b/>
+          <w:bCs/>
+          <w:color w:val="auto"/>
+          <w:sz w:val="18"/>
+          <w:szCs w:val="16"/>
+        </w:rPr>
+        <w:t>Languages</w:t>
+      </w:r>
+      <w:r>
+        <w:rPr>
+          <w:rFonts w:ascii="Tahoma" w:hAnsi="Tahoma" w:cs="Tahoma"/>
+          <w:b/>
+          <w:bCs/>
+          <w:color w:val="auto"/>
+          <w:sz w:val="18"/>
+          <w:szCs w:val="16"/>
+        </w:rPr>
+        <w:tab/>
+      </w:r>
+      <w:r>
+        <w:rPr>
+          <w:rFonts w:ascii="Tahoma" w:hAnsi="Tahoma" w:cs="Tahoma"/>
+          <w:bCs/>
+          <w:color w:val="auto"/>
+          <w:sz w:val="18"/>
+          <w:szCs w:val="16"/>
+        </w:rPr>
+        <w:t xml:space="preserve">French </w:t>
+      </w:r>
+      <w:r>
+        <w:rPr>
+          <w:rFonts w:ascii="Tahoma" w:hAnsi="Tahoma" w:cs="Tahoma"/>
+          <w:bCs/>
+          <w:color w:val="auto"/>
+          <w:sz w:val="18"/>
+          <w:szCs w:val="16"/>
+        </w:rPr>
+        <w:t>(native language)</w:t>
+      </w:r>
+    </w:p>
+    <w:p>
+      <w:pPr>
+        <w:ind w:left="2410" w:right="-648" w:hanging="2977"/>
+        <w:jc w:val="both"/>
+        <w:rPr>
+          <w:rFonts w:ascii="Tahoma" w:hAnsi="Tahoma" w:cs="Tahoma"/>
+          <w:bCs/>
+          <w:color w:val="auto"/>
+          <w:sz w:val="18"/>
+          <w:szCs w:val="16"/>
+        </w:rPr>
+      </w:pPr>
+      <w:r>
+        <w:rPr>
+          <w:rFonts w:ascii="Tahoma" w:hAnsi="Tahoma" w:cs="Tahoma"/>
+          <w:bCs/>
+          <w:color w:val="auto"/>
+          <w:sz w:val="18"/>
+          <w:szCs w:val="16"/>
+        </w:rPr>
+        <w:tab/>
+      </w:r>
+      <w:r>
+        <w:rPr>
+          <w:rFonts w:ascii="Tahoma" w:hAnsi="Tahoma" w:cs="Tahoma"/>
+          <w:bCs/>
+          <w:color w:val="auto"/>
+          <w:sz w:val="18"/>
+          <w:szCs w:val="16"/>
+        </w:rPr>
+        <w:t xml:space="preserve">English </w:t>
+      </w:r>
+      <w:r>
+        <w:rPr>
+          <w:rFonts w:ascii="Tahoma" w:hAnsi="Tahoma" w:cs="Tahoma"/>
+          <w:bCs/>
+          <w:color w:val="auto"/>
+          <w:sz w:val="18"/>
+          <w:szCs w:val="16"/>
+        </w:rPr>
+        <w:t>(fluent</w:t>
+      </w:r>
+      <w:bookmarkStart w:id="0" w:name="_GoBack"/>
+      <w:bookmarkEnd w:id="0"/>
+      <w:r>
+        <w:rPr>
+          <w:rFonts w:ascii="Tahoma" w:hAnsi="Tahoma" w:cs="Tahoma"/>
+          <w:bCs/>
+          <w:color w:val="auto"/>
+          <w:sz w:val="18"/>
+          <w:szCs w:val="16"/>
+        </w:rPr>
+        <w:t>)</w:t>
+      </w:r>
+    </w:p>
+    <w:p>
+      <w:pPr>
+        <w:ind w:left="2410" w:right="-648" w:hanging="2977"/>
+        <w:jc w:val="both"/>
+        <w:rPr>
+          <w:rFonts w:ascii="Tahoma" w:hAnsi="Tahoma" w:cs="Tahoma"/>
+          <w:bCs/>
+          <w:color w:val="auto"/>
+          <w:sz w:val="18"/>
+          <w:szCs w:val="16"/>
+        </w:rPr>
+      </w:pPr>
+      <w:r>
+        <w:rPr>
+          <w:rFonts w:ascii="Tahoma" w:hAnsi="Tahoma" w:cs="Tahoma"/>
+          <w:bCs/>
+          <w:color w:val="auto"/>
+          <w:sz w:val="18"/>
+          <w:szCs w:val="16"/>
+        </w:rPr>
+        <w:tab/>
+      </w:r>
+      <w:r>
+        <w:rPr>
+          <w:rFonts w:ascii="Tahoma" w:hAnsi="Tahoma" w:cs="Tahoma"/>
+          <w:bCs/>
+          <w:color w:val="auto"/>
+          <w:sz w:val="18"/>
+          <w:szCs w:val="16"/>
+        </w:rPr>
+        <w:t>German (fluent</w:t>
+      </w:r>
+      <w:r>
+        <w:rPr>
+          <w:rFonts w:ascii="Tahoma" w:hAnsi="Tahoma" w:cs="Tahoma"/>
+          <w:bCs/>
+          <w:color w:val="auto"/>
+          <w:sz w:val="18"/>
+          <w:szCs w:val="16"/>
+        </w:rPr>
+        <w:t>)</w:t>
+      </w:r>
+    </w:p>
+    <w:p>
+      <w:pPr>
+        <w:ind w:right="-648"/>
+        <w:jc w:val="both"/>
+        <w:rPr>
+          <w:rFonts w:ascii="Tahoma" w:hAnsi="Tahoma" w:cs="Tahoma"/>
+          <w:b/>
+          <w:bCs/>
+          <w:color w:val="auto"/>
+          <w:sz w:val="22"/>
+          <w:szCs w:val="20"/>
+        </w:rPr>
+      </w:pPr>
+    </w:p>
+    <w:p>
+      <w:pPr>
+        <w:ind w:right="-648"/>
+        <w:jc w:val="both"/>
+        <w:rPr>
+          <w:rFonts w:ascii="Tahoma" w:hAnsi="Tahoma" w:cs="Tahoma"/>
+          <w:b/>
+          <w:bCs/>
+          <w:color w:val="auto"/>
+          <w:sz w:val="22"/>
+          <w:szCs w:val="20"/>
+        </w:rPr>
+      </w:pPr>
+    </w:p>
+    <w:p>
+      <w:pPr>
+        <w:pBdr>
+          <w:bottom w:val="double" w:sz="16" w:space="1" w:color="0000FF"/>
+        </w:pBdr>
+        <w:ind w:left="-540" w:right="-648"/>
+        <w:jc w:val="center"/>
+        <w:rPr>
+          <w:rFonts w:ascii="Tahoma" w:hAnsi="Tahoma" w:cs="Tahoma"/>
+          <w:b/>
+          <w:bCs/>
+          <w:color w:val="auto"/>
+          <w:sz w:val="22"/>
+          <w:szCs w:val="22"/>
+        </w:rPr>
+      </w:pPr>
+      <w:r>
+        <w:rPr>
+          <w:rFonts w:ascii="Tahoma" w:hAnsi="Tahoma" w:cs="Tahoma"/>
+          <w:b/>
+          <w:bCs/>
+          <w:color w:val="auto"/>
+          <w:sz w:val="22"/>
+          <w:szCs w:val="22"/>
+        </w:rPr>
         <w:t>Hobbies</w:t>
       </w:r>
     </w:p>
@@ -1464,6 +2091,7 @@
         <w:ind w:left="2410" w:right="-1" w:hanging="2977"/>
         <w:rPr>
           <w:rFonts w:ascii="Tahoma" w:hAnsi="Tahoma" w:cs="Tahoma"/>
+          <w:b/>
           <w:bCs/>
           <w:color w:val="auto"/>
           <w:sz w:val="18"/>
@@ -1479,6 +2107,63 @@
           <w:sz w:val="18"/>
           <w:szCs w:val="18"/>
         </w:rPr>
+        <w:t>Android App</w:t>
+      </w:r>
+      <w:r>
+        <w:rPr>
+          <w:rFonts w:ascii="Tahoma" w:hAnsi="Tahoma" w:cs="Tahoma"/>
+          <w:b/>
+          <w:bCs/>
+          <w:color w:val="auto"/>
+          <w:sz w:val="18"/>
+          <w:szCs w:val="18"/>
+        </w:rPr>
+        <w:tab/>
+      </w:r>
+      <w:r>
+        <w:rPr>
+          <w:rFonts w:ascii="Tahoma" w:hAnsi="Tahoma" w:cs="Tahoma"/>
+          <w:bCs/>
+          <w:color w:val="auto"/>
+          <w:sz w:val="18"/>
+          <w:szCs w:val="18"/>
+        </w:rPr>
+        <w:t>Development of an Android application for a Tarot card game. It allows the autonomous calculation of the score and ranking</w:t>
+      </w:r>
+    </w:p>
+    <w:p>
+      <w:pPr>
+        <w:ind w:left="2410" w:right="-1" w:hanging="2977"/>
+        <w:rPr>
+          <w:rFonts w:ascii="Tahoma" w:hAnsi="Tahoma" w:cs="Tahoma"/>
+          <w:b/>
+          <w:bCs/>
+          <w:color w:val="auto"/>
+          <w:sz w:val="18"/>
+          <w:szCs w:val="18"/>
+        </w:rPr>
+      </w:pPr>
+    </w:p>
+    <w:p>
+      <w:pPr>
+        <w:ind w:left="2410" w:right="-1" w:hanging="2977"/>
+        <w:rPr>
+          <w:rFonts w:ascii="Tahoma" w:hAnsi="Tahoma" w:cs="Tahoma"/>
+          <w:bCs/>
+          <w:color w:val="auto"/>
+          <w:sz w:val="18"/>
+          <w:szCs w:val="18"/>
+        </w:rPr>
+      </w:pPr>
+      <w:r>
+        <w:rPr>
+          <w:rFonts w:ascii="Tahoma" w:hAnsi="Tahoma" w:cs="Tahoma"/>
+          <w:b/>
+          <w:bCs/>
+          <w:color w:val="auto"/>
+          <w:sz w:val="18"/>
+          <w:szCs w:val="18"/>
+        </w:rPr>
         <w:t>Website</w:t>
       </w:r>
       <w:r>
@@ -1500,7 +2185,7 @@
           <w:sz w:val="18"/>
           <w:szCs w:val="18"/>
         </w:rPr>
-        <w:t>Development of a personal website with my curriculum vitae translated in</w:t>
+        <w:t>Development of a personal website with</w:t>
       </w:r>
       <w:r>
         <w:rPr>
@@ -1510,7 +2195,7 @@
           <w:sz w:val="18"/>
           <w:szCs w:val="18"/>
         </w:rPr>
-        <w:t xml:space="preserve">to </w:t>
+        <w:t xml:space="preserve"> my curriculum vitae in</w:t>
       </w:r>
       <w:r>
         <w:rPr>
@@ -1520,7 +2205,7 @@
           <w:sz w:val="18"/>
           <w:szCs w:val="18"/>
         </w:rPr>
-        <w:t>French</w:t>
+        <w:t xml:space="preserve"> English</w:t>
       </w:r>
       <w:r>
         <w:rPr>
@@ -1530,19 +2215,9 @@
           <w:sz w:val="18"/>
           <w:szCs w:val="18"/>
         </w:rPr>
-        <w:t xml:space="preserve"> and English</w:t>
-      </w:r>
-      <w:r>
-        <w:rPr>
-          <w:rFonts w:ascii="Tahoma" w:hAnsi="Tahoma" w:cs="Tahoma"/>
-          <w:bCs/>
-          <w:color w:val="auto"/>
-          <w:sz w:val="18"/>
-          <w:szCs w:val="18"/>
-        </w:rPr>
         <w:t xml:space="preserve">. Link: </w:t>
       </w:r>
-      <w:hyperlink r:id="rId10" w:history="1">
+      <w:hyperlink r:id="rId9" w:history="1">
         <w:r>
           <w:rPr>
             <w:rStyle w:val="Lienhypertexte"/>
@@ -1555,12 +2230,8 @@
       </w:hyperlink>
     </w:p>
     <w:sectPr>
-      <w:headerReference w:type="even" r:id="rId11"/>
-      <w:headerReference w:type="default" r:id="rId12"/>
-      <w:footerReference w:type="even" r:id="rId13"/>
-      <w:footerReference w:type="default" r:id="rId14"/>
-      <w:headerReference w:type="first" r:id="rId15"/>
-      <w:footerReference w:type="first" r:id="rId16"/>
+      <w:headerReference w:type="default" r:id="rId10"/>
+      <w:footerReference w:type="default" r:id="rId11"/>
       <w:footnotePr>
         <w:pos w:val="beneathText"/>
       </w:footnotePr>
@@ -1574,7 +2245,7 @@
 </file>
 
 <file path=word/endnotes.xml><?xml version="1.0" encoding="utf-8"?>
-<w:endnotes xmlns:wpc="http://schemas.microsoft.com/office/word/2010/wordprocessingCanvas" xmlns:mc="http://schemas.openxmlformats.org/markup-compatibility/2006" xmlns:o="urn:schemas-microsoft-com:office:office" xmlns:r="http://schemas.openxmlformats.org/officeDocument/2006/relationships" xmlns:m="http://schemas.openxmlformats.org/officeDocument/2006/math" xmlns:v="urn:schemas-microsoft-com:vml" xmlns:wp14="http://schemas.microsoft.com/office/word/2010/wordprocessingDrawing" xmlns:wp="http://schemas.openxmlformats.org/drawingml/2006/wordprocessingDrawing" xmlns:w10="urn:schemas-microsoft-com:office:word" xmlns:w="http://schemas.openxmlformats.org/wordprocessingml/2006/main" xmlns:w14="http://schemas.microsoft.com/office/word/2010/wordml" xmlns:wpg="http://schemas.microsoft.com/office/word/2010/wordprocessingGroup" xmlns:wpi="http://schemas.microsoft.com/office/word/2010/wordprocessingInk" xmlns:wne="http://schemas.microsoft.com/office/word/2006/wordml" xmlns:wps="http://schemas.microsoft.com/office/word/2010/wordprocessingShape" mc:Ignorable="w14 wp14">
+<w:endnotes xmlns:wpc="http://schemas.microsoft.com/office/word/2010/wordprocessingCanvas" xmlns:cx="http://schemas.microsoft.com/office/drawing/2014/chartex" xmlns:cx1="http://schemas.microsoft.com/office/drawing/2015/9/8/chartex" xmlns:cx2="http://schemas.microsoft.com/office/drawing/2015/10/21/chartex" xmlns:cx3="http://schemas.microsoft.com/office/drawing/2016/5/9/chartex" xmlns:cx4="http://schemas.microsoft.com/office/drawing/2016/5/10/chartex" xmlns:cx5="http://schemas.microsoft.com/office/drawing/2016/5/11/chartex" xmlns:cx6="http://schemas.microsoft.com/office/drawing/2016/5/12/chartex" xmlns:cx7="http://schemas.microsoft.com/office/drawing/2016/5/13/chartex" xmlns:cx8="http://schemas.microsoft.com/office/drawing/2016/5/14/chartex" xmlns:mc="http://schemas.openxmlformats.org/markup-compatibility/2006" xmlns:aink="http://schemas.microsoft.com/office/drawing/2016/ink" xmlns:am3d="http://schemas.microsoft.com/office/drawing/2017/model3d" xmlns:o="urn:schemas-microsoft-com:office:office" xmlns:r="http://schemas.openxmlformats.org/officeDocument/2006/relationships" xmlns:m="http://schemas.openxmlformats.org/officeDocument/2006/math" xmlns:v="urn:schemas-microsoft-com:vml" xmlns:wp14="http://schemas.microsoft.com/office/word/2010/wordprocessingDrawing" xmlns:wp="http://schemas.openxmlformats.org/drawingml/2006/wordprocessingDrawing" xmlns:w10="urn:schemas-microsoft-com:office:word" xmlns:w="http://schemas.openxmlformats.org/wordprocessingml/2006/main" xmlns:w14="http://schemas.microsoft.com/office/word/2010/wordml" xmlns:w15="http://schemas.microsoft.com/office/word/2012/wordml" xmlns:w16cid="http://schemas.microsoft.com/office/word/2016/wordml/cid" xmlns:w16se="http://schemas.microsoft.com/office/word/2015/wordml/symex" xmlns:wpg="http://schemas.microsoft.com/office/word/2010/wordprocessingGroup" xmlns:wpi="http://schemas.microsoft.com/office/word/2010/wordprocessingInk" xmlns:wne="http://schemas.microsoft.com/office/word/2006/wordml" xmlns:wps="http://schemas.microsoft.com/office/word/2010/wordprocessingShape" mc:Ignorable="w14 w15 w16se w16cid wp14">
   <w:endnote w:type="separator" w:id="-1">
     <w:p>
       <w:r>
@@ -1593,17 +2264,7 @@
 </file>
 
 <file path=word/footer1.xml><?xml version="1.0" encoding="utf-8"?>
-<w:ftr xmlns:wpc="http://schemas.microsoft.com/office/word/2010/wordprocessingCanvas" xmlns:mc="http://schemas.openxmlformats.org/markup-compatibility/2006" xmlns:o="urn:schemas-microsoft-com:office:office" xmlns:r="http://schemas.openxmlformats.org/officeDocument/2006/relationships" xmlns:m="http://schemas.openxmlformats.org/officeDocument/2006/math" xmlns:v="urn:schemas-microsoft-com:vml" xmlns:wp14="http://schemas.microsoft.com/office/word/2010/wordprocessingDrawing" xmlns:wp="http://schemas.openxmlformats.org/drawingml/2006/wordprocessingDrawing" xmlns:w10="urn:schemas-microsoft-com:office:word" xmlns:w="http://schemas.openxmlformats.org/wordprocessingml/2006/main" xmlns:w14="http://schemas.microsoft.com/office/word/2010/wordml" xmlns:wpg="http://schemas.microsoft.com/office/word/2010/wordprocessingGroup" xmlns:wpi="http://schemas.microsoft.com/office/word/2010/wordprocessingInk" xmlns:wne="http://schemas.microsoft.com/office/word/2006/wordml" xmlns:wps="http://schemas.microsoft.com/office/word/2010/wordprocessingShape" mc:Ignorable="w14 wp14">
-  <w:p>
-    <w:pPr>
-      <w:pStyle w:val="Pieddepage"/>
-    </w:pPr>
-  </w:p>
-</w:ftr>
-</file>
-
-<file path=word/footer2.xml><?xml version="1.0" encoding="utf-8"?>
-<w:ftr xmlns:wpc="http://schemas.microsoft.com/office/word/2010/wordprocessingCanvas" xmlns:mc="http://schemas.openxmlformats.org/markup-compatibility/2006" xmlns:o="urn:schemas-microsoft-com:office:office" xmlns:r="http://schemas.openxmlformats.org/officeDocument/2006/relationships" xmlns:m="http://schemas.openxmlformats.org/officeDocument/2006/math" xmlns:v="urn:schemas-microsoft-com:vml" xmlns:wp14="http://schemas.microsoft.com/office/word/2010/wordprocessingDrawing" xmlns:wp="http://schemas.openxmlformats.org/drawingml/2006/wordprocessingDrawing" xmlns:w10="urn:schemas-microsoft-com:office:word" xmlns:w="http://schemas.openxmlformats.org/wordprocessingml/2006/main" xmlns:w14="http://schemas.microsoft.com/office/word/2010/wordml" xmlns:wpg="http://schemas.microsoft.com/office/word/2010/wordprocessingGroup" xmlns:wpi="http://schemas.microsoft.com/office/word/2010/wordprocessingInk" xmlns:wne="http://schemas.microsoft.com/office/word/2006/wordml" xmlns:wps="http://schemas.microsoft.com/office/word/2010/wordprocessingShape" mc:Ignorable="w14 wp14">
+<w:ftr xmlns:wpc="http://schemas.microsoft.com/office/word/2010/wordprocessingCanvas" xmlns:cx="http://schemas.microsoft.com/office/drawing/2014/chartex" xmlns:cx1="http://schemas.microsoft.com/office/drawing/2015/9/8/chartex" xmlns:cx2="http://schemas.microsoft.com/office/drawing/2015/10/21/chartex" xmlns:cx3="http://schemas.microsoft.com/office/drawing/2016/5/9/chartex" xmlns:cx4="http://schemas.microsoft.com/office/drawing/2016/5/10/chartex" xmlns:cx5="http://schemas.microsoft.com/office/drawing/2016/5/11/chartex" xmlns:cx6="http://schemas.microsoft.com/office/drawing/2016/5/12/chartex" xmlns:cx7="http://schemas.microsoft.com/office/drawing/2016/5/13/chartex" xmlns:cx8="http://schemas.microsoft.com/office/drawing/2016/5/14/chartex" xmlns:mc="http://schemas.openxmlformats.org/markup-compatibility/2006" xmlns:aink="http://schemas.microsoft.com/office/drawing/2016/ink" xmlns:am3d="http://schemas.microsoft.com/office/drawing/2017/model3d" xmlns:o="urn:schemas-microsoft-com:office:office" xmlns:r="http://schemas.openxmlformats.org/officeDocument/2006/relationships" xmlns:m="http://schemas.openxmlformats.org/officeDocument/2006/math" xmlns:v="urn:schemas-microsoft-com:vml" xmlns:wp14="http://schemas.microsoft.com/office/word/2010/wordprocessingDrawing" xmlns:wp="http://schemas.openxmlformats.org/drawingml/2006/wordprocessingDrawing" xmlns:w10="urn:schemas-microsoft-com:office:word" xmlns:w="http://schemas.openxmlformats.org/wordprocessingml/2006/main" xmlns:w14="http://schemas.microsoft.com/office/word/2010/wordml" xmlns:w15="http://schemas.microsoft.com/office/word/2012/wordml" xmlns:w16cid="http://schemas.microsoft.com/office/word/2016/wordml/cid" xmlns:w16se="http://schemas.microsoft.com/office/word/2015/wordml/symex" xmlns:wpg="http://schemas.microsoft.com/office/word/2010/wordprocessingGroup" xmlns:wpi="http://schemas.microsoft.com/office/word/2010/wordprocessingInk" xmlns:wne="http://schemas.microsoft.com/office/word/2006/wordml" xmlns:wps="http://schemas.microsoft.com/office/word/2010/wordprocessingShape" mc:Ignorable="w14 w15 w16se w16cid wp14">
   <w:p>
     <w:pPr>
       <w:pStyle w:val="Pieddepage"/>
@@ -1611,348 +2272,443 @@
     <w:r>
       <w:rPr>
         <w:noProof/>
-        <w:lang w:val="fr-FR" w:eastAsia="fr-FR"/>
+        <w:color w:val="808080" w:themeColor="background1" w:themeShade="80"/>
+      </w:rPr>
+      <mc:AlternateContent>
+        <mc:Choice Requires="wpg">
+          <w:drawing>
+            <wp:anchor distT="0" distB="0" distL="0" distR="0" simplePos="0" relativeHeight="251664384" behindDoc="0" locked="0" layoutInCell="1" allowOverlap="1">
+              <wp:simplePos x="0" y="0"/>
+              <wp:positionH relativeFrom="margin">
+                <wp:align>right</wp:align>
+              </wp:positionH>
+              <mc:AlternateContent>
+                <mc:Choice Requires="wp14">
+                  <wp:positionV relativeFrom="bottomMargin">
+                    <wp14:pctPosVOffset>20000</wp14:pctPosVOffset>
+                  </wp:positionV>
+                </mc:Choice>
+                <mc:Fallback>
+                  <wp:positionV relativeFrom="page">
+                    <wp:posOffset>10325735</wp:posOffset>
+                  </wp:positionV>
+                </mc:Fallback>
+              </mc:AlternateContent>
+              <wp:extent cx="5951220" cy="449580"/>
+              <wp:effectExtent l="0" t="0" r="0" b="7620"/>
+              <wp:wrapSquare wrapText="bothSides"/>
+              <wp:docPr id="37" name="Groupe 37"/>
+              <wp:cNvGraphicFramePr/>
+              <a:graphic xmlns:a="http://schemas.openxmlformats.org/drawingml/2006/main">
+                <a:graphicData uri="http://schemas.microsoft.com/office/word/2010/wordprocessingGroup">
+                  <wpg:wgp>
+                    <wpg:cNvGrpSpPr/>
+                    <wpg:grpSpPr>
+                      <a:xfrm>
+                        <a:off x="0" y="0"/>
+                        <a:ext cx="5951220" cy="449580"/>
+                        <a:chOff x="0" y="0"/>
+                        <a:chExt cx="5970294" cy="454934"/>
+                      </a:xfrm>
+                    </wpg:grpSpPr>
+                    <wps:wsp>
+                      <wps:cNvPr id="38" name="Rectangle 38"/>
+                      <wps:cNvSpPr/>
+                      <wps:spPr>
+                        <a:xfrm>
+                          <a:off x="19050" y="0"/>
+                          <a:ext cx="5943600" cy="18826"/>
+                        </a:xfrm>
+                        <a:prstGeom prst="rect">
+                          <a:avLst/>
+                        </a:prstGeom>
+                        <a:solidFill>
+                          <a:schemeClr val="tx1"/>
+                        </a:solidFill>
+                        <a:ln>
+                          <a:noFill/>
+                        </a:ln>
+                      </wps:spPr>
+                      <wps:style>
+                        <a:lnRef idx="2">
+                          <a:schemeClr val="accent1">
+                            <a:shade val="50000"/>
+                          </a:schemeClr>
+                        </a:lnRef>
+                        <a:fillRef idx="1">
+                          <a:schemeClr val="accent1"/>
+                        </a:fillRef>
+                        <a:effectRef idx="0">
+                          <a:schemeClr val="accent1"/>
+                        </a:effectRef>
+                        <a:fontRef idx="minor">
+                          <a:schemeClr val="lt1"/>
+                        </a:fontRef>
+                      </wps:style>
+                      <wps:bodyPr rot="0" spcFirstLastPara="0" vertOverflow="overflow" horzOverflow="overflow" vert="horz" wrap="square" lIns="91440" tIns="45720" rIns="91440" bIns="45720" numCol="1" spcCol="0" rtlCol="0" fromWordArt="0" anchor="ctr" anchorCtr="0" forceAA="0" compatLnSpc="1">
+                        <a:prstTxWarp prst="textNoShape">
+                          <a:avLst/>
+                        </a:prstTxWarp>
+                        <a:noAutofit/>
+                      </wps:bodyPr>
+                    </wps:wsp>
+                    <wps:wsp>
+                      <wps:cNvPr id="39" name="Zone de texte 39"/>
+                      <wps:cNvSpPr txBox="1"/>
+                      <wps:spPr>
+                        <a:xfrm>
+                          <a:off x="0" y="66676"/>
+                          <a:ext cx="5970294" cy="388258"/>
+                        </a:xfrm>
+                        <a:prstGeom prst="rect">
+                          <a:avLst/>
+                        </a:prstGeom>
+                        <a:noFill/>
+                        <a:ln w="6350">
+                          <a:noFill/>
+                        </a:ln>
+                        <a:effectLst/>
+                      </wps:spPr>
+                      <wps:style>
+                        <a:lnRef idx="0">
+                          <a:schemeClr val="accent1"/>
+                        </a:lnRef>
+                        <a:fillRef idx="0">
+                          <a:schemeClr val="accent1"/>
+                        </a:fillRef>
+                        <a:effectRef idx="0">
+                          <a:schemeClr val="accent1"/>
+                        </a:effectRef>
+                        <a:fontRef idx="minor">
+                          <a:schemeClr val="dk1"/>
+                        </a:fontRef>
+                      </wps:style>
+                      <wps:txbx>
+                        <w:txbxContent>
+                          <w:p>
+                            <w:pPr>
+                              <w:jc w:val="right"/>
+                              <w:rPr>
+                                <w:rFonts w:ascii="Tahoma" w:hAnsi="Tahoma" w:cs="Tahoma"/>
+                                <w:color w:val="auto"/>
+                                <w:sz w:val="18"/>
+                              </w:rPr>
+                            </w:pPr>
+                            <w:r>
+                              <w:rPr>
+                                <w:rFonts w:ascii="Tahoma" w:hAnsi="Tahoma" w:cs="Tahoma"/>
+                                <w:color w:val="auto"/>
+                                <w:sz w:val="18"/>
+                              </w:rPr>
+                              <w:t>July 2017</w:t>
+                            </w:r>
+                          </w:p>
+                          <w:p>
+                            <w:pPr>
+                              <w:jc w:val="right"/>
+                              <w:rPr>
+                                <w:rFonts w:ascii="Lucida Handwriting" w:hAnsi="Lucida Handwriting"/>
+                                <w:sz w:val="16"/>
+                              </w:rPr>
+                            </w:pPr>
+                            <w:r>
+                              <w:rPr>
+                                <w:rFonts w:ascii="Lucida Handwriting" w:hAnsi="Lucida Handwriting"/>
+                                <w:sz w:val="16"/>
+                              </w:rPr>
+                              <w:t>Steve Wagner</w:t>
+                            </w:r>
+                          </w:p>
+                          <w:p>
+                            <w:pPr>
+                              <w:jc w:val="right"/>
+                              <w:rPr>
+                                <w:color w:val="808080" w:themeColor="background1" w:themeShade="80"/>
+                              </w:rPr>
+                            </w:pPr>
+                          </w:p>
+                        </w:txbxContent>
+                      </wps:txbx>
+                      <wps:bodyPr rot="0" spcFirstLastPara="0" vertOverflow="overflow" horzOverflow="overflow" vert="horz" wrap="square" lIns="91440" tIns="45720" rIns="91440" bIns="0" numCol="1" spcCol="0" rtlCol="0" fromWordArt="0" anchor="b" anchorCtr="0" forceAA="0" compatLnSpc="1">
+                        <a:prstTxWarp prst="textNoShape">
+                          <a:avLst/>
+                        </a:prstTxWarp>
+                        <a:noAutofit/>
+                      </wps:bodyPr>
+                    </wps:wsp>
+                  </wpg:wgp>
+                </a:graphicData>
+              </a:graphic>
+              <wp14:sizeRelH relativeFrom="margin">
+                <wp14:pctWidth>0</wp14:pctWidth>
+              </wp14:sizeRelH>
+              <wp14:sizeRelV relativeFrom="margin">
+                <wp14:pctHeight>0</wp14:pctHeight>
+              </wp14:sizeRelV>
+            </wp:anchor>
+          </w:drawing>
+        </mc:Choice>
+        <mc:Fallback>
+          <w:pict>
+            <v:group id="Groupe 37" o:spid="_x0000_s1026" style="position:absolute;margin-left:417.4pt;margin-top:0;width:468.6pt;height:35.4pt;z-index:251664384;mso-top-percent:200;mso-wrap-distance-left:0;mso-wrap-distance-right:0;mso-position-horizontal:right;mso-position-horizontal-relative:margin;mso-position-vertical-relative:bottom-margin-area;mso-top-percent:200;mso-width-relative:margin;mso-height-relative:margin" coordsize="59702,4549" o:gfxdata="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">
+              <v:rect id="Rectangle 38" o:spid="_x0000_s1027" style="position:absolute;left:190;width:59436;height:188;visibility:visible;mso-wrap-style:square;v-text-anchor:middle" o:gfxdata="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" fillcolor="black [3213]" stroked="f" strokeweight="2pt"/>
+              <v:shapetype id="_x0000_t202" coordsize="21600,21600" o:spt="202" path="m,l,21600r21600,l21600,xe">
+                <v:stroke joinstyle="miter"/>
+                <v:path gradientshapeok="t" o:connecttype="rect"/>
+              </v:shapetype>
+              <v:shape id="Zone de texte 39" o:spid="_x0000_s1028" type="#_x0000_t202" style="position:absolute;top:666;width:59702;height:3883;visibility:visible;mso-wrap-style:square;v-text-anchor:bottom" o:gfxdata="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" filled="f" stroked="f" strokeweight=".5pt">
+                <v:textbox inset=",,,0">
+                  <w:txbxContent>
+                    <w:p>
+                      <w:pPr>
+                        <w:jc w:val="right"/>
+                        <w:rPr>
+                          <w:rFonts w:ascii="Tahoma" w:hAnsi="Tahoma" w:cs="Tahoma"/>
+                          <w:color w:val="auto"/>
+                          <w:sz w:val="18"/>
+                        </w:rPr>
+                      </w:pPr>
+                      <w:r>
+                        <w:rPr>
+                          <w:rFonts w:ascii="Tahoma" w:hAnsi="Tahoma" w:cs="Tahoma"/>
+                          <w:color w:val="auto"/>
+                          <w:sz w:val="18"/>
+                        </w:rPr>
+                        <w:t>July 2017</w:t>
+                      </w:r>
+                    </w:p>
+                    <w:p>
+                      <w:pPr>
+                        <w:jc w:val="right"/>
+                        <w:rPr>
+                          <w:rFonts w:ascii="Lucida Handwriting" w:hAnsi="Lucida Handwriting"/>
+                          <w:sz w:val="16"/>
+                        </w:rPr>
+                      </w:pPr>
+                      <w:r>
+                        <w:rPr>
+                          <w:rFonts w:ascii="Lucida Handwriting" w:hAnsi="Lucida Handwriting"/>
+                          <w:sz w:val="16"/>
+                        </w:rPr>
+                        <w:t>Steve Wagner</w:t>
+                      </w:r>
+                    </w:p>
+                    <w:p>
+                      <w:pPr>
+                        <w:jc w:val="right"/>
+                        <w:rPr>
+                          <w:color w:val="808080" w:themeColor="background1" w:themeShade="80"/>
+                        </w:rPr>
+                      </w:pPr>
+                    </w:p>
+                  </w:txbxContent>
+                </v:textbox>
+              </v:shape>
+              <w10:wrap type="square" anchorx="margin" anchory="margin"/>
+            </v:group>
+          </w:pict>
+        </mc:Fallback>
+      </mc:AlternateContent>
+    </w:r>
+    <w:r>
+      <w:rPr>
+        <w:noProof/>
       </w:rPr>
       <mc:AlternateContent>
         <mc:Choice Requires="wps">
           <w:drawing>
-            <wp:anchor distT="0" distB="0" distL="114300" distR="114300" simplePos="0" relativeHeight="251660288" behindDoc="0" locked="0" layoutInCell="1" allowOverlap="1" wp14:anchorId="38CB2419" wp14:editId="64349BD6">
+            <wp:anchor distT="0" distB="0" distL="0" distR="0" simplePos="0" relativeHeight="251663360" behindDoc="0" locked="0" layoutInCell="1" allowOverlap="1">
               <wp:simplePos x="0" y="0"/>
-              <wp:positionH relativeFrom="margin">
-                <wp:align>center</wp:align>
+              <wp:positionH relativeFrom="rightMargin">
+                <wp:align>left</wp:align>
               </wp:positionH>
-              <wp:positionV relativeFrom="page">
-                <wp:align>bottom</wp:align>
-              </wp:positionV>
-              <wp:extent cx="6115050" cy="367665"/>
-              <wp:effectExtent l="0" t="0" r="0" b="0"/>
-              <wp:wrapNone/>
-              <wp:docPr id="5" name="Rectangle 459"/>
-              <wp:cNvGraphicFramePr>
-                <a:graphicFrameLocks xmlns:a="http://schemas.openxmlformats.org/drawingml/2006/main"/>
-              </wp:cNvGraphicFramePr>
+              <mc:AlternateContent>
+                <mc:Choice Requires="wp14">
+                  <wp:positionV relativeFrom="bottomMargin">
+                    <wp14:pctPosVOffset>20000</wp14:pctPosVOffset>
+                  </wp:positionV>
+                </mc:Choice>
+                <mc:Fallback>
+                  <wp:positionV relativeFrom="page">
+                    <wp:posOffset>10325735</wp:posOffset>
+                  </wp:positionV>
+                </mc:Fallback>
+              </mc:AlternateContent>
+              <wp:extent cx="457200" cy="320040"/>
+              <wp:effectExtent l="0" t="0" r="0" b="3810"/>
+              <wp:wrapSquare wrapText="bothSides"/>
+              <wp:docPr id="40" name="Rectangle 40"/>
+              <wp:cNvGraphicFramePr/>
               <a:graphic xmlns:a="http://schemas.openxmlformats.org/drawingml/2006/main">
                 <a:graphicData uri="http://schemas.microsoft.com/office/word/2010/wordprocessingShape">
                   <wps:wsp>
-                    <wps:cNvSpPr>
-                      <a:spLocks noChangeArrowheads="1"/>
-                    </wps:cNvSpPr>
-                    <wps:spPr bwMode="auto">
+                    <wps:cNvSpPr/>
+                    <wps:spPr>
                       <a:xfrm>
                         <a:off x="0" y="0"/>
-                        <a:ext cx="6115050" cy="367665"/>
+                        <a:ext cx="457200" cy="320040"/>
                       </a:xfrm>
                       <a:prstGeom prst="rect">
                         <a:avLst/>
                       </a:prstGeom>
-                      <a:noFill/>
-                      <a:extLst>
-                        <a:ext uri="{909E8E84-426E-40DD-AFC4-6F175D3DCCD1}">
-                          <a14:hiddenFill xmlns:a14="http://schemas.microsoft.com/office/drawing/2010/main">
-                            <a:solidFill>
-                              <a:srgbClr val="FFFFFF"/>
-                            </a:solidFill>
-                          </a14:hiddenFill>
-                        </a:ext>
-                        <a:ext uri="{91240B29-F687-4F45-9708-019B960494DF}">
-                          <a14:hiddenLine xmlns:a14="http://schemas.microsoft.com/office/drawing/2010/main" w="9525">
-                            <a:solidFill>
-                              <a:srgbClr val="000000"/>
-                            </a:solidFill>
-                            <a:miter lim="800000"/>
-                            <a:headEnd/>
-                            <a:tailEnd/>
-                          </a14:hiddenLine>
-                        </a:ext>
-                      </a:extLst>
+                      <a:solidFill>
+                        <a:schemeClr val="tx1"/>
+                      </a:solidFill>
+                      <a:ln w="38100">
+                        <a:noFill/>
+                      </a:ln>
                     </wps:spPr>
+                    <wps:style>
+                      <a:lnRef idx="2">
+                        <a:schemeClr val="accent1">
+                          <a:shade val="50000"/>
+                        </a:schemeClr>
+                      </a:lnRef>
+                      <a:fillRef idx="1">
+                        <a:schemeClr val="accent1"/>
+                      </a:fillRef>
+                      <a:effectRef idx="0">
+                        <a:schemeClr val="accent1"/>
+                      </a:effectRef>
+                      <a:fontRef idx="minor">
+                        <a:schemeClr val="lt1"/>
+                      </a:fontRef>
+                    </wps:style>
                     <wps:txbx>
                       <w:txbxContent>
                         <w:p>
                           <w:pPr>
                             <w:jc w:val="right"/>
                             <w:rPr>
-                              <w:rFonts w:ascii="Tahoma" w:hAnsi="Tahoma" w:cs="Tahoma"/>
-                              <w:color w:val="auto"/>
-                              <w:sz w:val="18"/>
+                              <w:color w:val="FFFFFF" w:themeColor="background1"/>
+                              <w:sz w:val="28"/>
+                              <w:szCs w:val="28"/>
                             </w:rPr>
                           </w:pPr>
                           <w:r>
                             <w:rPr>
-                              <w:rFonts w:ascii="Tahoma" w:hAnsi="Tahoma" w:cs="Tahoma"/>
-                              <w:color w:val="auto"/>
-                              <w:sz w:val="18"/>
+                              <w:color w:val="FFFFFF" w:themeColor="background1"/>
+                              <w:sz w:val="28"/>
+                              <w:szCs w:val="28"/>
                             </w:rPr>
-                            <w:t>15 F</w:t>
+                            <w:fldChar w:fldCharType="begin"/>
                           </w:r>
-                          <w:bookmarkStart w:id="0" w:name="_GoBack"/>
-                          <w:bookmarkEnd w:id="0"/>
                           <w:r>
                             <w:rPr>
-                              <w:rFonts w:ascii="Tahoma" w:hAnsi="Tahoma" w:cs="Tahoma"/>
-                              <w:color w:val="auto"/>
-                              <w:sz w:val="18"/>
+                              <w:color w:val="FFFFFF" w:themeColor="background1"/>
+                              <w:sz w:val="28"/>
+                              <w:szCs w:val="28"/>
                             </w:rPr>
-                            <w:t>ebruary 2016</w:t>
+                            <w:instrText>PAGE   \* MERGEFORMAT</w:instrText>
                           </w:r>
-                        </w:p>
-                        <w:p>
-                          <w:pPr>
-                            <w:jc w:val="right"/>
-                            <w:rPr>
-                              <w:rFonts w:ascii="Lucida Handwriting" w:hAnsi="Lucida Handwriting"/>
-                              <w:sz w:val="16"/>
-                            </w:rPr>
-                          </w:pPr>
                           <w:r>
                             <w:rPr>
-                              <w:rFonts w:ascii="Lucida Handwriting" w:hAnsi="Lucida Handwriting"/>
-                              <w:sz w:val="16"/>
+                              <w:color w:val="FFFFFF" w:themeColor="background1"/>
+                              <w:sz w:val="28"/>
+                              <w:szCs w:val="28"/>
                             </w:rPr>
-                            <w:t>Steve Wagner</w:t>
+                            <w:fldChar w:fldCharType="separate"/>
                           </w:r>
-                        </w:p>
-                        <w:p>
-                          <w:pPr>
-                            <w:jc w:val="right"/>
-                          </w:pPr>
+                          <w:r>
+                            <w:rPr>
+                              <w:noProof/>
+                              <w:color w:val="FFFFFF" w:themeColor="background1"/>
+                              <w:sz w:val="28"/>
+                              <w:szCs w:val="28"/>
+                              <w:lang w:val="fr-FR"/>
+                            </w:rPr>
+                            <w:t>2</w:t>
+                          </w:r>
+                          <w:r>
+                            <w:rPr>
+                              <w:color w:val="FFFFFF" w:themeColor="background1"/>
+                              <w:sz w:val="28"/>
+                              <w:szCs w:val="28"/>
+                            </w:rPr>
+                            <w:fldChar w:fldCharType="end"/>
+                          </w:r>
                         </w:p>
                       </w:txbxContent>
                     </wps:txbx>
-                    <wps:bodyPr rot="0" vert="horz" wrap="square" lIns="91440" tIns="0" rIns="91440" bIns="45720" anchor="t" anchorCtr="0" upright="1">
+                    <wps:bodyPr rot="0" spcFirstLastPara="0" vertOverflow="overflow" horzOverflow="overflow" vert="horz" wrap="square" lIns="91440" tIns="45720" rIns="91440" bIns="45720" numCol="1" spcCol="0" rtlCol="0" fromWordArt="0" anchor="b" anchorCtr="0" forceAA="0" compatLnSpc="1">
+                      <a:prstTxWarp prst="textNoShape">
+                        <a:avLst/>
+                      </a:prstTxWarp>
                       <a:noAutofit/>
                     </wps:bodyPr>
                   </wps:wsp>
                 </a:graphicData>
               </a:graphic>
               <wp14:sizeRelH relativeFrom="margin">
-                <wp14:pctWidth>100000</wp14:pctWidth>
+                <wp14:pctWidth>0</wp14:pctWidth>
               </wp14:sizeRelH>
-              <wp14:sizeRelV relativeFrom="bottomMargin">
-                <wp14:pctHeight>81000</wp14:pctHeight>
+              <wp14:sizeRelV relativeFrom="margin">
+                <wp14:pctHeight>0</wp14:pctHeight>
               </wp14:sizeRelV>
             </wp:anchor>
           </w:drawing>
         </mc:Choice>
         <mc:Fallback>
           <w:pict>
-            <v:rect id="Rectangle 459" o:spid="_x0000_s1026" style="position:absolute;margin-left:0;margin-top:0;width:481.5pt;height:28.95pt;z-index:251660288;visibility:visible;mso-wrap-style:square;mso-width-percent:1000;mso-height-percent:810;mso-wrap-distance-left:9pt;mso-wrap-distance-top:0;mso-wrap-distance-right:9pt;mso-wrap-distance-bottom:0;mso-position-horizontal:center;mso-position-horizontal-relative:margin;mso-position-vertical:bottom;mso-position-vertical-relative:page;mso-width-percent:1000;mso-height-percent:810;mso-width-relative:margin;mso-height-relative:bottom-margin-area;v-text-anchor:top" o:gfxdata="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" filled="f" stroked="f">
-              <v:textbox inset=",0">
+            <v:rect id="Rectangle 40" o:spid="_x0000_s1029" style="position:absolute;margin-left:0;margin-top:0;width:36pt;height:25.2pt;z-index:251663360;visibility:visible;mso-wrap-style:square;mso-width-percent:0;mso-height-percent:0;mso-top-percent:200;mso-wrap-distance-left:0;mso-wrap-distance-top:0;mso-wrap-distance-right:0;mso-wrap-distance-bottom:0;mso-position-horizontal:left;mso-position-horizontal-relative:right-margin-area;mso-position-vertical-relative:bottom-margin-area;mso-width-percent:0;mso-height-percent:0;mso-top-percent:200;mso-width-relative:margin;mso-height-relative:margin;v-text-anchor:bottom" o:gfxdata="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" fillcolor="black [3213]" stroked="f" strokeweight="3pt">
+              <v:textbox>
                 <w:txbxContent>
                   <w:p>
                     <w:pPr>
                       <w:jc w:val="right"/>
                       <w:rPr>
-                        <w:rFonts w:ascii="Tahoma" w:hAnsi="Tahoma" w:cs="Tahoma"/>
-                        <w:color w:val="auto"/>
-                        <w:sz w:val="18"/>
+                        <w:color w:val="FFFFFF" w:themeColor="background1"/>
+                        <w:sz w:val="28"/>
+                        <w:szCs w:val="28"/>
                       </w:rPr>
                     </w:pPr>
                     <w:r>
                       <w:rPr>
-                        <w:rFonts w:ascii="Tahoma" w:hAnsi="Tahoma" w:cs="Tahoma"/>
-                        <w:color w:val="auto"/>
-                        <w:sz w:val="18"/>
+                        <w:color w:val="FFFFFF" w:themeColor="background1"/>
+                        <w:sz w:val="28"/>
+                        <w:szCs w:val="28"/>
                       </w:rPr>
-                      <w:t>15 F</w:t>
+                      <w:fldChar w:fldCharType="begin"/>
                     </w:r>
-                    <w:bookmarkStart w:id="1" w:name="_GoBack"/>
-                    <w:bookmarkEnd w:id="1"/>
                     <w:r>
                       <w:rPr>
-                        <w:rFonts w:ascii="Tahoma" w:hAnsi="Tahoma" w:cs="Tahoma"/>
-                        <w:color w:val="auto"/>
-                        <w:sz w:val="18"/>
+                        <w:color w:val="FFFFFF" w:themeColor="background1"/>
+                        <w:sz w:val="28"/>
+                        <w:szCs w:val="28"/>
                       </w:rPr>
-                      <w:t>ebruary 2016</w:t>
+                      <w:instrText>PAGE   \* MERGEFORMAT</w:instrText>
                     </w:r>
-                  </w:p>
-                  <w:p>
-                    <w:pPr>
-                      <w:jc w:val="right"/>
-                      <w:rPr>
-                        <w:rFonts w:ascii="Lucida Handwriting" w:hAnsi="Lucida Handwriting"/>
-                        <w:sz w:val="16"/>
-                      </w:rPr>
-                    </w:pPr>
                     <w:r>
                       <w:rPr>
-                        <w:rFonts w:ascii="Lucida Handwriting" w:hAnsi="Lucida Handwriting"/>
-                        <w:sz w:val="16"/>
+                        <w:color w:val="FFFFFF" w:themeColor="background1"/>
+                        <w:sz w:val="28"/>
+                        <w:szCs w:val="28"/>
                       </w:rPr>
-                      <w:t>Steve Wagner</w:t>
+                      <w:fldChar w:fldCharType="separate"/>
                     </w:r>
-                  </w:p>
-                  <w:p>
-                    <w:pPr>
-                      <w:jc w:val="right"/>
-                    </w:pPr>
+                    <w:r>
+                      <w:rPr>
+                        <w:noProof/>
+                        <w:color w:val="FFFFFF" w:themeColor="background1"/>
+                        <w:sz w:val="28"/>
+                        <w:szCs w:val="28"/>
+                        <w:lang w:val="fr-FR"/>
+                      </w:rPr>
+                      <w:t>2</w:t>
+                    </w:r>
+                    <w:r>
+                      <w:rPr>
+                        <w:color w:val="FFFFFF" w:themeColor="background1"/>
+                        <w:sz w:val="28"/>
+                        <w:szCs w:val="28"/>
+                      </w:rPr>
+                      <w:fldChar w:fldCharType="end"/>
+                    </w:r>
                   </w:p>
                 </w:txbxContent>
               </v:textbox>
-              <w10:wrap anchorx="margin" anchory="page"/>
+              <w10:wrap type="square" anchorx="margin" anchory="margin"/>
             </v:rect>
-          </w:pict>
-        </mc:Fallback>
-      </mc:AlternateContent>
-    </w:r>
-    <w:r>
-      <w:rPr>
-        <w:noProof/>
-        <w:lang w:val="fr-FR" w:eastAsia="fr-FR"/>
-      </w:rPr>
-      <mc:AlternateContent>
-        <mc:Choice Requires="wpg">
-          <w:drawing>
-            <wp:anchor distT="0" distB="0" distL="114300" distR="114300" simplePos="0" relativeHeight="251659264" behindDoc="0" locked="0" layoutInCell="1" allowOverlap="1" wp14:anchorId="514B48E4" wp14:editId="50383F19">
-              <wp:simplePos x="0" y="0"/>
-              <wp:positionH relativeFrom="page">
-                <wp:posOffset>6849110</wp:posOffset>
-              </wp:positionH>
-              <wp:positionV relativeFrom="page">
-                <wp:posOffset>10344150</wp:posOffset>
-              </wp:positionV>
-              <wp:extent cx="76200" cy="337820"/>
-              <wp:effectExtent l="0" t="0" r="0" b="5080"/>
-              <wp:wrapNone/>
-              <wp:docPr id="1" name="Groupe 460"/>
-              <wp:cNvGraphicFramePr>
-                <a:graphicFrameLocks xmlns:a="http://schemas.openxmlformats.org/drawingml/2006/main"/>
-              </wp:cNvGraphicFramePr>
-              <a:graphic xmlns:a="http://schemas.openxmlformats.org/drawingml/2006/main">
-                <a:graphicData uri="http://schemas.microsoft.com/office/word/2010/wordprocessingGroup">
-                  <wpg:wgp>
-                    <wpg:cNvGrpSpPr>
-                      <a:grpSpLocks/>
-                    </wpg:cNvGrpSpPr>
-                    <wpg:grpSpPr bwMode="auto">
-                      <a:xfrm>
-                        <a:off x="0" y="0"/>
-                        <a:ext cx="76200" cy="337820"/>
-                        <a:chOff x="2820" y="4935"/>
-                        <a:chExt cx="120" cy="1320"/>
-                      </a:xfrm>
-                    </wpg:grpSpPr>
-                    <wps:wsp>
-                      <wps:cNvPr id="2" name="AutoShape 2"/>
-                      <wps:cNvCnPr>
-                        <a:cxnSpLocks noChangeShapeType="1"/>
-                      </wps:cNvCnPr>
-                      <wps:spPr bwMode="auto">
-                        <a:xfrm>
-                          <a:off x="2820" y="4935"/>
-                          <a:ext cx="0" cy="1320"/>
-                        </a:xfrm>
-                        <a:prstGeom prst="straightConnector1">
-                          <a:avLst/>
-                        </a:prstGeom>
-                        <a:noFill/>
-                        <a:ln w="9525">
-                          <a:solidFill>
-                            <a:srgbClr val="4F81BD"/>
-                          </a:solidFill>
-                          <a:round/>
-                          <a:headEnd/>
-                          <a:tailEnd/>
-                        </a:ln>
-                        <a:extLst>
-                          <a:ext uri="{909E8E84-426E-40DD-AFC4-6F175D3DCCD1}">
-                            <a14:hiddenFill xmlns:a14="http://schemas.microsoft.com/office/drawing/2010/main">
-                              <a:noFill/>
-                            </a14:hiddenFill>
-                          </a:ext>
-                        </a:extLst>
-                      </wps:spPr>
-                      <wps:bodyPr/>
-                    </wps:wsp>
-                    <wps:wsp>
-                      <wps:cNvPr id="3" name="AutoShape 3"/>
-                      <wps:cNvCnPr>
-                        <a:cxnSpLocks noChangeShapeType="1"/>
-                      </wps:cNvCnPr>
-                      <wps:spPr bwMode="auto">
-                        <a:xfrm>
-                          <a:off x="2880" y="4935"/>
-                          <a:ext cx="0" cy="1320"/>
-                        </a:xfrm>
-                        <a:prstGeom prst="straightConnector1">
-                          <a:avLst/>
-                        </a:prstGeom>
-                        <a:noFill/>
-                        <a:ln w="9525">
-                          <a:solidFill>
-                            <a:srgbClr val="4F81BD"/>
-                          </a:solidFill>
-                          <a:round/>
-                          <a:headEnd/>
-                          <a:tailEnd/>
-                        </a:ln>
-                        <a:extLst>
-                          <a:ext uri="{909E8E84-426E-40DD-AFC4-6F175D3DCCD1}">
-                            <a14:hiddenFill xmlns:a14="http://schemas.microsoft.com/office/drawing/2010/main">
-                              <a:noFill/>
-                            </a14:hiddenFill>
-                          </a:ext>
-                        </a:extLst>
-                      </wps:spPr>
-                      <wps:bodyPr/>
-                    </wps:wsp>
-                    <wps:wsp>
-                      <wps:cNvPr id="4" name="AutoShape 4"/>
-                      <wps:cNvCnPr>
-                        <a:cxnSpLocks noChangeShapeType="1"/>
-                      </wps:cNvCnPr>
-                      <wps:spPr bwMode="auto">
-                        <a:xfrm>
-                          <a:off x="2940" y="4935"/>
-                          <a:ext cx="0" cy="1320"/>
-                        </a:xfrm>
-                        <a:prstGeom prst="straightConnector1">
-                          <a:avLst/>
-                        </a:prstGeom>
-                        <a:noFill/>
-                        <a:ln w="9525">
-                          <a:solidFill>
-                            <a:srgbClr val="4F81BD"/>
-                          </a:solidFill>
-                          <a:round/>
-                          <a:headEnd/>
-                          <a:tailEnd/>
-                        </a:ln>
-                        <a:extLst>
-                          <a:ext uri="{909E8E84-426E-40DD-AFC4-6F175D3DCCD1}">
-                            <a14:hiddenFill xmlns:a14="http://schemas.microsoft.com/office/drawing/2010/main">
-                              <a:noFill/>
-                            </a14:hiddenFill>
-                          </a:ext>
-                        </a:extLst>
-                      </wps:spPr>
-                      <wps:bodyPr/>
-                    </wps:wsp>
-                  </wpg:wgp>
-                </a:graphicData>
-              </a:graphic>
-              <wp14:sizeRelH relativeFrom="page">
-                <wp14:pctWidth>0</wp14:pctWidth>
-              </wp14:sizeRelH>
-              <wp14:sizeRelV relativeFrom="bottomMargin">
-                <wp14:pctHeight>78000</wp14:pctHeight>
-              </wp14:sizeRelV>
-            </wp:anchor>
-          </w:drawing>
-        </mc:Choice>
-        <mc:Fallback>
-          <w:pict>
-            <v:group id="Groupe 460" o:spid="_x0000_s1026" style="position:absolute;margin-left:539.3pt;margin-top:814.5pt;width:6pt;height:26.6pt;z-index:251659264;mso-height-percent:780;mso-position-horizontal-relative:page;mso-position-vertical-relative:page;mso-height-percent:780;mso-height-relative:bottom-margin-area" coordorigin="2820,4935" coordsize="120,1320" o:gfxdata="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">
-              <v:shapetype id="_x0000_t32" coordsize="21600,21600" o:spt="32" o:oned="t" path="m,l21600,21600e" filled="f">
-                <v:path arrowok="t" fillok="f" o:connecttype="none"/>
-                <o:lock v:ext="edit" shapetype="t"/>
-              </v:shapetype>
-              <v:shape id="AutoShape 2" o:spid="_x0000_s1027" type="#_x0000_t32" style="position:absolute;left:2820;top:4935;width:0;height:1320;visibility:visible;mso-wrap-style:square" o:connectortype="straight" o:gfxdata="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" strokecolor="#4f81bd"/>
-              <v:shape id="AutoShape 3" o:spid="_x0000_s1028" type="#_x0000_t32" style="position:absolute;left:2880;top:4935;width:0;height:1320;visibility:visible;mso-wrap-style:square" o:connectortype="straight" o:gfxdata="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" strokecolor="#4f81bd"/>
-              <v:shape id="AutoShape 4" o:spid="_x0000_s1029" type="#_x0000_t32" style="position:absolute;left:2940;top:4935;width:0;height:1320;visibility:visible;mso-wrap-style:square" o:connectortype="straight" o:gfxdata="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" strokecolor="#4f81bd"/>
-              <w10:wrap anchorx="page" anchory="page"/>
-            </v:group>
           </w:pict>
         </mc:Fallback>
       </mc:AlternateContent>
@@ -1961,18 +2717,8 @@
 </w:ftr>
 </file>
 
-<file path=word/footer3.xml><?xml version="1.0" encoding="utf-8"?>
-<w:ftr xmlns:wpc="http://schemas.microsoft.com/office/word/2010/wordprocessingCanvas" xmlns:mc="http://schemas.openxmlformats.org/markup-compatibility/2006" xmlns:o="urn:schemas-microsoft-com:office:office" xmlns:r="http://schemas.openxmlformats.org/officeDocument/2006/relationships" xmlns:m="http://schemas.openxmlformats.org/officeDocument/2006/math" xmlns:v="urn:schemas-microsoft-com:vml" xmlns:wp14="http://schemas.microsoft.com/office/word/2010/wordprocessingDrawing" xmlns:wp="http://schemas.openxmlformats.org/drawingml/2006/wordprocessingDrawing" xmlns:w10="urn:schemas-microsoft-com:office:word" xmlns:w="http://schemas.openxmlformats.org/wordprocessingml/2006/main" xmlns:w14="http://schemas.microsoft.com/office/word/2010/wordml" xmlns:wpg="http://schemas.microsoft.com/office/word/2010/wordprocessingGroup" xmlns:wpi="http://schemas.microsoft.com/office/word/2010/wordprocessingInk" xmlns:wne="http://schemas.microsoft.com/office/word/2006/wordml" xmlns:wps="http://schemas.microsoft.com/office/word/2010/wordprocessingShape" mc:Ignorable="w14 wp14">
-  <w:p>
-    <w:pPr>
-      <w:pStyle w:val="Pieddepage"/>
-    </w:pPr>
-  </w:p>
-</w:ftr>
-</file>
-
 <file path=word/footnotes.xml><?xml version="1.0" encoding="utf-8"?>
-<w:footnotes xmlns:wpc="http://schemas.microsoft.com/office/word/2010/wordprocessingCanvas" xmlns:mc="http://schemas.openxmlformats.org/markup-compatibility/2006" xmlns:o="urn:schemas-microsoft-com:office:office" xmlns:r="http://schemas.openxmlformats.org/officeDocument/2006/relationships" xmlns:m="http://schemas.openxmlformats.org/officeDocument/2006/math" xmlns:v="urn:schemas-microsoft-com:vml" xmlns:wp14="http://schemas.microsoft.com/office/word/2010/wordprocessingDrawing" xmlns:wp="http://schemas.openxmlformats.org/drawingml/2006/wordprocessingDrawing" xmlns:w10="urn:schemas-microsoft-com:office:word" xmlns:w="http://schemas.openxmlformats.org/wordprocessingml/2006/main" xmlns:w14="http://schemas.microsoft.com/office/word/2010/wordml" xmlns:wpg="http://schemas.microsoft.com/office/word/2010/wordprocessingGroup" xmlns:wpi="http://schemas.microsoft.com/office/word/2010/wordprocessingInk" xmlns:wne="http://schemas.microsoft.com/office/word/2006/wordml" xmlns:wps="http://schemas.microsoft.com/office/word/2010/wordprocessingShape" mc:Ignorable="w14 wp14">
+<w:footnotes xmlns:wpc="http://schemas.microsoft.com/office/word/2010/wordprocessingCanvas" xmlns:cx="http://schemas.microsoft.com/office/drawing/2014/chartex" xmlns:cx1="http://schemas.microsoft.com/office/drawing/2015/9/8/chartex" xmlns:cx2="http://schemas.microsoft.com/office/drawing/2015/10/21/chartex" xmlns:cx3="http://schemas.microsoft.com/office/drawing/2016/5/9/chartex" xmlns:cx4="http://schemas.microsoft.com/office/drawing/2016/5/10/chartex" xmlns:cx5="http://schemas.microsoft.com/office/drawing/2016/5/11/chartex" xmlns:cx6="http://schemas.microsoft.com/office/drawing/2016/5/12/chartex" xmlns:cx7="http://schemas.microsoft.com/office/drawing/2016/5/13/chartex" xmlns:cx8="http://schemas.microsoft.com/office/drawing/2016/5/14/chartex" xmlns:mc="http://schemas.openxmlformats.org/markup-compatibility/2006" xmlns:aink="http://schemas.microsoft.com/office/drawing/2016/ink" xmlns:am3d="http://schemas.microsoft.com/office/drawing/2017/model3d" xmlns:o="urn:schemas-microsoft-com:office:office" xmlns:r="http://schemas.openxmlformats.org/officeDocument/2006/relationships" xmlns:m="http://schemas.openxmlformats.org/officeDocument/2006/math" xmlns:v="urn:schemas-microsoft-com:vml" xmlns:wp14="http://schemas.microsoft.com/office/word/2010/wordprocessingDrawing" xmlns:wp="http://schemas.openxmlformats.org/drawingml/2006/wordprocessingDrawing" xmlns:w10="urn:schemas-microsoft-com:office:word" xmlns:w="http://schemas.openxmlformats.org/wordprocessingml/2006/main" xmlns:w14="http://schemas.microsoft.com/office/word/2010/wordml" xmlns:w15="http://schemas.microsoft.com/office/word/2012/wordml" xmlns:w16cid="http://schemas.microsoft.com/office/word/2016/wordml/cid" xmlns:w16se="http://schemas.microsoft.com/office/word/2015/wordml/symex" xmlns:wpg="http://schemas.microsoft.com/office/word/2010/wordprocessingGroup" xmlns:wpi="http://schemas.microsoft.com/office/word/2010/wordprocessingInk" xmlns:wne="http://schemas.microsoft.com/office/word/2006/wordml" xmlns:wps="http://schemas.microsoft.com/office/word/2010/wordprocessingShape" mc:Ignorable="w14 w15 w16se w16cid wp14">
   <w:footnote w:type="separator" w:id="-1">
     <w:p>
       <w:r>
@@ -1991,17 +2737,7 @@
 </file>
 
 <file path=word/header1.xml><?xml version="1.0" encoding="utf-8"?>
-<w:hdr xmlns:wpc="http://schemas.microsoft.com/office/word/2010/wordprocessingCanvas" xmlns:mc="http://schemas.openxmlformats.org/markup-compatibility/2006" xmlns:o="urn:schemas-microsoft-com:office:office" xmlns:r="http://schemas.openxmlformats.org/officeDocument/2006/relationships" xmlns:m="http://schemas.openxmlformats.org/officeDocument/2006/math" xmlns:v="urn:schemas-microsoft-com:vml" xmlns:wp14="http://schemas.microsoft.com/office/word/2010/wordprocessingDrawing" xmlns:wp="http://schemas.openxmlformats.org/drawingml/2006/wordprocessingDrawing" xmlns:w10="urn:schemas-microsoft-com:office:word" xmlns:w="http://schemas.openxmlformats.org/wordprocessingml/2006/main" xmlns:w14="http://schemas.microsoft.com/office/word/2010/wordml" xmlns:wpg="http://schemas.microsoft.com/office/word/2010/wordprocessingGroup" xmlns:wpi="http://schemas.microsoft.com/office/word/2010/wordprocessingInk" xmlns:wne="http://schemas.microsoft.com/office/word/2006/wordml" xmlns:wps="http://schemas.microsoft.com/office/word/2010/wordprocessingShape" mc:Ignorable="w14 wp14">
-  <w:p>
-    <w:pPr>
-      <w:pStyle w:val="En-tte"/>
-    </w:pPr>
-  </w:p>
-</w:hdr>
-</file>
-
-<file path=word/header2.xml><?xml version="1.0" encoding="utf-8"?>
-<w:hdr xmlns:wpc="http://schemas.microsoft.com/office/word/2010/wordprocessingCanvas" xmlns:mc="http://schemas.openxmlformats.org/markup-compatibility/2006" xmlns:o="urn:schemas-microsoft-com:office:office" xmlns:r="http://schemas.openxmlformats.org/officeDocument/2006/relationships" xmlns:m="http://schemas.openxmlformats.org/officeDocument/2006/math" xmlns:v="urn:schemas-microsoft-com:vml" xmlns:wp14="http://schemas.microsoft.com/office/word/2010/wordprocessingDrawing" xmlns:wp="http://schemas.openxmlformats.org/drawingml/2006/wordprocessingDrawing" xmlns:w10="urn:schemas-microsoft-com:office:word" xmlns:w="http://schemas.openxmlformats.org/wordprocessingml/2006/main" xmlns:w14="http://schemas.microsoft.com/office/word/2010/wordml" xmlns:wpg="http://schemas.microsoft.com/office/word/2010/wordprocessingGroup" xmlns:wpi="http://schemas.microsoft.com/office/word/2010/wordprocessingInk" xmlns:wne="http://schemas.microsoft.com/office/word/2006/wordml" xmlns:wps="http://schemas.microsoft.com/office/word/2010/wordprocessingShape" mc:Ignorable="w14 wp14">
+<w:hdr xmlns:wpc="http://schemas.microsoft.com/office/word/2010/wordprocessingCanvas" xmlns:cx="http://schemas.microsoft.com/office/drawing/2014/chartex" xmlns:cx1="http://schemas.microsoft.com/office/drawing/2015/9/8/chartex" xmlns:cx2="http://schemas.microsoft.com/office/drawing/2015/10/21/chartex" xmlns:cx3="http://schemas.microsoft.com/office/drawing/2016/5/9/chartex" xmlns:cx4="http://schemas.microsoft.com/office/drawing/2016/5/10/chartex" xmlns:cx5="http://schemas.microsoft.com/office/drawing/2016/5/11/chartex" xmlns:cx6="http://schemas.microsoft.com/office/drawing/2016/5/12/chartex" xmlns:cx7="http://schemas.microsoft.com/office/drawing/2016/5/13/chartex" xmlns:cx8="http://schemas.microsoft.com/office/drawing/2016/5/14/chartex" xmlns:mc="http://schemas.openxmlformats.org/markup-compatibility/2006" xmlns:aink="http://schemas.microsoft.com/office/drawing/2016/ink" xmlns:am3d="http://schemas.microsoft.com/office/drawing/2017/model3d" xmlns:o="urn:schemas-microsoft-com:office:office" xmlns:r="http://schemas.openxmlformats.org/officeDocument/2006/relationships" xmlns:m="http://schemas.openxmlformats.org/officeDocument/2006/math" xmlns:v="urn:schemas-microsoft-com:vml" xmlns:wp14="http://schemas.microsoft.com/office/word/2010/wordprocessingDrawing" xmlns:wp="http://schemas.openxmlformats.org/drawingml/2006/wordprocessingDrawing" xmlns:w10="urn:schemas-microsoft-com:office:word" xmlns:w="http://schemas.openxmlformats.org/wordprocessingml/2006/main" xmlns:w14="http://schemas.microsoft.com/office/word/2010/wordml" xmlns:w15="http://schemas.microsoft.com/office/word/2012/wordml" xmlns:w16cid="http://schemas.microsoft.com/office/word/2016/wordml/cid" xmlns:w16se="http://schemas.microsoft.com/office/word/2015/wordml/symex" xmlns:wpg="http://schemas.microsoft.com/office/word/2010/wordprocessingGroup" xmlns:wpi="http://schemas.microsoft.com/office/word/2010/wordprocessingInk" xmlns:wne="http://schemas.microsoft.com/office/word/2006/wordml" xmlns:wps="http://schemas.microsoft.com/office/word/2010/wordprocessingShape" mc:Ignorable="w14 w15 w16se w16cid wp14">
   <w:p>
     <w:pPr>
       <w:ind w:left="-540" w:right="-648"/>
@@ -2249,7 +2985,16 @@
         <w:sz w:val="20"/>
         <w:szCs w:val="16"/>
       </w:rPr>
-      <w:t xml:space="preserve">30.04.1994 (21 </w:t>
+      <w:t>30.04.1994 (23</w:t>
+    </w:r>
+    <w:r>
+      <w:rPr>
+        <w:rFonts w:ascii="Tahoma" w:hAnsi="Tahoma" w:cs="Tahoma"/>
+        <w:color w:val="auto"/>
+        <w:sz w:val="20"/>
+        <w:szCs w:val="16"/>
+      </w:rPr>
+      <w:t xml:space="preserve"> </w:t>
     </w:r>
     <w:r>
       <w:rPr>
@@ -2282,19 +3027,9 @@
 </w:hdr>
 </file>
 
-<file path=word/header3.xml><?xml version="1.0" encoding="utf-8"?>
-<w:hdr xmlns:wpc="http://schemas.microsoft.com/office/word/2010/wordprocessingCanvas" xmlns:mc="http://schemas.openxmlformats.org/markup-compatibility/2006" xmlns:o="urn:schemas-microsoft-com:office:office" xmlns:r="http://schemas.openxmlformats.org/officeDocument/2006/relationships" xmlns:m="http://schemas.openxmlformats.org/officeDocument/2006/math" xmlns:v="urn:schemas-microsoft-com:vml" xmlns:wp14="http://schemas.microsoft.com/office/word/2010/wordprocessingDrawing" xmlns:wp="http://schemas.openxmlformats.org/drawingml/2006/wordprocessingDrawing" xmlns:w10="urn:schemas-microsoft-com:office:word" xmlns:w="http://schemas.openxmlformats.org/wordprocessingml/2006/main" xmlns:w14="http://schemas.microsoft.com/office/word/2010/wordml" xmlns:wpg="http://schemas.microsoft.com/office/word/2010/wordprocessingGroup" xmlns:wpi="http://schemas.microsoft.com/office/word/2010/wordprocessingInk" xmlns:wne="http://schemas.microsoft.com/office/word/2006/wordml" xmlns:wps="http://schemas.microsoft.com/office/word/2010/wordprocessingShape" mc:Ignorable="w14 wp14">
-  <w:p>
-    <w:pPr>
-      <w:pStyle w:val="En-tte"/>
-    </w:pPr>
-  </w:p>
-</w:hdr>
-</file>
-
 <file path=word/numbering.xml><?xml version="1.0" encoding="utf-8"?>
-<w:numbering xmlns:wpc="http://schemas.microsoft.com/office/word/2010/wordprocessingCanvas" xmlns:mc="http://schemas.openxmlformats.org/markup-compatibility/2006" xmlns:o="urn:schemas-microsoft-com:office:office" xmlns:r="http://schemas.openxmlformats.org/officeDocument/2006/relationships" xmlns:m="http://schemas.openxmlformats.org/officeDocument/2006/math" xmlns:v="urn:schemas-microsoft-com:vml" xmlns:wp14="http://schemas.microsoft.com/office/word/2010/wordprocessingDrawing" xmlns:wp="http://schemas.openxmlformats.org/drawingml/2006/wordprocessingDrawing" xmlns:w10="urn:schemas-microsoft-com:office:word" xmlns:w="http://schemas.openxmlformats.org/wordprocessingml/2006/main" xmlns:w14="http://schemas.microsoft.com/office/word/2010/wordml" xmlns:wpg="http://schemas.microsoft.com/office/word/2010/wordprocessingGroup" xmlns:wpi="http://schemas.microsoft.com/office/word/2010/wordprocessingInk" xmlns:wne="http://schemas.microsoft.com/office/word/2006/wordml" xmlns:wps="http://schemas.microsoft.com/office/word/2010/wordprocessingShape" mc:Ignorable="w14 wp14">
-  <w:abstractNum w:abstractNumId="0">
+<w:numbering xmlns:wpc="http://schemas.microsoft.com/office/word/2010/wordprocessingCanvas" xmlns:cx="http://schemas.microsoft.com/office/drawing/2014/chartex" xmlns:cx1="http://schemas.microsoft.com/office/drawing/2015/9/8/chartex" xmlns:cx2="http://schemas.microsoft.com/office/drawing/2015/10/21/chartex" xmlns:cx3="http://schemas.microsoft.com/office/drawing/2016/5/9/chartex" xmlns:cx4="http://schemas.microsoft.com/office/drawing/2016/5/10/chartex" xmlns:cx5="http://schemas.microsoft.com/office/drawing/2016/5/11/chartex" xmlns:cx6="http://schemas.microsoft.com/office/drawing/2016/5/12/chartex" xmlns:cx7="http://schemas.microsoft.com/office/drawing/2016/5/13/chartex" xmlns:cx8="http://schemas.microsoft.com/office/drawing/2016/5/14/chartex" xmlns:mc="http://schemas.openxmlformats.org/markup-compatibility/2006" xmlns:aink="http://schemas.microsoft.com/office/drawing/2016/ink" xmlns:am3d="http://schemas.microsoft.com/office/drawing/2017/model3d" xmlns:o="urn:schemas-microsoft-com:office:office" xmlns:r="http://schemas.openxmlformats.org/officeDocument/2006/relationships" xmlns:m="http://schemas.openxmlformats.org/officeDocument/2006/math" xmlns:v="urn:schemas-microsoft-com:vml" xmlns:wp14="http://schemas.microsoft.com/office/word/2010/wordprocessingDrawing" xmlns:wp="http://schemas.openxmlformats.org/drawingml/2006/wordprocessingDrawing" xmlns:w10="urn:schemas-microsoft-com:office:word" xmlns:w="http://schemas.openxmlformats.org/wordprocessingml/2006/main" xmlns:w14="http://schemas.microsoft.com/office/word/2010/wordml" xmlns:w15="http://schemas.microsoft.com/office/word/2012/wordml" xmlns:w16cid="http://schemas.microsoft.com/office/word/2016/wordml/cid" xmlns:w16se="http://schemas.microsoft.com/office/word/2015/wordml/symex" xmlns:wpg="http://schemas.microsoft.com/office/word/2010/wordprocessingGroup" xmlns:wpi="http://schemas.microsoft.com/office/word/2010/wordprocessingInk" xmlns:wne="http://schemas.microsoft.com/office/word/2006/wordml" xmlns:wps="http://schemas.microsoft.com/office/word/2010/wordprocessingShape" mc:Ignorable="w14 w15 w16se w16cid wp14">
+  <w:abstractNum w:abstractNumId="0" w15:restartNumberingAfterBreak="0">
     <w:nsid w:val="240332DE"/>
     <w:multiLevelType w:val="hybridMultilevel"/>
     <w:tmpl w:val="D53857DA"/>
@@ -2407,7 +3142,7 @@
       </w:rPr>
     </w:lvl>
   </w:abstractNum>
-  <w:abstractNum w:abstractNumId="1">
+  <w:abstractNum w:abstractNumId="1" w15:restartNumberingAfterBreak="0">
     <w:nsid w:val="26BD5186"/>
     <w:multiLevelType w:val="hybridMultilevel"/>
     <w:tmpl w:val="B64C1570"/>
@@ -2520,7 +3255,7 @@
       </w:rPr>
     </w:lvl>
   </w:abstractNum>
-  <w:abstractNum w:abstractNumId="2">
+  <w:abstractNum w:abstractNumId="2" w15:restartNumberingAfterBreak="0">
     <w:nsid w:val="30974EAE"/>
     <w:multiLevelType w:val="hybridMultilevel"/>
     <w:tmpl w:val="6ECCE4B4"/>
@@ -2633,7 +3368,7 @@
       </w:rPr>
     </w:lvl>
   </w:abstractNum>
-  <w:abstractNum w:abstractNumId="3">
+  <w:abstractNum w:abstractNumId="3" w15:restartNumberingAfterBreak="0">
     <w:nsid w:val="5224712F"/>
     <w:multiLevelType w:val="hybridMultilevel"/>
     <w:tmpl w:val="84703CFC"/>
@@ -2746,7 +3481,7 @@
       </w:rPr>
     </w:lvl>
   </w:abstractNum>
-  <w:abstractNum w:abstractNumId="4">
+  <w:abstractNum w:abstractNumId="4" w15:restartNumberingAfterBreak="0">
     <w:nsid w:val="59BB143D"/>
     <w:multiLevelType w:val="hybridMultilevel"/>
     <w:tmpl w:val="4A4EEEF2"/>
@@ -2859,7 +3594,7 @@
       </w:rPr>
     </w:lvl>
   </w:abstractNum>
-  <w:abstractNum w:abstractNumId="5">
+  <w:abstractNum w:abstractNumId="5" w15:restartNumberingAfterBreak="0">
     <w:nsid w:val="5C5E5350"/>
     <w:multiLevelType w:val="hybridMultilevel"/>
     <w:tmpl w:val="E3E2D6FC"/>
@@ -2994,7 +3729,7 @@
 </file>
 
 <file path=word/styles.xml><?xml version="1.0" encoding="utf-8"?>
-<w:styles xmlns:mc="http://schemas.openxmlformats.org/markup-compatibility/2006" xmlns:r="http://schemas.openxmlformats.org/officeDocument/2006/relationships" xmlns:w="http://schemas.openxmlformats.org/wordprocessingml/2006/main" xmlns:w14="http://schemas.microsoft.com/office/word/2010/wordml" mc:Ignorable="w14">
+<w:styles xmlns:mc="http://schemas.openxmlformats.org/markup-compatibility/2006" xmlns:r="http://schemas.openxmlformats.org/officeDocument/2006/relationships" xmlns:w="http://schemas.openxmlformats.org/wordprocessingml/2006/main" xmlns:w14="http://schemas.microsoft.com/office/word/2010/wordml" xmlns:w15="http://schemas.microsoft.com/office/word/2012/wordml" xmlns:w16cid="http://schemas.microsoft.com/office/word/2016/wordml/cid" xmlns:w16se="http://schemas.microsoft.com/office/word/2015/wordml/symex" mc:Ignorable="w14 w15 w16se w16cid">
   <w:docDefaults>
     <w:rPrDefault>
       <w:rPr>
@@ -3004,519 +3739,382 @@
     </w:rPrDefault>
     <w:pPrDefault/>
   </w:docDefaults>
-  <w:latentStyles w:defLockedState="0" w:defUIPriority="99" w:defSemiHidden="1" w:defUnhideWhenUsed="1" w:defQFormat="0" w:count="267">
-    <w:lsdException w:name="Normal" w:semiHidden="0" w:uiPriority="0" w:unhideWhenUsed="0" w:qFormat="1"/>
-    <w:lsdException w:name="heading 1" w:semiHidden="0" w:uiPriority="9" w:unhideWhenUsed="0" w:qFormat="1"/>
-    <w:lsdException w:name="heading 2" w:uiPriority="9" w:qFormat="1"/>
-    <w:lsdException w:name="heading 3" w:uiPriority="9" w:qFormat="1"/>
-    <w:lsdException w:name="heading 4" w:uiPriority="9" w:qFormat="1"/>
-    <w:lsdException w:name="heading 5" w:uiPriority="9" w:qFormat="1"/>
-    <w:lsdException w:name="heading 6" w:uiPriority="9" w:qFormat="1"/>
-    <w:lsdException w:name="heading 7" w:uiPriority="9" w:qFormat="1"/>
-    <w:lsdException w:name="heading 8" w:uiPriority="9" w:qFormat="1"/>
-    <w:lsdException w:name="heading 9" w:uiPriority="9" w:qFormat="1"/>
-    <w:lsdException w:name="toc 1" w:uiPriority="39"/>
-    <w:lsdException w:name="toc 2" w:uiPriority="39"/>
-    <w:lsdException w:name="toc 3" w:uiPriority="39"/>
-    <w:lsdException w:name="toc 4" w:uiPriority="39"/>
-    <w:lsdException w:name="toc 5" w:uiPriority="39"/>
-    <w:lsdException w:name="toc 6" w:uiPriority="39"/>
-    <w:lsdException w:name="toc 7" w:uiPriority="39"/>
-    <w:lsdException w:name="toc 8" w:uiPriority="39"/>
-    <w:lsdException w:name="toc 9" w:uiPriority="39"/>
-    <w:lsdException w:name="caption" w:semiHidden="0" w:uiPriority="35" w:unhideWhenUsed="0" w:qFormat="1"/>
-    <w:lsdException w:name="Title" w:semiHidden="0" w:uiPriority="10" w:unhideWhenUsed="0" w:qFormat="1"/>
-    <w:lsdException w:name="Default Paragraph Font" w:uiPriority="1"/>
-    <w:lsdException w:name="Subtitle" w:semiHidden="0" w:uiPriority="11" w:unhideWhenUsed="0" w:qFormat="1"/>
-    <w:lsdException w:name="Strong" w:semiHidden="0" w:uiPriority="22" w:unhideWhenUsed="0" w:qFormat="1"/>
-    <w:lsdException w:name="Emphasis" w:semiHidden="0" w:uiPriority="20" w:unhideWhenUsed="0" w:qFormat="1"/>
-    <w:lsdException w:name="Table Grid" w:semiHidden="0" w:uiPriority="59" w:unhideWhenUsed="0"/>
-    <w:lsdException w:name="Placeholder Text" w:unhideWhenUsed="0"/>
-    <w:lsdException w:name="No Spacing" w:semiHidden="0" w:uiPriority="1" w:unhideWhenUsed="0" w:qFormat="1"/>
-    <w:lsdException w:name="Light Shading" w:semiHidden="0" w:uiPriority="60" w:unhideWhenUsed="0"/>
-    <w:lsdException w:name="Light List" w:semiHidden="0" w:uiPriority="61" w:unhideWhenUsed="0"/>
-    <w:lsdException w:name="Light Grid" w:semiHidden="0" w:uiPriority="62" w:unhideWhenUsed="0"/>
-    <w:lsdException w:name="Medium Shading 1" w:semiHidden="0" w:uiPriority="63" w:unhideWhenUsed="0"/>
-    <w:lsdException w:name="Medium Shading 2" w:semiHidden="0" w:uiPriority="64" w:unhideWhenUsed="0"/>
-    <w:lsdException w:name="Medium List 1" w:semiHidden="0" w:uiPriority="65" w:unhideWhenUsed="0"/>
-    <w:lsdException w:name="Medium List 2" w:semiHidden="0" w:uiPriority="66" w:unhideWhenUsed="0"/>
-    <w:lsdException w:name="Medium Grid 1" w:semiHidden="0" w:uiPriority="67" w:unhideWhenUsed="0"/>
-    <w:lsdException w:name="Medium Grid 2" w:semiHidden="0" w:uiPriority="68" w:unhideWhenUsed="0"/>
-    <w:lsdException w:name="Medium Grid 3" w:semiHidden="0" w:uiPriority="69" w:unhideWhenUsed="0"/>
-    <w:lsdException w:name="Dark List" w:semiHidden="0" w:uiPriority="70" w:unhideWhenUsed="0"/>
-    <w:lsdException w:name="Colorful Shading" w:semiHidden="0" w:uiPriority="71" w:unhideWhenUsed="0"/>
-    <w:lsdException w:name="Colorful List" w:semiHidden="0" w:uiPriority="72" w:unhideWhenUsed="0"/>
-    <w:lsdException w:name="Colorful Grid" w:semiHidden="0" w:uiPriority="73" w:unhideWhenUsed="0"/>
-    <w:lsdException w:name="Light Shading Accent 1" w:semiHidden="0" w:uiPriority="60" w:unhideWhenUsed="0"/>
-    <w:lsdException w:name="Light List Accent 1" w:semiHidden="0" w:uiPriority="61" w:unhideWhenUsed="0"/>
-    <w:lsdException w:name="Light Grid Accent 1" w:semiHidden="0" w:uiPriority="62" w:unhideWhenUsed="0"/>
-    <w:lsdException w:name="Medium Shading 1 Accent 1" w:semiHidden="0" w:uiPriority="63" w:unhideWhenUsed="0"/>
-    <w:lsdException w:name="Medium Shading 2 Accent 1" w:semiHidden="0" w:uiPriority="64" w:unhideWhenUsed="0"/>
-    <w:lsdException w:name="Medium List 1 Accent 1" w:semiHidden="0" w:uiPriority="65" w:unhideWhenUsed="0"/>
-    <w:lsdException w:name="Revision" w:unhideWhenUsed="0"/>
-    <w:lsdException w:name="List Paragraph" w:semiHidden="0" w:uiPriority="34" w:unhideWhenUsed="0" w:qFormat="1"/>
-    <w:lsdException w:name="Quote" w:semiHidden="0" w:uiPriority="29" w:unhideWhenUsed="0" w:qFormat="1"/>
-    <w:lsdException w:name="Intense Quote" w:semiHidden="0" w:uiPriority="30" w:unhideWhenUsed="0" w:qFormat="1"/>
-    <w:lsdException w:name="Medium List 2 Accent 1" w:semiHidden="0" w:uiPriority="66" w:unhideWhenUsed="0"/>
-    <w:lsdException w:name="Medium Grid 1 Accent 1" w:semiHidden="0" w:uiPriority="67" w:unhideWhenUsed="0"/>
-    <w:lsdException w:name="Medium Grid 2 Accent 1" w:semiHidden="0" w:uiPriority="68" w:unhideWhenUsed="0"/>
-    <w:lsdException w:name="Medium Grid 3 Accent 1" w:semiHidden="0" w:uiPriority="69" w:unhideWhenUsed="0"/>
-    <w:lsdException w:name="Dark List Accent 1" w:semiHidden="0" w:uiPriority="70" w:unhideWhenUsed="0"/>
-    <w:lsdException w:name="Colorful Shading Accent 1" w:semiHidden="0" w:uiPriority="71" w:unhideWhenUsed="0"/>
-    <w:lsdException w:name="Colorful List Accent 1" w:semiHidden="0" w:uiPriority="72" w:unhideWhenUsed="0"/>
-    <w:lsdException w:name="Colorful Grid Accent 1" w:semiHidden="0" w:uiPriority="73" w:unhideWhenUsed="0"/>
-    <w:lsdException w:name="Light Shading Accent 2" w:semiHidden="0" w:uiPriority="60" w:unhideWhenUsed="0"/>
-    <w:lsdException w:name="Light List Accent 2" w:semiHidden="0" w:uiPriority="61" w:unhideWhenUsed="0"/>
-    <w:lsdException w:name="Light Grid Accent 2" w:semiHidden="0" w:uiPriority="62" w:unhideWhenUsed="0"/>
-    <w:lsdException w:name="Medium Shading 1 Accent 2" w:semiHidden="0" w:uiPriority="63" w:unhideWhenUsed="0"/>
-    <w:lsdException w:name="Medium Shading 2 Accent 2" w:semiHidden="0" w:uiPriority="64" w:unhideWhenUsed="0"/>
-    <w:lsdException w:name="Medium List 1 Accent 2" w:semiHidden="0" w:uiPriority="65" w:unhideWhenUsed="0"/>
-    <w:lsdException w:name="Medium List 2 Accent 2" w:semiHidden="0" w:uiPriority="66" w:unhideWhenUsed="0"/>
-    <w:lsdException w:name="Medium Grid 1 Accent 2" w:semiHidden="0" w:uiPriority="67" w:unhideWhenUsed="0"/>
-    <w:lsdException w:name="Medium Grid 2 Accent 2" w:semiHidden="0" w:uiPriority="68" w:unhideWhenUsed="0"/>
-    <w:lsdException w:name="Medium Grid 3 Accent 2" w:semiHidden="0" w:uiPriority="69" w:unhideWhenUsed="0"/>
-    <w:lsdException w:name="Dark List Accent 2" w:semiHidden="0" w:uiPriority="70" w:unhideWhenUsed="0"/>
-    <w:lsdException w:name="Colorful Shading Accent 2" w:semiHidden="0" w:uiPriority="71" w:unhideWhenUsed="0"/>
-    <w:lsdException w:name="Colorful List Accent 2" w:semiHidden="0" w:uiPriority="72" w:unhideWhenUsed="0"/>
-    <w:lsdException w:name="Colorful Grid Accent 2" w:semiHidden="0" w:uiPriority="73" w:unhideWhenUsed="0"/>
-    <w:lsdException w:name="Light Shading Accent 3" w:semiHidden="0" w:uiPriority="60" w:unhideWhenUsed="0"/>
-    <w:lsdException w:name="Light List Accent 3" w:semiHidden="0" w:uiPriority="61" w:unhideWhenUsed="0"/>
-    <w:lsdException w:name="Light Grid Accent 3" w:semiHidden="0" w:uiPriority="62" w:unhideWhenUsed="0"/>
-    <w:lsdException w:name="Medium Shading 1 Accent 3" w:semiHidden="0" w:uiPriority="63" w:unhideWhenUsed="0"/>
-    <w:lsdException w:name="Medium Shading 2 Accent 3" w:semiHidden="0" w:uiPriority="64" w:unhideWhenUsed="0"/>
-    <w:lsdException w:name="Medium List 1 Accent 3" w:semiHidden="0" w:uiPriority="65" w:unhideWhenUsed="0"/>
-    <w:lsdException w:name="Medium List 2 Accent 3" w:semiHidden="0" w:uiPriority="66" w:unhideWhenUsed="0"/>
-    <w:lsdException w:name="Medium Grid 1 Accent 3" w:semiHidden="0" w:uiPriority="67" w:unhideWhenUsed="0"/>
-    <w:lsdException w:name="Medium Grid 2 Accent 3" w:semiHidden="0" w:uiPriority="68" w:unhideWhenUsed="0"/>
-    <w:lsdException w:name="Medium Grid 3 Accent 3" w:semiHidden="0" w:uiPriority="69" w:unhideWhenUsed="0"/>
-    <w:lsdException w:name="Dark List Accent 3" w:semiHidden="0" w:uiPriority="70" w:unhideWhenUsed="0"/>
-    <w:lsdException w:name="Colorful Shading Accent 3" w:semiHidden="0" w:uiPriority="71" w:unhideWhenUsed="0"/>
-    <w:lsdException w:name="Colorful List Accent 3" w:semiHidden="0" w:uiPriority="72" w:unhideWhenUsed="0"/>
-    <w:lsdException w:name="Colorful Grid Accent 3" w:semiHidden="0" w:uiPriority="73" w:unhideWhenUsed="0"/>
-    <w:lsdException w:name="Light Shading Accent 4" w:semiHidden="0" w:uiPriority="60" w:unhideWhenUsed="0"/>
-    <w:lsdException w:name="Light List Accent 4" w:semiHidden="0" w:uiPriority="61" w:unhideWhenUsed="0"/>
-    <w:lsdException w:name="Light Grid Accent 4" w:semiHidden="0" w:uiPriority="62" w:unhideWhenUsed="0"/>
-    <w:lsdException w:name="Medium Shading 1 Accent 4" w:semiHidden="0" w:uiPriority="63" w:unhideWhenUsed="0"/>
-    <w:lsdException w:name="Medium Shading 2 Accent 4" w:semiHidden="0" w:uiPriority="64" w:unhideWhenUsed="0"/>
-    <w:lsdException w:name="Medium List 1 Accent 4" w:semiHidden="0" w:uiPriority="65" w:unhideWhenUsed="0"/>
-    <w:lsdException w:name="Medium List 2 Accent 4" w:semiHidden="0" w:uiPriority="66" w:unhideWhenUsed="0"/>
-    <w:lsdException w:name="Medium Grid 1 Accent 4" w:semiHidden="0" w:uiPriority="67" w:unhideWhenUsed="0"/>
-    <w:lsdException w:name="Medium Grid 2 Accent 4" w:semiHidden="0" w:uiPriority="68" w:unhideWhenUsed="0"/>
-    <w:lsdException w:name="Medium Grid 3 Accent 4" w:semiHidden="0" w:uiPriority="69" w:unhideWhenUsed="0"/>
-    <w:lsdException w:name="Dark List Accent 4" w:semiHidden="0" w:uiPriority="70" w:unhideWhenUsed="0"/>
-    <w:lsdException w:name="Colorful Shading Accent 4" w:semiHidden="0" w:uiPriority="71" w:unhideWhenUsed="0"/>
-    <w:lsdException w:name="Colorful List Accent 4" w:semiHidden="0" w:uiPriority="72" w:unhideWhenUsed="0"/>
-    <w:lsdException w:name="Colorful Grid Accent 4" w:semiHidden="0" w:uiPriority="73" w:unhideWhenUsed="0"/>
-    <w:lsdException w:name="Light Shading Accent 5" w:semiHidden="0" w:uiPriority="60" w:unhideWhenUsed="0"/>
-    <w:lsdException w:name="Light List Accent 5" w:semiHidden="0" w:uiPriority="61" w:unhideWhenUsed="0"/>
-    <w:lsdException w:name="Light Grid Accent 5" w:semiHidden="0" w:uiPriority="62" w:unhideWhenUsed="0"/>
-    <w:lsdException w:name="Medium Shading 1 Accent 5" w:semiHidden="0" w:uiPriority="63" w:unhideWhenUsed="0"/>
-    <w:lsdException w:name="Medium Shading 2 Accent 5" w:semiHidden="0" w:uiPriority="64" w:unhideWhenUsed="0"/>
-    <w:lsdException w:name="Medium List 1 Accent 5" w:semiHidden="0" w:uiPriority="65" w:unhideWhenUsed="0"/>
-    <w:lsdException w:name="Medium List 2 Accent 5" w:semiHidden="0" w:uiPriority="66" w:unhideWhenUsed="0"/>
-    <w:lsdException w:name="Medium Grid 1 Accent 5" w:semiHidden="0" w:uiPriority="67" w:unhideWhenUsed="0"/>
-    <w:lsdException w:name="Medium Grid 2 Accent 5" w:semiHidden="0" w:uiPriority="68" w:unhideWhenUsed="0"/>
-    <w:lsdException w:name="Medium Grid 3 Accent 5" w:semiHidden="0" w:uiPriority="69" w:unhideWhenUsed="0"/>
-    <w:lsdException w:name="Dark List Accent 5" w:semiHidden="0" w:uiPriority="70" w:unhideWhenUsed="0"/>
-    <w:lsdException w:name="Colorful Shading Accent 5" w:semiHidden="0" w:uiPriority="71" w:unhideWhenUsed="0"/>
-    <w:lsdException w:name="Colorful List Accent 5" w:semiHidden="0" w:uiPriority="72" w:unhideWhenUsed="0"/>
-    <w:lsdException w:name="Colorful Grid Accent 5" w:semiHidden="0" w:uiPriority="73" w:unhideWhenUsed="0"/>
-    <w:lsdException w:name="Light Shading Accent 6" w:semiHidden="0" w:uiPriority="60" w:unhideWhenUsed="0"/>
-    <w:lsdException w:name="Light List Accent 6" w:semiHidden="0" w:uiPriority="61" w:unhideWhenUsed="0"/>
-    <w:lsdException w:name="Light Grid Accent 6" w:semiHidden="0" w:uiPriority="62" w:unhideWhenUsed="0"/>
-    <w:lsdException w:name="Medium Shading 1 Accent 6" w:semiHidden="0" w:uiPriority="63" w:unhideWhenUsed="0"/>
-    <w:lsdException w:name="Medium Shading 2 Accent 6" w:semiHidden="0" w:uiPriority="64" w:unhideWhenUsed="0"/>
-    <w:lsdException w:name="Medium List 1 Accent 6" w:semiHidden="0" w:uiPriority="65" w:unhideWhenUsed="0"/>
-    <w:lsdException w:name="Medium List 2 Accent 6" w:semiHidden="0" w:uiPriority="66" w:unhideWhenUsed="0"/>
-    <w:lsdException w:name="Medium Grid 1 Accent 6" w:semiHidden="0" w:uiPriority="67" w:unhideWhenUsed="0"/>
-    <w:lsdException w:name="Medium Grid 2 Accent 6" w:semiHidden="0" w:uiPriority="68" w:unhideWhenUsed="0"/>
-    <w:lsdException w:name="Medium Grid 3 Accent 6" w:semiHidden="0" w:uiPriority="69" w:unhideWhenUsed="0"/>
-    <w:lsdException w:name="Dark List Accent 6" w:semiHidden="0" w:uiPriority="70" w:unhideWhenUsed="0"/>
-    <w:lsdException w:name="Colorful Shading Accent 6" w:semiHidden="0" w:uiPriority="71" w:unhideWhenUsed="0"/>
-    <w:lsdException w:name="Colorful List Accent 6" w:semiHidden="0" w:uiPriority="72" w:unhideWhenUsed="0"/>
-    <w:lsdException w:name="Colorful Grid Accent 6" w:semiHidden="0" w:uiPriority="73" w:unhideWhenUsed="0"/>
-    <w:lsdException w:name="Subtle Emphasis" w:semiHidden="0" w:uiPriority="19" w:unhideWhenUsed="0" w:qFormat="1"/>
-    <w:lsdException w:name="Intense Emphasis" w:semiHidden="0" w:uiPriority="21" w:unhideWhenUsed="0" w:qFormat="1"/>
-    <w:lsdException w:name="Subtle Reference" w:semiHidden="0" w:uiPriority="31" w:unhideWhenUsed="0" w:qFormat="1"/>
-    <w:lsdException w:name="Intense Reference" w:semiHidden="0" w:uiPriority="32" w:unhideWhenUsed="0" w:qFormat="1"/>
-    <w:lsdException w:name="Book Title" w:semiHidden="0" w:uiPriority="33" w:unhideWhenUsed="0" w:qFormat="1"/>
-    <w:lsdException w:name="Bibliography" w:uiPriority="37"/>
-    <w:lsdException w:name="TOC Heading" w:uiPriority="39" w:qFormat="1"/>
-  </w:latentStyles>
-  <w:style w:type="paragraph" w:default="1" w:styleId="Normal">
-    <w:name w:val="Normal"/>
-    <w:qFormat/>
-    <w:pPr>
-      <w:suppressAutoHyphens/>
-    </w:pPr>
-    <w:rPr>
-      <w:rFonts w:ascii="Arial" w:hAnsi="Arial" w:cs="Arial"/>
-      <w:color w:val="000000"/>
-      <w:sz w:val="24"/>
-      <w:szCs w:val="24"/>
-      <w:lang w:val="en-US" w:eastAsia="ar-SA"/>
-    </w:rPr>
-  </w:style>
-  <w:style w:type="character" w:default="1" w:styleId="Policepardfaut">
-    <w:name w:val="Default Paragraph Font"/>
-    <w:uiPriority w:val="1"/>
-    <w:semiHidden/>
-    <w:unhideWhenUsed/>
-  </w:style>
-  <w:style w:type="table" w:default="1" w:styleId="TableauNormal">
-    <w:name w:val="Normal Table"/>
-    <w:uiPriority w:val="99"/>
-    <w:semiHidden/>
-    <w:unhideWhenUsed/>
-    <w:tblPr>
-      <w:tblInd w:w="0" w:type="dxa"/>
-      <w:tblCellMar>
-        <w:top w:w="0" w:type="dxa"/>
-        <w:left w:w="108" w:type="dxa"/>
-        <w:bottom w:w="0" w:type="dxa"/>
-        <w:right w:w="108" w:type="dxa"/>
-      </w:tblCellMar>
-    </w:tblPr>
-  </w:style>
-  <w:style w:type="numbering" w:default="1" w:styleId="Aucuneliste">
-    <w:name w:val="No List"/>
-    <w:uiPriority w:val="99"/>
-    <w:semiHidden/>
-    <w:unhideWhenUsed/>
-  </w:style>
-  <w:style w:type="character" w:customStyle="1" w:styleId="WW8Num1z0">
-    <w:name w:val="WW8Num1z0"/>
-    <w:rPr>
-      <w:b/>
-    </w:rPr>
-  </w:style>
-  <w:style w:type="character" w:customStyle="1" w:styleId="WW8Num2z0">
-    <w:name w:val="WW8Num2z0"/>
-    <w:rPr>
-      <w:b/>
-    </w:rPr>
-  </w:style>
-  <w:style w:type="character" w:customStyle="1" w:styleId="WW8Num2z1">
-    <w:name w:val="WW8Num2z1"/>
-    <w:rPr>
-      <w:rFonts w:ascii="Times New Roman" w:eastAsia="Times New Roman" w:hAnsi="Times New Roman" w:cs="Times New Roman"/>
-    </w:rPr>
-  </w:style>
-  <w:style w:type="character" w:customStyle="1" w:styleId="WW8Num3z0">
-    <w:name w:val="WW8Num3z0"/>
-    <w:rPr>
-      <w:b/>
-    </w:rPr>
-  </w:style>
-  <w:style w:type="character" w:customStyle="1" w:styleId="WW8Num3z1">
-    <w:name w:val="WW8Num3z1"/>
-    <w:rPr>
-      <w:rFonts w:ascii="Times New Roman" w:eastAsia="Times New Roman" w:hAnsi="Times New Roman" w:cs="Times New Roman"/>
-    </w:rPr>
-  </w:style>
-  <w:style w:type="character" w:customStyle="1" w:styleId="Policepardfaut1">
-    <w:name w:val="Police par défaut1"/>
-  </w:style>
-  <w:style w:type="paragraph" w:customStyle="1" w:styleId="Heading">
-    <w:name w:val="Heading"/>
-    <w:basedOn w:val="Normal"/>
-    <w:next w:val="Corpsdetexte"/>
-    <w:pPr>
-      <w:keepNext/>
-      <w:spacing w:before="240" w:after="120"/>
-    </w:pPr>
-    <w:rPr>
-      <w:rFonts w:eastAsia="MS Mincho" w:cs="Tahoma"/>
-      <w:sz w:val="28"/>
-      <w:szCs w:val="28"/>
-    </w:rPr>
-  </w:style>
-  <w:style w:type="paragraph" w:styleId="Corpsdetexte">
-    <w:name w:val="Body Text"/>
-    <w:basedOn w:val="Normal"/>
-    <w:semiHidden/>
-    <w:pPr>
-      <w:spacing w:after="120"/>
-    </w:pPr>
-  </w:style>
-  <w:style w:type="paragraph" w:styleId="Liste">
-    <w:name w:val="List"/>
-    <w:basedOn w:val="Corpsdetexte"/>
-    <w:semiHidden/>
-    <w:rPr>
-      <w:rFonts w:cs="Tahoma"/>
-    </w:rPr>
-  </w:style>
-  <w:style w:type="paragraph" w:styleId="Lgende">
-    <w:name w:val="caption"/>
-    <w:basedOn w:val="Normal"/>
-    <w:qFormat/>
-    <w:pPr>
-      <w:suppressLineNumbers/>
-      <w:spacing w:before="120" w:after="120"/>
-    </w:pPr>
-    <w:rPr>
-      <w:rFonts w:cs="Tahoma"/>
-      <w:i/>
-      <w:iCs/>
-    </w:rPr>
-  </w:style>
-  <w:style w:type="paragraph" w:customStyle="1" w:styleId="Index">
-    <w:name w:val="Index"/>
-    <w:basedOn w:val="Normal"/>
-    <w:pPr>
-      <w:suppressLineNumbers/>
-    </w:pPr>
-    <w:rPr>
-      <w:rFonts w:cs="Tahoma"/>
-    </w:rPr>
-  </w:style>
-  <w:style w:type="paragraph" w:styleId="En-tte">
-    <w:name w:val="header"/>
-    <w:basedOn w:val="Normal"/>
-    <w:link w:val="En-tteCar"/>
-    <w:uiPriority w:val="99"/>
-    <w:unhideWhenUsed/>
-    <w:rsid w:val="00B855CD"/>
-    <w:pPr>
-      <w:tabs>
-        <w:tab w:val="center" w:pos="4536"/>
-        <w:tab w:val="right" w:pos="9072"/>
-      </w:tabs>
-    </w:pPr>
-  </w:style>
-  <w:style w:type="character" w:customStyle="1" w:styleId="En-tteCar">
-    <w:name w:val="En-tête Car"/>
-    <w:link w:val="En-tte"/>
-    <w:uiPriority w:val="99"/>
-    <w:rsid w:val="00B855CD"/>
-    <w:rPr>
-      <w:rFonts w:ascii="Arial" w:hAnsi="Arial" w:cs="Arial"/>
-      <w:color w:val="000000"/>
-      <w:sz w:val="24"/>
-      <w:szCs w:val="24"/>
-      <w:lang w:eastAsia="ar-SA"/>
-    </w:rPr>
-  </w:style>
-  <w:style w:type="paragraph" w:styleId="Pieddepage">
-    <w:name w:val="footer"/>
-    <w:basedOn w:val="Normal"/>
-    <w:link w:val="PieddepageCar"/>
-    <w:uiPriority w:val="99"/>
-    <w:unhideWhenUsed/>
-    <w:rsid w:val="00B855CD"/>
-    <w:pPr>
-      <w:tabs>
-        <w:tab w:val="center" w:pos="4536"/>
-        <w:tab w:val="right" w:pos="9072"/>
-      </w:tabs>
-    </w:pPr>
-  </w:style>
-  <w:style w:type="character" w:customStyle="1" w:styleId="PieddepageCar">
-    <w:name w:val="Pied de page Car"/>
-    <w:link w:val="Pieddepage"/>
-    <w:uiPriority w:val="99"/>
-    <w:rsid w:val="00B855CD"/>
-    <w:rPr>
-      <w:rFonts w:ascii="Arial" w:hAnsi="Arial" w:cs="Arial"/>
-      <w:color w:val="000000"/>
-      <w:sz w:val="24"/>
-      <w:szCs w:val="24"/>
-      <w:lang w:eastAsia="ar-SA"/>
-    </w:rPr>
-  </w:style>
-  <w:style w:type="paragraph" w:styleId="Textedebulles">
-    <w:name w:val="Balloon Text"/>
-    <w:basedOn w:val="Normal"/>
-    <w:link w:val="TextedebullesCar"/>
-    <w:uiPriority w:val="99"/>
-    <w:semiHidden/>
-    <w:unhideWhenUsed/>
-    <w:rsid w:val="00B855CD"/>
-    <w:rPr>
-      <w:rFonts w:ascii="Tahoma" w:hAnsi="Tahoma" w:cs="Tahoma"/>
-      <w:sz w:val="16"/>
-      <w:szCs w:val="16"/>
-    </w:rPr>
-  </w:style>
-  <w:style w:type="character" w:customStyle="1" w:styleId="TextedebullesCar">
-    <w:name w:val="Texte de bulles Car"/>
-    <w:link w:val="Textedebulles"/>
-    <w:uiPriority w:val="99"/>
-    <w:semiHidden/>
-    <w:rsid w:val="00B855CD"/>
-    <w:rPr>
-      <w:rFonts w:ascii="Tahoma" w:hAnsi="Tahoma" w:cs="Tahoma"/>
-      <w:color w:val="000000"/>
-      <w:sz w:val="16"/>
-      <w:szCs w:val="16"/>
-      <w:lang w:eastAsia="ar-SA"/>
-    </w:rPr>
-  </w:style>
-  <w:style w:type="character" w:styleId="Lienhypertexte">
-    <w:name w:val="Hyperlink"/>
-    <w:basedOn w:val="Policepardfaut"/>
-    <w:uiPriority w:val="99"/>
-    <w:semiHidden/>
-    <w:unhideWhenUsed/>
-    <w:rsid w:val="00650D62"/>
-    <w:rPr>
-      <w:color w:val="0000FF" w:themeColor="hyperlink"/>
-      <w:u w:val="single"/>
-    </w:rPr>
-  </w:style>
-</w:styles>
-</file>
-
-<file path=word/stylesWithEffects.xml><?xml version="1.0" encoding="utf-8"?>
-<w:styles xmlns:wpc="http://schemas.microsoft.com/office/word/2010/wordprocessingCanvas" xmlns:mc="http://schemas.openxmlformats.org/markup-compatibility/2006" xmlns:o="urn:schemas-microsoft-com:office:office" xmlns:r="http://schemas.openxmlformats.org/officeDocument/2006/relationships" xmlns:m="http://schemas.openxmlformats.org/officeDocument/2006/math" xmlns:v="urn:schemas-microsoft-com:vml" xmlns:wp14="http://schemas.microsoft.com/office/word/2010/wordprocessingDrawing" xmlns:wp="http://schemas.openxmlformats.org/drawingml/2006/wordprocessingDrawing" xmlns:w10="urn:schemas-microsoft-com:office:word" xmlns:w="http://schemas.openxmlformats.org/wordprocessingml/2006/main" xmlns:w14="http://schemas.microsoft.com/office/word/2010/wordml" xmlns:wpg="http://schemas.microsoft.com/office/word/2010/wordprocessingGroup" xmlns:wpi="http://schemas.microsoft.com/office/word/2010/wordprocessingInk" xmlns:wne="http://schemas.microsoft.com/office/word/2006/wordml" xmlns:wps="http://schemas.microsoft.com/office/word/2010/wordprocessingShape" mc:Ignorable="w14 wp14">
-  <w:docDefaults>
-    <w:rPrDefault>
-      <w:rPr>
-        <w:rFonts w:ascii="Times New Roman" w:eastAsia="Times New Roman" w:hAnsi="Times New Roman" w:cs="Times New Roman"/>
-        <w:lang w:val="fr-FR" w:eastAsia="fr-FR" w:bidi="ar-SA"/>
-      </w:rPr>
-    </w:rPrDefault>
-    <w:pPrDefault/>
-  </w:docDefaults>
-  <w:latentStyles w:defLockedState="0" w:defUIPriority="99" w:defSemiHidden="1" w:defUnhideWhenUsed="1" w:defQFormat="0" w:count="267">
-    <w:lsdException w:name="Normal" w:semiHidden="0" w:uiPriority="0" w:unhideWhenUsed="0" w:qFormat="1"/>
-    <w:lsdException w:name="heading 1" w:semiHidden="0" w:uiPriority="9" w:unhideWhenUsed="0" w:qFormat="1"/>
-    <w:lsdException w:name="heading 2" w:uiPriority="9" w:qFormat="1"/>
-    <w:lsdException w:name="heading 3" w:uiPriority="9" w:qFormat="1"/>
-    <w:lsdException w:name="heading 4" w:uiPriority="9" w:qFormat="1"/>
-    <w:lsdException w:name="heading 5" w:uiPriority="9" w:qFormat="1"/>
-    <w:lsdException w:name="heading 6" w:uiPriority="9" w:qFormat="1"/>
-    <w:lsdException w:name="heading 7" w:uiPriority="9" w:qFormat="1"/>
-    <w:lsdException w:name="heading 8" w:uiPriority="9" w:qFormat="1"/>
-    <w:lsdException w:name="heading 9" w:uiPriority="9" w:qFormat="1"/>
-    <w:lsdException w:name="toc 1" w:uiPriority="39"/>
-    <w:lsdException w:name="toc 2" w:uiPriority="39"/>
-    <w:lsdException w:name="toc 3" w:uiPriority="39"/>
-    <w:lsdException w:name="toc 4" w:uiPriority="39"/>
-    <w:lsdException w:name="toc 5" w:uiPriority="39"/>
-    <w:lsdException w:name="toc 6" w:uiPriority="39"/>
-    <w:lsdException w:name="toc 7" w:uiPriority="39"/>
-    <w:lsdException w:name="toc 8" w:uiPriority="39"/>
-    <w:lsdException w:name="toc 9" w:uiPriority="39"/>
-    <w:lsdException w:name="caption" w:semiHidden="0" w:uiPriority="35" w:unhideWhenUsed="0" w:qFormat="1"/>
-    <w:lsdException w:name="Title" w:semiHidden="0" w:uiPriority="10" w:unhideWhenUsed="0" w:qFormat="1"/>
-    <w:lsdException w:name="Default Paragraph Font" w:uiPriority="1"/>
-    <w:lsdException w:name="Subtitle" w:semiHidden="0" w:uiPriority="11" w:unhideWhenUsed="0" w:qFormat="1"/>
-    <w:lsdException w:name="Strong" w:semiHidden="0" w:uiPriority="22" w:unhideWhenUsed="0" w:qFormat="1"/>
-    <w:lsdException w:name="Emphasis" w:semiHidden="0" w:uiPriority="20" w:unhideWhenUsed="0" w:qFormat="1"/>
-    <w:lsdException w:name="Table Grid" w:semiHidden="0" w:uiPriority="59" w:unhideWhenUsed="0"/>
-    <w:lsdException w:name="Placeholder Text" w:unhideWhenUsed="0"/>
-    <w:lsdException w:name="No Spacing" w:semiHidden="0" w:uiPriority="1" w:unhideWhenUsed="0" w:qFormat="1"/>
-    <w:lsdException w:name="Light Shading" w:semiHidden="0" w:uiPriority="60" w:unhideWhenUsed="0"/>
-    <w:lsdException w:name="Light List" w:semiHidden="0" w:uiPriority="61" w:unhideWhenUsed="0"/>
-    <w:lsdException w:name="Light Grid" w:semiHidden="0" w:uiPriority="62" w:unhideWhenUsed="0"/>
-    <w:lsdException w:name="Medium Shading 1" w:semiHidden="0" w:uiPriority="63" w:unhideWhenUsed="0"/>
-    <w:lsdException w:name="Medium Shading 2" w:semiHidden="0" w:uiPriority="64" w:unhideWhenUsed="0"/>
-    <w:lsdException w:name="Medium List 1" w:semiHidden="0" w:uiPriority="65" w:unhideWhenUsed="0"/>
-    <w:lsdException w:name="Medium List 2" w:semiHidden="0" w:uiPriority="66" w:unhideWhenUsed="0"/>
-    <w:lsdException w:name="Medium Grid 1" w:semiHidden="0" w:uiPriority="67" w:unhideWhenUsed="0"/>
-    <w:lsdException w:name="Medium Grid 2" w:semiHidden="0" w:uiPriority="68" w:unhideWhenUsed="0"/>
-    <w:lsdException w:name="Medium Grid 3" w:semiHidden="0" w:uiPriority="69" w:unhideWhenUsed="0"/>
-    <w:lsdException w:name="Dark List" w:semiHidden="0" w:uiPriority="70" w:unhideWhenUsed="0"/>
-    <w:lsdException w:name="Colorful Shading" w:semiHidden="0" w:uiPriority="71" w:unhideWhenUsed="0"/>
-    <w:lsdException w:name="Colorful List" w:semiHidden="0" w:uiPriority="72" w:unhideWhenUsed="0"/>
-    <w:lsdException w:name="Colorful Grid" w:semiHidden="0" w:uiPriority="73" w:unhideWhenUsed="0"/>
-    <w:lsdException w:name="Light Shading Accent 1" w:semiHidden="0" w:uiPriority="60" w:unhideWhenUsed="0"/>
-    <w:lsdException w:name="Light List Accent 1" w:semiHidden="0" w:uiPriority="61" w:unhideWhenUsed="0"/>
-    <w:lsdException w:name="Light Grid Accent 1" w:semiHidden="0" w:uiPriority="62" w:unhideWhenUsed="0"/>
-    <w:lsdException w:name="Medium Shading 1 Accent 1" w:semiHidden="0" w:uiPriority="63" w:unhideWhenUsed="0"/>
-    <w:lsdException w:name="Medium Shading 2 Accent 1" w:semiHidden="0" w:uiPriority="64" w:unhideWhenUsed="0"/>
-    <w:lsdException w:name="Medium List 1 Accent 1" w:semiHidden="0" w:uiPriority="65" w:unhideWhenUsed="0"/>
-    <w:lsdException w:name="Revision" w:unhideWhenUsed="0"/>
-    <w:lsdException w:name="List Paragraph" w:semiHidden="0" w:uiPriority="34" w:unhideWhenUsed="0" w:qFormat="1"/>
-    <w:lsdException w:name="Quote" w:semiHidden="0" w:uiPriority="29" w:unhideWhenUsed="0" w:qFormat="1"/>
-    <w:lsdException w:name="Intense Quote" w:semiHidden="0" w:uiPriority="30" w:unhideWhenUsed="0" w:qFormat="1"/>
-    <w:lsdException w:name="Medium List 2 Accent 1" w:semiHidden="0" w:uiPriority="66" w:unhideWhenUsed="0"/>
-    <w:lsdException w:name="Medium Grid 1 Accent 1" w:semiHidden="0" w:uiPriority="67" w:unhideWhenUsed="0"/>
-    <w:lsdException w:name="Medium Grid 2 Accent 1" w:semiHidden="0" w:uiPriority="68" w:unhideWhenUsed="0"/>
-    <w:lsdException w:name="Medium Grid 3 Accent 1" w:semiHidden="0" w:uiPriority="69" w:unhideWhenUsed="0"/>
-    <w:lsdException w:name="Dark List Accent 1" w:semiHidden="0" w:uiPriority="70" w:unhideWhenUsed="0"/>
-    <w:lsdException w:name="Colorful Shading Accent 1" w:semiHidden="0" w:uiPriority="71" w:unhideWhenUsed="0"/>
-    <w:lsdException w:name="Colorful List Accent 1" w:semiHidden="0" w:uiPriority="72" w:unhideWhenUsed="0"/>
-    <w:lsdException w:name="Colorful Grid Accent 1" w:semiHidden="0" w:uiPriority="73" w:unhideWhenUsed="0"/>
-    <w:lsdException w:name="Light Shading Accent 2" w:semiHidden="0" w:uiPriority="60" w:unhideWhenUsed="0"/>
-    <w:lsdException w:name="Light List Accent 2" w:semiHidden="0" w:uiPriority="61" w:unhideWhenUsed="0"/>
-    <w:lsdException w:name="Light Grid Accent 2" w:semiHidden="0" w:uiPriority="62" w:unhideWhenUsed="0"/>
-    <w:lsdException w:name="Medium Shading 1 Accent 2" w:semiHidden="0" w:uiPriority="63" w:unhideWhenUsed="0"/>
-    <w:lsdException w:name="Medium Shading 2 Accent 2" w:semiHidden="0" w:uiPriority="64" w:unhideWhenUsed="0"/>
-    <w:lsdException w:name="Medium List 1 Accent 2" w:semiHidden="0" w:uiPriority="65" w:unhideWhenUsed="0"/>
-    <w:lsdException w:name="Medium List 2 Accent 2" w:semiHidden="0" w:uiPriority="66" w:unhideWhenUsed="0"/>
-    <w:lsdException w:name="Medium Grid 1 Accent 2" w:semiHidden="0" w:uiPriority="67" w:unhideWhenUsed="0"/>
-    <w:lsdException w:name="Medium Grid 2 Accent 2" w:semiHidden="0" w:uiPriority="68" w:unhideWhenUsed="0"/>
-    <w:lsdException w:name="Medium Grid 3 Accent 2" w:semiHidden="0" w:uiPriority="69" w:unhideWhenUsed="0"/>
-    <w:lsdException w:name="Dark List Accent 2" w:semiHidden="0" w:uiPriority="70" w:unhideWhenUsed="0"/>
-    <w:lsdException w:name="Colorful Shading Accent 2" w:semiHidden="0" w:uiPriority="71" w:unhideWhenUsed="0"/>
-    <w:lsdException w:name="Colorful List Accent 2" w:semiHidden="0" w:uiPriority="72" w:unhideWhenUsed="0"/>
-    <w:lsdException w:name="Colorful Grid Accent 2" w:semiHidden="0" w:uiPriority="73" w:unhideWhenUsed="0"/>
-    <w:lsdException w:name="Light Shading Accent 3" w:semiHidden="0" w:uiPriority="60" w:unhideWhenUsed="0"/>
-    <w:lsdException w:name="Light List Accent 3" w:semiHidden="0" w:uiPriority="61" w:unhideWhenUsed="0"/>
-    <w:lsdException w:name="Light Grid Accent 3" w:semiHidden="0" w:uiPriority="62" w:unhideWhenUsed="0"/>
-    <w:lsdException w:name="Medium Shading 1 Accent 3" w:semiHidden="0" w:uiPriority="63" w:unhideWhenUsed="0"/>
-    <w:lsdException w:name="Medium Shading 2 Accent 3" w:semiHidden="0" w:uiPriority="64" w:unhideWhenUsed="0"/>
-    <w:lsdException w:name="Medium List 1 Accent 3" w:semiHidden="0" w:uiPriority="65" w:unhideWhenUsed="0"/>
-    <w:lsdException w:name="Medium List 2 Accent 3" w:semiHidden="0" w:uiPriority="66" w:unhideWhenUsed="0"/>
-    <w:lsdException w:name="Medium Grid 1 Accent 3" w:semiHidden="0" w:uiPriority="67" w:unhideWhenUsed="0"/>
-    <w:lsdException w:name="Medium Grid 2 Accent 3" w:semiHidden="0" w:uiPriority="68" w:unhideWhenUsed="0"/>
-    <w:lsdException w:name="Medium Grid 3 Accent 3" w:semiHidden="0" w:uiPriority="69" w:unhideWhenUsed="0"/>
-    <w:lsdException w:name="Dark List Accent 3" w:semiHidden="0" w:uiPriority="70" w:unhideWhenUsed="0"/>
-    <w:lsdException w:name="Colorful Shading Accent 3" w:semiHidden="0" w:uiPriority="71" w:unhideWhenUsed="0"/>
-    <w:lsdException w:name="Colorful List Accent 3" w:semiHidden="0" w:uiPriority="72" w:unhideWhenUsed="0"/>
-    <w:lsdException w:name="Colorful Grid Accent 3" w:semiHidden="0" w:uiPriority="73" w:unhideWhenUsed="0"/>
-    <w:lsdException w:name="Light Shading Accent 4" w:semiHidden="0" w:uiPriority="60" w:unhideWhenUsed="0"/>
-    <w:lsdException w:name="Light List Accent 4" w:semiHidden="0" w:uiPriority="61" w:unhideWhenUsed="0"/>
-    <w:lsdException w:name="Light Grid Accent 4" w:semiHidden="0" w:uiPriority="62" w:unhideWhenUsed="0"/>
-    <w:lsdException w:name="Medium Shading 1 Accent 4" w:semiHidden="0" w:uiPriority="63" w:unhideWhenUsed="0"/>
-    <w:lsdException w:name="Medium Shading 2 Accent 4" w:semiHidden="0" w:uiPriority="64" w:unhideWhenUsed="0"/>
-    <w:lsdException w:name="Medium List 1 Accent 4" w:semiHidden="0" w:uiPriority="65" w:unhideWhenUsed="0"/>
-    <w:lsdException w:name="Medium List 2 Accent 4" w:semiHidden="0" w:uiPriority="66" w:unhideWhenUsed="0"/>
-    <w:lsdException w:name="Medium Grid 1 Accent 4" w:semiHidden="0" w:uiPriority="67" w:unhideWhenUsed="0"/>
-    <w:lsdException w:name="Medium Grid 2 Accent 4" w:semiHidden="0" w:uiPriority="68" w:unhideWhenUsed="0"/>
-    <w:lsdException w:name="Medium Grid 3 Accent 4" w:semiHidden="0" w:uiPriority="69" w:unhideWhenUsed="0"/>
-    <w:lsdException w:name="Dark List Accent 4" w:semiHidden="0" w:uiPriority="70" w:unhideWhenUsed="0"/>
-    <w:lsdException w:name="Colorful Shading Accent 4" w:semiHidden="0" w:uiPriority="71" w:unhideWhenUsed="0"/>
-    <w:lsdException w:name="Colorful List Accent 4" w:semiHidden="0" w:uiPriority="72" w:unhideWhenUsed="0"/>
-    <w:lsdException w:name="Colorful Grid Accent 4" w:semiHidden="0" w:uiPriority="73" w:unhideWhenUsed="0"/>
-    <w:lsdException w:name="Light Shading Accent 5" w:semiHidden="0" w:uiPriority="60" w:unhideWhenUsed="0"/>
-    <w:lsdException w:name="Light List Accent 5" w:semiHidden="0" w:uiPriority="61" w:unhideWhenUsed="0"/>
-    <w:lsdException w:name="Light Grid Accent 5" w:semiHidden="0" w:uiPriority="62" w:unhideWhenUsed="0"/>
-    <w:lsdException w:name="Medium Shading 1 Accent 5" w:semiHidden="0" w:uiPriority="63" w:unhideWhenUsed="0"/>
-    <w:lsdException w:name="Medium Shading 2 Accent 5" w:semiHidden="0" w:uiPriority="64" w:unhideWhenUsed="0"/>
-    <w:lsdException w:name="Medium List 1 Accent 5" w:semiHidden="0" w:uiPriority="65" w:unhideWhenUsed="0"/>
-    <w:lsdException w:name="Medium List 2 Accent 5" w:semiHidden="0" w:uiPriority="66" w:unhideWhenUsed="0"/>
-    <w:lsdException w:name="Medium Grid 1 Accent 5" w:semiHidden="0" w:uiPriority="67" w:unhideWhenUsed="0"/>
-    <w:lsdException w:name="Medium Grid 2 Accent 5" w:semiHidden="0" w:uiPriority="68" w:unhideWhenUsed="0"/>
-    <w:lsdException w:name="Medium Grid 3 Accent 5" w:semiHidden="0" w:uiPriority="69" w:unhideWhenUsed="0"/>
-    <w:lsdException w:name="Dark List Accent 5" w:semiHidden="0" w:uiPriority="70" w:unhideWhenUsed="0"/>
-    <w:lsdException w:name="Colorful Shading Accent 5" w:semiHidden="0" w:uiPriority="71" w:unhideWhenUsed="0"/>
-    <w:lsdException w:name="Colorful List Accent 5" w:semiHidden="0" w:uiPriority="72" w:unhideWhenUsed="0"/>
-    <w:lsdException w:name="Colorful Grid Accent 5" w:semiHidden="0" w:uiPriority="73" w:unhideWhenUsed="0"/>
-    <w:lsdException w:name="Light Shading Accent 6" w:semiHidden="0" w:uiPriority="60" w:unhideWhenUsed="0"/>
-    <w:lsdException w:name="Light List Accent 6" w:semiHidden="0" w:uiPriority="61" w:unhideWhenUsed="0"/>
-    <w:lsdException w:name="Light Grid Accent 6" w:semiHidden="0" w:uiPriority="62" w:unhideWhenUsed="0"/>
-    <w:lsdException w:name="Medium Shading 1 Accent 6" w:semiHidden="0" w:uiPriority="63" w:unhideWhenUsed="0"/>
-    <w:lsdException w:name="Medium Shading 2 Accent 6" w:semiHidden="0" w:uiPriority="64" w:unhideWhenUsed="0"/>
-    <w:lsdException w:name="Medium List 1 Accent 6" w:semiHidden="0" w:uiPriority="65" w:unhideWhenUsed="0"/>
-    <w:lsdException w:name="Medium List 2 Accent 6" w:semiHidden="0" w:uiPriority="66" w:unhideWhenUsed="0"/>
-    <w:lsdException w:name="Medium Grid 1 Accent 6" w:semiHidden="0" w:uiPriority="67" w:unhideWhenUsed="0"/>
-    <w:lsdException w:name="Medium Grid 2 Accent 6" w:semiHidden="0" w:uiPriority="68" w:unhideWhenUsed="0"/>
-    <w:lsdException w:name="Medium Grid 3 Accent 6" w:semiHidden="0" w:uiPriority="69" w:unhideWhenUsed="0"/>
-    <w:lsdException w:name="Dark List Accent 6" w:semiHidden="0" w:uiPriority="70" w:unhideWhenUsed="0"/>
-    <w:lsdException w:name="Colorful Shading Accent 6" w:semiHidden="0" w:uiPriority="71" w:unhideWhenUsed="0"/>
-    <w:lsdException w:name="Colorful List Accent 6" w:semiHidden="0" w:uiPriority="72" w:unhideWhenUsed="0"/>
-    <w:lsdException w:name="Colorful Grid Accent 6" w:semiHidden="0" w:uiPriority="73" w:unhideWhenUsed="0"/>
-    <w:lsdException w:name="Subtle Emphasis" w:semiHidden="0" w:uiPriority="19" w:unhideWhenUsed="0" w:qFormat="1"/>
-    <w:lsdException w:name="Intense Emphasis" w:semiHidden="0" w:uiPriority="21" w:unhideWhenUsed="0" w:qFormat="1"/>
-    <w:lsdException w:name="Subtle Reference" w:semiHidden="0" w:uiPriority="31" w:unhideWhenUsed="0" w:qFormat="1"/>
-    <w:lsdException w:name="Intense Reference" w:semiHidden="0" w:uiPriority="32" w:unhideWhenUsed="0" w:qFormat="1"/>
-    <w:lsdException w:name="Book Title" w:semiHidden="0" w:uiPriority="33" w:unhideWhenUsed="0" w:qFormat="1"/>
-    <w:lsdException w:name="Bibliography" w:uiPriority="37"/>
-    <w:lsdException w:name="TOC Heading" w:uiPriority="39" w:qFormat="1"/>
+  <w:latentStyles w:defLockedState="0" w:defUIPriority="99" w:defSemiHidden="0" w:defUnhideWhenUsed="0" w:defQFormat="0" w:count="375">
+    <w:lsdException w:name="Normal" w:uiPriority="0" w:qFormat="1"/>
+    <w:lsdException w:name="heading 1" w:uiPriority="9" w:qFormat="1"/>
+    <w:lsdException w:name="heading 2" w:semiHidden="1" w:uiPriority="9" w:unhideWhenUsed="1" w:qFormat="1"/>
+    <w:lsdException w:name="heading 3" w:semiHidden="1" w:uiPriority="9" w:unhideWhenUsed="1" w:qFormat="1"/>
+    <w:lsdException w:name="heading 4" w:semiHidden="1" w:uiPriority="9" w:unhideWhenUsed="1" w:qFormat="1"/>
+    <w:lsdException w:name="heading 5" w:semiHidden="1" w:uiPriority="9" w:unhideWhenUsed="1" w:qFormat="1"/>
+    <w:lsdException w:name="heading 6" w:semiHidden="1" w:uiPriority="9" w:unhideWhenUsed="1" w:qFormat="1"/>
+    <w:lsdException w:name="heading 7" w:semiHidden="1" w:uiPriority="9" w:unhideWhenUsed="1" w:qFormat="1"/>
+    <w:lsdException w:name="heading 8" w:semiHidden="1" w:uiPriority="9" w:unhideWhenUsed="1" w:qFormat="1"/>
+    <w:lsdException w:name="heading 9" w:semiHidden="1" w:uiPriority="9" w:unhideWhenUsed="1" w:qFormat="1"/>
+    <w:lsdException w:name="index 1" w:semiHidden="1" w:unhideWhenUsed="1"/>
+    <w:lsdException w:name="index 2" w:semiHidden="1" w:unhideWhenUsed="1"/>
+    <w:lsdException w:name="index 3" w:semiHidden="1" w:unhideWhenUsed="1"/>
+    <w:lsdException w:name="index 4" w:semiHidden="1" w:unhideWhenUsed="1"/>
+    <w:lsdException w:name="index 5" w:semiHidden="1" w:unhideWhenUsed="1"/>
+    <w:lsdException w:name="index 6" w:semiHidden="1" w:unhideWhenUsed="1"/>
+    <w:lsdException w:name="index 7" w:semiHidden="1" w:unhideWhenUsed="1"/>
+    <w:lsdException w:name="index 8" w:semiHidden="1" w:unhideWhenUsed="1"/>
+    <w:lsdException w:name="index 9" w:semiHidden="1" w:unhideWhenUsed="1"/>
+    <w:lsdException w:name="toc 1" w:semiHidden="1" w:uiPriority="39" w:unhideWhenUsed="1"/>
+    <w:lsdException w:name="toc 2" w:semiHidden="1" w:uiPriority="39" w:unhideWhenUsed="1"/>
+    <w:lsdException w:name="toc 3" w:semiHidden="1" w:uiPriority="39" w:unhideWhenUsed="1"/>
+    <w:lsdException w:name="toc 4" w:semiHidden="1" w:uiPriority="39" w:unhideWhenUsed="1"/>
+    <w:lsdException w:name="toc 5" w:semiHidden="1" w:uiPriority="39" w:unhideWhenUsed="1"/>
+    <w:lsdException w:name="toc 6" w:semiHidden="1" w:uiPriority="39" w:unhideWhenUsed="1"/>
+    <w:lsdException w:name="toc 7" w:semiHidden="1" w:uiPriority="39" w:unhideWhenUsed="1"/>
+    <w:lsdException w:name="toc 8" w:semiHidden="1" w:uiPriority="39" w:unhideWhenUsed="1"/>
+    <w:lsdException w:name="toc 9" w:semiHidden="1" w:uiPriority="39" w:unhideWhenUsed="1"/>
+    <w:lsdException w:name="Normal Indent" w:semiHidden="1" w:unhideWhenUsed="1"/>
+    <w:lsdException w:name="footnote text" w:semiHidden="1" w:unhideWhenUsed="1"/>
+    <w:lsdException w:name="annotation text" w:semiHidden="1" w:unhideWhenUsed="1"/>
+    <w:lsdException w:name="header" w:semiHidden="1" w:unhideWhenUsed="1"/>
+    <w:lsdException w:name="footer" w:semiHidden="1" w:unhideWhenUsed="1"/>
+    <w:lsdException w:name="index heading" w:semiHidden="1" w:unhideWhenUsed="1"/>
+    <w:lsdException w:name="caption" w:uiPriority="35" w:qFormat="1"/>
+    <w:lsdException w:name="table of figures" w:semiHidden="1" w:unhideWhenUsed="1"/>
+    <w:lsdException w:name="envelope address" w:semiHidden="1" w:unhideWhenUsed="1"/>
+    <w:lsdException w:name="envelope return" w:semiHidden="1" w:unhideWhenUsed="1"/>
+    <w:lsdException w:name="footnote reference" w:semiHidden="1" w:unhideWhenUsed="1"/>
+    <w:lsdException w:name="annotation reference" w:semiHidden="1" w:unhideWhenUsed="1"/>
+    <w:lsdException w:name="line number" w:semiHidden="1" w:unhideWhenUsed="1"/>
+    <w:lsdException w:name="page number" w:semiHidden="1" w:unhideWhenUsed="1"/>
+    <w:lsdException w:name="endnote reference" w:semiHidden="1" w:unhideWhenUsed="1"/>
+    <w:lsdException w:name="endnote text" w:semiHidden="1" w:unhideWhenUsed="1"/>
+    <w:lsdException w:name="table of authorities" w:semiHidden="1" w:unhideWhenUsed="1"/>
+    <w:lsdException w:name="macro" w:semiHidden="1" w:unhideWhenUsed="1"/>
+    <w:lsdException w:name="toa heading" w:semiHidden="1" w:unhideWhenUsed="1"/>
+    <w:lsdException w:name="List" w:semiHidden="1" w:unhideWhenUsed="1"/>
+    <w:lsdException w:name="List Bullet" w:semiHidden="1" w:unhideWhenUsed="1"/>
+    <w:lsdException w:name="List Number" w:semiHidden="1" w:unhideWhenUsed="1"/>
+    <w:lsdException w:name="List 2" w:semiHidden="1" w:unhideWhenUsed="1"/>
+    <w:lsdException w:name="List 3" w:semiHidden="1" w:unhideWhenUsed="1"/>
+    <w:lsdException w:name="List 4" w:semiHidden="1" w:unhideWhenUsed="1"/>
+    <w:lsdException w:name="List 5" w:semiHidden="1" w:unhideWhenUsed="1"/>
+    <w:lsdException w:name="List Bullet 2" w:semiHidden="1" w:unhideWhenUsed="1"/>
+    <w:lsdException w:name="List Bullet 3" w:semiHidden="1" w:unhideWhenUsed="1"/>
+    <w:lsdException w:name="List Bullet 4" w:semiHidden="1" w:unhideWhenUsed="1"/>
+    <w:lsdException w:name="List Bullet 5" w:semiHidden="1" w:unhideWhenUsed="1"/>
+    <w:lsdException w:name="List Number 2" w:semiHidden="1" w:unhideWhenUsed="1"/>
+    <w:lsdException w:name="List Number 3" w:semiHidden="1" w:unhideWhenUsed="1"/>
+    <w:lsdException w:name="List Number 4" w:semiHidden="1" w:unhideWhenUsed="1"/>
+    <w:lsdException w:name="List Number 5" w:semiHidden="1" w:unhideWhenUsed="1"/>
+    <w:lsdException w:name="Title" w:uiPriority="10" w:qFormat="1"/>
+    <w:lsdException w:name="Closing" w:semiHidden="1" w:unhideWhenUsed="1"/>
+    <w:lsdException w:name="Signature" w:semiHidden="1" w:unhideWhenUsed="1"/>
+    <w:lsdException w:name="Default Paragraph Font" w:semiHidden="1" w:uiPriority="1" w:unhideWhenUsed="1"/>
+    <w:lsdException w:name="Body Text" w:semiHidden="1" w:unhideWhenUsed="1"/>
+    <w:lsdException w:name="Body Text Indent" w:semiHidden="1" w:unhideWhenUsed="1"/>
+    <w:lsdException w:name="List Continue" w:semiHidden="1" w:unhideWhenUsed="1"/>
+    <w:lsdException w:name="List Continue 2" w:semiHidden="1" w:unhideWhenUsed="1"/>
+    <w:lsdException w:name="List Continue 3" w:semiHidden="1" w:unhideWhenUsed="1"/>
+    <w:lsdException w:name="List Continue 4" w:semiHidden="1" w:unhideWhenUsed="1"/>
+    <w:lsdException w:name="List Continue 5" w:semiHidden="1" w:unhideWhenUsed="1"/>
+    <w:lsdException w:name="Message Header" w:semiHidden="1" w:unhideWhenUsed="1"/>
+    <w:lsdException w:name="Subtitle" w:uiPriority="11" w:qFormat="1"/>
+    <w:lsdException w:name="Salutation" w:semiHidden="1" w:unhideWhenUsed="1"/>
+    <w:lsdException w:name="Date" w:semiHidden="1" w:unhideWhenUsed="1"/>
+    <w:lsdException w:name="Body Text First Indent" w:semiHidden="1" w:unhideWhenUsed="1"/>
+    <w:lsdException w:name="Body Text First Indent 2" w:semiHidden="1" w:unhideWhenUsed="1"/>
+    <w:lsdException w:name="Note Heading" w:semiHidden="1" w:unhideWhenUsed="1"/>
+    <w:lsdException w:name="Body Text 2" w:semiHidden="1" w:unhideWhenUsed="1"/>
+    <w:lsdException w:name="Body Text 3" w:semiHidden="1" w:unhideWhenUsed="1"/>
+    <w:lsdException w:name="Body Text Indent 2" w:semiHidden="1" w:unhideWhenUsed="1"/>
+    <w:lsdException w:name="Body Text Indent 3" w:semiHidden="1" w:unhideWhenUsed="1"/>
+    <w:lsdException w:name="Block Text" w:semiHidden="1" w:unhideWhenUsed="1"/>
+    <w:lsdException w:name="Hyperlink" w:semiHidden="1" w:unhideWhenUsed="1"/>
+    <w:lsdException w:name="FollowedHyperlink" w:semiHidden="1" w:unhideWhenUsed="1"/>
+    <w:lsdException w:name="Strong" w:uiPriority="22" w:qFormat="1"/>
+    <w:lsdException w:name="Emphasis" w:uiPriority="20" w:qFormat="1"/>
+    <w:lsdException w:name="Document Map" w:semiHidden="1" w:unhideWhenUsed="1"/>
+    <w:lsdException w:name="Plain Text" w:semiHidden="1" w:unhideWhenUsed="1"/>
+    <w:lsdException w:name="E-mail Signature" w:semiHidden="1" w:unhideWhenUsed="1"/>
+    <w:lsdException w:name="HTML Top of Form" w:semiHidden="1" w:unhideWhenUsed="1"/>
+    <w:lsdException w:name="HTML Bottom of Form" w:semiHidden="1" w:unhideWhenUsed="1"/>
+    <w:lsdException w:name="Normal (Web)" w:semiHidden="1" w:unhideWhenUsed="1"/>
+    <w:lsdException w:name="HTML Acronym" w:semiHidden="1" w:unhideWhenUsed="1"/>
+    <w:lsdException w:name="HTML Address" w:semiHidden="1" w:unhideWhenUsed="1"/>
+    <w:lsdException w:name="HTML Cite" w:semiHidden="1" w:unhideWhenUsed="1"/>
+    <w:lsdException w:name="HTML Code" w:semiHidden="1" w:unhideWhenUsed="1"/>
+    <w:lsdException w:name="HTML Definition" w:semiHidden="1" w:unhideWhenUsed="1"/>
+    <w:lsdException w:name="HTML Keyboard" w:semiHidden="1" w:unhideWhenUsed="1"/>
+    <w:lsdException w:name="HTML Preformatted" w:semiHidden="1" w:unhideWhenUsed="1"/>
+    <w:lsdException w:name="HTML Sample" w:semiHidden="1" w:unhideWhenUsed="1"/>
+    <w:lsdException w:name="HTML Typewriter" w:semiHidden="1" w:unhideWhenUsed="1"/>
+    <w:lsdException w:name="HTML Variable" w:semiHidden="1" w:unhideWhenUsed="1"/>
+    <w:lsdException w:name="Normal Table" w:semiHidden="1" w:unhideWhenUsed="1"/>
+    <w:lsdException w:name="annotation subject" w:semiHidden="1" w:unhideWhenUsed="1"/>
+    <w:lsdException w:name="No List" w:semiHidden="1" w:unhideWhenUsed="1"/>
+    <w:lsdException w:name="Outline List 1" w:semiHidden="1" w:unhideWhenUsed="1"/>
+    <w:lsdException w:name="Outline List 2" w:semiHidden="1" w:unhideWhenUsed="1"/>
+    <w:lsdException w:name="Outline List 3" w:semiHidden="1" w:unhideWhenUsed="1"/>
+    <w:lsdException w:name="Table Simple 1" w:semiHidden="1" w:unhideWhenUsed="1"/>
+    <w:lsdException w:name="Table Simple 2" w:semiHidden="1" w:unhideWhenUsed="1"/>
+    <w:lsdException w:name="Table Simple 3" w:semiHidden="1" w:unhideWhenUsed="1"/>
+    <w:lsdException w:name="Table Classic 1" w:semiHidden="1" w:unhideWhenUsed="1"/>
+    <w:lsdException w:name="Table Classic 2" w:semiHidden="1" w:unhideWhenUsed="1"/>
+    <w:lsdException w:name="Table Classic 3" w:semiHidden="1" w:unhideWhenUsed="1"/>
+    <w:lsdException w:name="Table Classic 4" w:semiHidden="1" w:unhideWhenUsed="1"/>
+    <w:lsdException w:name="Table Colorful 1" w:semiHidden="1" w:unhideWhenUsed="1"/>
+    <w:lsdException w:name="Table Colorful 2" w:semiHidden="1" w:unhideWhenUsed="1"/>
+    <w:lsdException w:name="Table Colorful 3" w:semiHidden="1" w:unhideWhenUsed="1"/>
+    <w:lsdException w:name="Table Columns 1" w:semiHidden="1" w:unhideWhenUsed="1"/>
+    <w:lsdException w:name="Table Columns 2" w:semiHidden="1" w:unhideWhenUsed="1"/>
+    <w:lsdException w:name="Table Columns 3" w:semiHidden="1" w:unhideWhenUsed="1"/>
+    <w:lsdException w:name="Table Columns 4" w:semiHidden="1" w:unhideWhenUsed="1"/>
+    <w:lsdException w:name="Table Columns 5" w:semiHidden="1" w:unhideWhenUsed="1"/>
+    <w:lsdException w:name="Table Grid 1" w:semiHidden="1" w:unhideWhenUsed="1"/>
+    <w:lsdException w:name="Table Grid 2" w:semiHidden="1" w:unhideWhenUsed="1"/>
+    <w:lsdException w:name="Table Grid 3" w:semiHidden="1" w:unhideWhenUsed="1"/>
+    <w:lsdException w:name="Table Grid 4" w:semiHidden="1" w:unhideWhenUsed="1"/>
+    <w:lsdException w:name="Table Grid 5" w:semiHidden="1" w:unhideWhenUsed="1"/>
+    <w:lsdException w:name="Table Grid 6" w:semiHidden="1" w:unhideWhenUsed="1"/>
+    <w:lsdException w:name="Table Grid 7" w:semiHidden="1" w:unhideWhenUsed="1"/>
+    <w:lsdException w:name="Table Grid 8" w:semiHidden="1" w:unhideWhenUsed="1"/>
+    <w:lsdException w:name="Table List 1" w:semiHidden="1" w:unhideWhenUsed="1"/>
+    <w:lsdException w:name="Table List 2" w:semiHidden="1" w:unhideWhenUsed="1"/>
+    <w:lsdException w:name="Table List 3" w:semiHidden="1" w:unhideWhenUsed="1"/>
+    <w:lsdException w:name="Table List 4" w:semiHidden="1" w:unhideWhenUsed="1"/>
+    <w:lsdException w:name="Table List 5" w:semiHidden="1" w:unhideWhenUsed="1"/>
+    <w:lsdException w:name="Table List 6" w:semiHidden="1" w:unhideWhenUsed="1"/>
+    <w:lsdException w:name="Table List 7" w:semiHidden="1" w:unhideWhenUsed="1"/>
+    <w:lsdException w:name="Table List 8" w:semiHidden="1" w:unhideWhenUsed="1"/>
+    <w:lsdException w:name="Table 3D effects 1" w:semiHidden="1" w:unhideWhenUsed="1"/>
+    <w:lsdException w:name="Table 3D effects 2" w:semiHidden="1" w:unhideWhenUsed="1"/>
+    <w:lsdException w:name="Table 3D effects 3" w:semiHidden="1" w:unhideWhenUsed="1"/>
+    <w:lsdException w:name="Table Contemporary" w:semiHidden="1" w:unhideWhenUsed="1"/>
+    <w:lsdException w:name="Table Elegant" w:semiHidden="1" w:unhideWhenUsed="1"/>
+    <w:lsdException w:name="Table Professional" w:semiHidden="1" w:unhideWhenUsed="1"/>
+    <w:lsdException w:name="Table Subtle 1" w:semiHidden="1" w:unhideWhenUsed="1"/>
+    <w:lsdException w:name="Table Subtle 2" w:semiHidden="1" w:unhideWhenUsed="1"/>
+    <w:lsdException w:name="Table Web 1" w:semiHidden="1" w:unhideWhenUsed="1"/>
+    <w:lsdException w:name="Table Web 2" w:semiHidden="1" w:unhideWhenUsed="1"/>
+    <w:lsdException w:name="Table Web 3" w:semiHidden="1" w:unhideWhenUsed="1"/>
+    <w:lsdException w:name="Balloon Text" w:semiHidden="1" w:unhideWhenUsed="1"/>
+    <w:lsdException w:name="Table Grid" w:uiPriority="59"/>
+    <w:lsdException w:name="Table Theme" w:semiHidden="1" w:unhideWhenUsed="1"/>
+    <w:lsdException w:name="Placeholder Text" w:semiHidden="1"/>
+    <w:lsdException w:name="No Spacing" w:uiPriority="1" w:qFormat="1"/>
+    <w:lsdException w:name="Light Shading" w:uiPriority="60"/>
+    <w:lsdException w:name="Light List" w:uiPriority="61"/>
+    <w:lsdException w:name="Light Grid" w:uiPriority="62"/>
+    <w:lsdException w:name="Medium Shading 1" w:uiPriority="63"/>
+    <w:lsdException w:name="Medium Shading 2" w:uiPriority="64"/>
+    <w:lsdException w:name="Medium List 1" w:uiPriority="65"/>
+    <w:lsdException w:name="Medium List 2" w:uiPriority="66"/>
+    <w:lsdException w:name="Medium Grid 1" w:uiPriority="67"/>
+    <w:lsdException w:name="Medium Grid 2" w:uiPriority="68"/>
+    <w:lsdException w:name="Medium Grid 3" w:uiPriority="69"/>
+    <w:lsdException w:name="Dark List" w:uiPriority="70"/>
+    <w:lsdException w:name="Colorful Shading" w:uiPriority="71"/>
+    <w:lsdException w:name="Colorful List" w:uiPriority="72"/>
+    <w:lsdException w:name="Colorful Grid" w:uiPriority="73"/>
+    <w:lsdException w:name="Light Shading Accent 1" w:uiPriority="60"/>
+    <w:lsdException w:name="Light List Accent 1" w:uiPriority="61"/>
+    <w:lsdException w:name="Light Grid Accent 1" w:uiPriority="62"/>
+    <w:lsdException w:name="Medium Shading 1 Accent 1" w:uiPriority="63"/>
+    <w:lsdException w:name="Medium Shading 2 Accent 1" w:uiPriority="64"/>
+    <w:lsdException w:name="Medium List 1 Accent 1" w:uiPriority="65"/>
+    <w:lsdException w:name="Revision" w:semiHidden="1"/>
+    <w:lsdException w:name="List Paragraph" w:uiPriority="34" w:qFormat="1"/>
+    <w:lsdException w:name="Quote" w:uiPriority="29" w:qFormat="1"/>
+    <w:lsdException w:name="Intense Quote" w:uiPriority="30" w:qFormat="1"/>
+    <w:lsdException w:name="Medium List 2 Accent 1" w:uiPriority="66"/>
+    <w:lsdException w:name="Medium Grid 1 Accent 1" w:uiPriority="67"/>
+    <w:lsdException w:name="Medium Grid 2 Accent 1" w:uiPriority="68"/>
+    <w:lsdException w:name="Medium Grid 3 Accent 1" w:uiPriority="69"/>
+    <w:lsdException w:name="Dark List Accent 1" w:uiPriority="70"/>
+    <w:lsdException w:name="Colorful Shading Accent 1" w:uiPriority="71"/>
+    <w:lsdException w:name="Colorful List Accent 1" w:uiPriority="72"/>
+    <w:lsdException w:name="Colorful Grid Accent 1" w:uiPriority="73"/>
+    <w:lsdException w:name="Light Shading Accent 2" w:uiPriority="60"/>
+    <w:lsdException w:name="Light List Accent 2" w:uiPriority="61"/>
+    <w:lsdException w:name="Light Grid Accent 2" w:uiPriority="62"/>
+    <w:lsdException w:name="Medium Shading 1 Accent 2" w:uiPriority="63"/>
+    <w:lsdException w:name="Medium Shading 2 Accent 2" w:uiPriority="64"/>
+    <w:lsdException w:name="Medium List 1 Accent 2" w:uiPriority="65"/>
+    <w:lsdException w:name="Medium List 2 Accent 2" w:uiPriority="66"/>
+    <w:lsdException w:name="Medium Grid 1 Accent 2" w:uiPriority="67"/>
+    <w:lsdException w:name="Medium Grid 2 Accent 2" w:uiPriority="68"/>
+    <w:lsdException w:name="Medium Grid 3 Accent 2" w:uiPriority="69"/>
+    <w:lsdException w:name="Dark List Accent 2" w:uiPriority="70"/>
+    <w:lsdException w:name="Colorful Shading Accent 2" w:uiPriority="71"/>
+    <w:lsdException w:name="Colorful List Accent 2" w:uiPriority="72"/>
+    <w:lsdException w:name="Colorful Grid Accent 2" w:uiPriority="73"/>
+    <w:lsdException w:name="Light Shading Accent 3" w:uiPriority="60"/>
+    <w:lsdException w:name="Light List Accent 3" w:uiPriority="61"/>
+    <w:lsdException w:name="Light Grid Accent 3" w:uiPriority="62"/>
+    <w:lsdException w:name="Medium Shading 1 Accent 3" w:uiPriority="63"/>
+    <w:lsdException w:name="Medium Shading 2 Accent 3" w:uiPriority="64"/>
+    <w:lsdException w:name="Medium List 1 Accent 3" w:uiPriority="65"/>
+    <w:lsdException w:name="Medium List 2 Accent 3" w:uiPriority="66"/>
+    <w:lsdException w:name="Medium Grid 1 Accent 3" w:uiPriority="67"/>
+    <w:lsdException w:name="Medium Grid 2 Accent 3" w:uiPriority="68"/>
+    <w:lsdException w:name="Medium Grid 3 Accent 3" w:uiPriority="69"/>
+    <w:lsdException w:name="Dark List Accent 3" w:uiPriority="70"/>
+    <w:lsdException w:name="Colorful Shading Accent 3" w:uiPriority="71"/>
+    <w:lsdException w:name="Colorful List Accent 3" w:uiPriority="72"/>
+    <w:lsdException w:name="Colorful Grid Accent 3" w:uiPriority="73"/>
+    <w:lsdException w:name="Light Shading Accent 4" w:uiPriority="60"/>
+    <w:lsdException w:name="Light List Accent 4" w:uiPriority="61"/>
+    <w:lsdException w:name="Light Grid Accent 4" w:uiPriority="62"/>
+    <w:lsdException w:name="Medium Shading 1 Accent 4" w:uiPriority="63"/>
+    <w:lsdException w:name="Medium Shading 2 Accent 4" w:uiPriority="64"/>
+    <w:lsdException w:name="Medium List 1 Accent 4" w:uiPriority="65"/>
+    <w:lsdException w:name="Medium List 2 Accent 4" w:uiPriority="66"/>
+    <w:lsdException w:name="Medium Grid 1 Accent 4" w:uiPriority="67"/>
+    <w:lsdException w:name="Medium Grid 2 Accent 4" w:uiPriority="68"/>
+    <w:lsdException w:name="Medium Grid 3 Accent 4" w:uiPriority="69"/>
+    <w:lsdException w:name="Dark List Accent 4" w:uiPriority="70"/>
+    <w:lsdException w:name="Colorful Shading Accent 4" w:uiPriority="71"/>
+    <w:lsdException w:name="Colorful List Accent 4" w:uiPriority="72"/>
+    <w:lsdException w:name="Colorful Grid Accent 4" w:uiPriority="73"/>
+    <w:lsdException w:name="Light Shading Accent 5" w:uiPriority="60"/>
+    <w:lsdException w:name="Light List Accent 5" w:uiPriority="61"/>
+    <w:lsdException w:name="Light Grid Accent 5" w:uiPriority="62"/>
+    <w:lsdException w:name="Medium Shading 1 Accent 5" w:uiPriority="63"/>
+    <w:lsdException w:name="Medium Shading 2 Accent 5" w:uiPriority="64"/>
+    <w:lsdException w:name="Medium List 1 Accent 5" w:uiPriority="65"/>
+    <w:lsdException w:name="Medium List 2 Accent 5" w:uiPriority="66"/>
+    <w:lsdException w:name="Medium Grid 1 Accent 5" w:uiPriority="67"/>
+    <w:lsdException w:name="Medium Grid 2 Accent 5" w:uiPriority="68"/>
+    <w:lsdException w:name="Medium Grid 3 Accent 5" w:uiPriority="69"/>
+    <w:lsdException w:name="Dark List Accent 5" w:uiPriority="70"/>
+    <w:lsdException w:name="Colorful Shading Accent 5" w:uiPriority="71"/>
+    <w:lsdException w:name="Colorful List Accent 5" w:uiPriority="72"/>
+    <w:lsdException w:name="Colorful Grid Accent 5" w:uiPriority="73"/>
+    <w:lsdException w:name="Light Shading Accent 6" w:uiPriority="60"/>
+    <w:lsdException w:name="Light List Accent 6" w:uiPriority="61"/>
+    <w:lsdException w:name="Light Grid Accent 6" w:uiPriority="62"/>
+    <w:lsdException w:name="Medium Shading 1 Accent 6" w:uiPriority="63"/>
+    <w:lsdException w:name="Medium Shading 2 Accent 6" w:uiPriority="64"/>
+    <w:lsdException w:name="Medium List 1 Accent 6" w:uiPriority="65"/>
+    <w:lsdException w:name="Medium List 2 Accent 6" w:uiPriority="66"/>
+    <w:lsdException w:name="Medium Grid 1 Accent 6" w:uiPriority="67"/>
+    <w:lsdException w:name="Medium Grid 2 Accent 6" w:uiPriority="68"/>
+    <w:lsdException w:name="Medium Grid 3 Accent 6" w:uiPriority="69"/>
+    <w:lsdException w:name="Dark List Accent 6" w:uiPriority="70"/>
+    <w:lsdException w:name="Colorful Shading Accent 6" w:uiPriority="71"/>
+    <w:lsdException w:name="Colorful List Accent 6" w:uiPriority="72"/>
+    <w:lsdException w:name="Colorful Grid Accent 6" w:uiPriority="73"/>
+    <w:lsdException w:name="Subtle Emphasis" w:uiPriority="19" w:qFormat="1"/>
+    <w:lsdException w:name="Intense Emphasis" w:uiPriority="21" w:qFormat="1"/>
+    <w:lsdException w:name="Subtle Reference" w:uiPriority="31" w:qFormat="1"/>
+    <w:lsdException w:name="Intense Reference" w:uiPriority="32" w:qFormat="1"/>
+    <w:lsdException w:name="Book Title" w:uiPriority="33" w:qFormat="1"/>
+    <w:lsdException w:name="Bibliography" w:semiHidden="1" w:uiPriority="37" w:unhideWhenUsed="1"/>
+    <w:lsdException w:name="TOC Heading" w:semiHidden="1" w:uiPriority="39" w:unhideWhenUsed="1" w:qFormat="1"/>
+    <w:lsdException w:name="Plain Table 1" w:uiPriority="41"/>
+    <w:lsdException w:name="Plain Table 2" w:uiPriority="42"/>
+    <w:lsdException w:name="Plain Table 3" w:uiPriority="43"/>
+    <w:lsdException w:name="Plain Table 4" w:uiPriority="44"/>
+    <w:lsdException w:name="Plain Table 5" w:uiPriority="45"/>
+    <w:lsdException w:name="Grid Table Light" w:uiPriority="40"/>
+    <w:lsdException w:name="Grid Table 1 Light" w:uiPriority="46"/>
+    <w:lsdException w:name="Grid Table 2" w:uiPriority="47"/>
+    <w:lsdException w:name="Grid Table 3" w:uiPriority="48"/>
+    <w:lsdException w:name="Grid Table 4" w:uiPriority="49"/>
+    <w:lsdException w:name="Grid Table 5 Dark" w:uiPriority="50"/>
+    <w:lsdException w:name="Grid Table 6 Colorful" w:uiPriority="51"/>
+    <w:lsdException w:name="Grid Table 7 Colorful" w:uiPriority="52"/>
+    <w:lsdException w:name="Grid Table 1 Light Accent 1" w:uiPriority="46"/>
+    <w:lsdException w:name="Grid Table 2 Accent 1" w:uiPriority="47"/>
+    <w:lsdException w:name="Grid Table 3 Accent 1" w:uiPriority="48"/>
+    <w:lsdException w:name="Grid Table 4 Accent 1" w:uiPriority="49"/>
+    <w:lsdException w:name="Grid Table 5 Dark Accent 1" w:uiPriority="50"/>
+    <w:lsdException w:name="Grid Table 6 Colorful Accent 1" w:uiPriority="51"/>
+    <w:lsdException w:name="Grid Table 7 Colorful Accent 1" w:uiPriority="52"/>
+    <w:lsdException w:name="Grid Table 1 Light Accent 2" w:uiPriority="46"/>
+    <w:lsdException w:name="Grid Table 2 Accent 2" w:uiPriority="47"/>
+    <w:lsdException w:name="Grid Table 3 Accent 2" w:uiPriority="48"/>
+    <w:lsdException w:name="Grid Table 4 Accent 2" w:uiPriority="49"/>
+    <w:lsdException w:name="Grid Table 5 Dark Accent 2" w:uiPriority="50"/>
+    <w:lsdException w:name="Grid Table 6 Colorful Accent 2" w:uiPriority="51"/>
+    <w:lsdException w:name="Grid Table 7 Colorful Accent 2" w:uiPriority="52"/>
+    <w:lsdException w:name="Grid Table 1 Light Accent 3" w:uiPriority="46"/>
+    <w:lsdException w:name="Grid Table 2 Accent 3" w:uiPriority="47"/>
+    <w:lsdException w:name="Grid Table 3 Accent 3" w:uiPriority="48"/>
+    <w:lsdException w:name="Grid Table 4 Accent 3" w:uiPriority="49"/>
+    <w:lsdException w:name="Grid Table 5 Dark Accent 3" w:uiPriority="50"/>
+    <w:lsdException w:name="Grid Table 6 Colorful Accent 3" w:uiPriority="51"/>
+    <w:lsdException w:name="Grid Table 7 Colorful Accent 3" w:uiPriority="52"/>
+    <w:lsdException w:name="Grid Table 1 Light Accent 4" w:uiPriority="46"/>
+    <w:lsdException w:name="Grid Table 2 Accent 4" w:uiPriority="47"/>
+    <w:lsdException w:name="Grid Table 3 Accent 4" w:uiPriority="48"/>
+    <w:lsdException w:name="Grid Table 4 Accent 4" w:uiPriority="49"/>
+    <w:lsdException w:name="Grid Table 5 Dark Accent 4" w:uiPriority="50"/>
+    <w:lsdException w:name="Grid Table 6 Colorful Accent 4" w:uiPriority="51"/>
+    <w:lsdException w:name="Grid Table 7 Colorful Accent 4" w:uiPriority="52"/>
+    <w:lsdException w:name="Grid Table 1 Light Accent 5" w:uiPriority="46"/>
+    <w:lsdException w:name="Grid Table 2 Accent 5" w:uiPriority="47"/>
+    <w:lsdException w:name="Grid Table 3 Accent 5" w:uiPriority="48"/>
+    <w:lsdException w:name="Grid Table 4 Accent 5" w:uiPriority="49"/>
+    <w:lsdException w:name="Grid Table 5 Dark Accent 5" w:uiPriority="50"/>
+    <w:lsdException w:name="Grid Table 6 Colorful Accent 5" w:uiPriority="51"/>
+    <w:lsdException w:name="Grid Table 7 Colorful Accent 5" w:uiPriority="52"/>
+    <w:lsdException w:name="Grid Table 1 Light Accent 6" w:uiPriority="46"/>
+    <w:lsdException w:name="Grid Table 2 Accent 6" w:uiPriority="47"/>
+    <w:lsdException w:name="Grid Table 3 Accent 6" w:uiPriority="48"/>
+    <w:lsdException w:name="Grid Table 4 Accent 6" w:uiPriority="49"/>
+    <w:lsdException w:name="Grid Table 5 Dark Accent 6" w:uiPriority="50"/>
+    <w:lsdException w:name="Grid Table 6 Colorful Accent 6" w:uiPriority="51"/>
+    <w:lsdException w:name="Grid Table 7 Colorful Accent 6" w:uiPriority="52"/>
+    <w:lsdException w:name="List Table 1 Light" w:uiPriority="46"/>
+    <w:lsdException w:name="List Table 2" w:uiPriority="47"/>
+    <w:lsdException w:name="List Table 3" w:uiPriority="48"/>
+    <w:lsdException w:name="List Table 4" w:uiPriority="49"/>
+    <w:lsdException w:name="List Table 5 Dark" w:uiPriority="50"/>
+    <w:lsdException w:name="List Table 6 Colorful" w:uiPriority="51"/>
+    <w:lsdException w:name="List Table 7 Colorful" w:uiPriority="52"/>
+    <w:lsdException w:name="List Table 1 Light Accent 1" w:uiPriority="46"/>
+    <w:lsdException w:name="List Table 2 Accent 1" w:uiPriority="47"/>
+    <w:lsdException w:name="List Table 3 Accent 1" w:uiPriority="48"/>
+    <w:lsdException w:name="List Table 4 Accent 1" w:uiPriority="49"/>
+    <w:lsdException w:name="List Table 5 Dark Accent 1" w:uiPriority="50"/>
+    <w:lsdException w:name="List Table 6 Colorful Accent 1" w:uiPriority="51"/>
+    <w:lsdException w:name="List Table 7 Colorful Accent 1" w:uiPriority="52"/>
+    <w:lsdException w:name="List Table 1 Light Accent 2" w:uiPriority="46"/>
+    <w:lsdException w:name="List Table 2 Accent 2" w:uiPriority="47"/>
+    <w:lsdException w:name="List Table 3 Accent 2" w:uiPriority="48"/>
+    <w:lsdException w:name="List Table 4 Accent 2" w:uiPriority="49"/>
+    <w:lsdException w:name="List Table 5 Dark Accent 2" w:uiPriority="50"/>
+    <w:lsdException w:name="List Table 6 Colorful Accent 2" w:uiPriority="51"/>
+    <w:lsdException w:name="List Table 7 Colorful Accent 2" w:uiPriority="52"/>
+    <w:lsdException w:name="List Table 1 Light Accent 3" w:uiPriority="46"/>
+    <w:lsdException w:name="List Table 2 Accent 3" w:uiPriority="47"/>
+    <w:lsdException w:name="List Table 3 Accent 3" w:uiPriority="48"/>
+    <w:lsdException w:name="List Table 4 Accent 3" w:uiPriority="49"/>
+    <w:lsdException w:name="List Table 5 Dark Accent 3" w:uiPriority="50"/>
+    <w:lsdException w:name="List Table 6 Colorful Accent 3" w:uiPriority="51"/>
+    <w:lsdException w:name="List Table 7 Colorful Accent 3" w:uiPriority="52"/>
+    <w:lsdException w:name="List Table 1 Light Accent 4" w:uiPriority="46"/>
+    <w:lsdException w:name="List Table 2 Accent 4" w:uiPriority="47"/>
+    <w:lsdException w:name="List Table 3 Accent 4" w:uiPriority="48"/>
+    <w:lsdException w:name="List Table 4 Accent 4" w:uiPriority="49"/>
+    <w:lsdException w:name="List Table 5 Dark Accent 4" w:uiPriority="50"/>
+    <w:lsdException w:name="List Table 6 Colorful Accent 4" w:uiPriority="51"/>
+    <w:lsdException w:name="List Table 7 Colorful Accent 4" w:uiPriority="52"/>
+    <w:lsdException w:name="List Table 1 Light Accent 5" w:uiPriority="46"/>
+    <w:lsdException w:name="List Table 2 Accent 5" w:uiPriority="47"/>
+    <w:lsdException w:name="List Table 3 Accent 5" w:uiPriority="48"/>
+    <w:lsdException w:name="List Table 4 Accent 5" w:uiPriority="49"/>
+    <w:lsdException w:name="List Table 5 Dark Accent 5" w:uiPriority="50"/>
+    <w:lsdException w:name="List Table 6 Colorful Accent 5" w:uiPriority="51"/>
+    <w:lsdException w:name="List Table 7 Colorful Accent 5" w:uiPriority="52"/>
+    <w:lsdException w:name="List Table 1 Light Accent 6" w:uiPriority="46"/>
+    <w:lsdException w:name="List Table 2 Accent 6" w:uiPriority="47"/>
+    <w:lsdException w:name="List Table 3 Accent 6" w:uiPriority="48"/>
+    <w:lsdException w:name="List Table 4 Accent 6" w:uiPriority="49"/>
+    <w:lsdException w:name="List Table 5 Dark Accent 6" w:uiPriority="50"/>
+    <w:lsdException w:name="List Table 6 Colorful Accent 6" w:uiPriority="51"/>
+    <w:lsdException w:name="List Table 7 Colorful Accent 6" w:uiPriority="52"/>
+    <w:lsdException w:name="Mention" w:semiHidden="1" w:unhideWhenUsed="1"/>
+    <w:lsdException w:name="Smart Hyperlink" w:semiHidden="1" w:unhideWhenUsed="1"/>
+    <w:lsdException w:name="Hashtag" w:semiHidden="1" w:unhideWhenUsed="1"/>
+    <w:lsdException w:name="Unresolved Mention" w:semiHidden="1" w:unhideWhenUsed="1"/>
   </w:latentStyles>
   <w:style w:type="paragraph" w:default="1" w:styleId="Normal">
     <w:name w:val="Normal"/>
@@ -4052,7 +4650,7 @@
 </file>
 
 <file path=customXml/itemProps2.xml><?xml version="1.0" encoding="utf-8"?>
-<ds:datastoreItem xmlns:ds="http://schemas.openxmlformats.org/officeDocument/2006/customXml" ds:itemID="{13793CFB-C726-4CC1-9F7A-7A34D554B1AF}">
+<ds:datastoreItem xmlns:ds="http://schemas.openxmlformats.org/officeDocument/2006/customXml" ds:itemID="{501FF319-7FFC-4A1A-ADE0-144E33A472D7}">
   <ds:schemaRefs>
     <ds:schemaRef ds:uri="http://schemas.openxmlformats.org/officeDocument/2006/bibliography"/>
   </ds:schemaRefs>

</xml_diff>